<commit_message>
Sta da ana kuwana
</commit_message>
<xml_diff>
--- a/Pak Fuel SRS Document.docx
+++ b/Pak Fuel SRS Document.docx
@@ -4397,8 +4397,8 @@
           <w:szCs w:val="24"/>
         </w:rPr>
       </w:pPr>
-      <w:bookmarkStart w:id="2" w:name="_Hlk60158975"/>
-      <w:bookmarkStart w:id="3" w:name="_Toc152162102"/>
+      <w:bookmarkStart w:id="2" w:name="_Toc152162102"/>
+      <w:bookmarkStart w:id="3" w:name="_Hlk60158975"/>
       <w:r>
         <w:rPr>
           <w:szCs w:val="24"/>
@@ -4406,7 +4406,7 @@
         <w:lastRenderedPageBreak/>
         <w:t>List of Figures</w:t>
       </w:r>
-      <w:bookmarkEnd w:id="3"/>
+      <w:bookmarkEnd w:id="2"/>
     </w:p>
     <w:p>
       <w:pPr>
@@ -6530,7 +6530,7 @@
         <w:jc w:val="center"/>
       </w:pPr>
       <w:bookmarkStart w:id="5" w:name="_Toc152162104"/>
-      <w:bookmarkEnd w:id="2"/>
+      <w:bookmarkEnd w:id="3"/>
       <w:r>
         <w:lastRenderedPageBreak/>
         <w:t>Introduction</w:t>
@@ -6661,9 +6661,6 @@
       </w:r>
       <w:r>
         <w:t xml:space="preserve"> </w:t>
-      </w:r>
-      <w:r>
-        <w:t/>
       </w:r>
       <w:r>
         <w:t xml:space="preserve">exaggeration </w:t>
@@ -9737,14 +9734,36 @@
       <w:r>
         <w:t xml:space="preserve">Figure </w:t>
       </w:r>
-      <w:fldSimple w:instr=" SEQ Figure \* ARABIC ">
-        <w:r>
-          <w:rPr>
-            <w:noProof/>
-          </w:rPr>
-          <w:t>2</w:t>
-        </w:r>
-      </w:fldSimple>
+      <w:r>
+        <w:rPr>
+          <w:noProof/>
+        </w:rPr>
+        <w:fldChar w:fldCharType="begin"/>
+      </w:r>
+      <w:r>
+        <w:rPr>
+          <w:noProof/>
+        </w:rPr>
+        <w:instrText xml:space="preserve"> SEQ Figure \* ARABIC </w:instrText>
+      </w:r>
+      <w:r>
+        <w:rPr>
+          <w:noProof/>
+        </w:rPr>
+        <w:fldChar w:fldCharType="separate"/>
+      </w:r>
+      <w:r>
+        <w:rPr>
+          <w:noProof/>
+        </w:rPr>
+        <w:t>2</w:t>
+      </w:r>
+      <w:r>
+        <w:rPr>
+          <w:noProof/>
+        </w:rPr>
+        <w:fldChar w:fldCharType="end"/>
+      </w:r>
       <w:r>
         <w:t xml:space="preserve"> Use Case - General User</w:t>
       </w:r>
@@ -9859,14 +9878,36 @@
       <w:r>
         <w:t xml:space="preserve">Figure </w:t>
       </w:r>
-      <w:fldSimple w:instr=" SEQ Figure \* ARABIC ">
-        <w:r>
-          <w:rPr>
-            <w:noProof/>
-          </w:rPr>
-          <w:t>3</w:t>
-        </w:r>
-      </w:fldSimple>
+      <w:r>
+        <w:rPr>
+          <w:noProof/>
+        </w:rPr>
+        <w:fldChar w:fldCharType="begin"/>
+      </w:r>
+      <w:r>
+        <w:rPr>
+          <w:noProof/>
+        </w:rPr>
+        <w:instrText xml:space="preserve"> SEQ Figure \* ARABIC </w:instrText>
+      </w:r>
+      <w:r>
+        <w:rPr>
+          <w:noProof/>
+        </w:rPr>
+        <w:fldChar w:fldCharType="separate"/>
+      </w:r>
+      <w:r>
+        <w:rPr>
+          <w:noProof/>
+        </w:rPr>
+        <w:t>3</w:t>
+      </w:r>
+      <w:r>
+        <w:rPr>
+          <w:noProof/>
+        </w:rPr>
+        <w:fldChar w:fldCharType="end"/>
+      </w:r>
       <w:r>
         <w:t xml:space="preserve"> Use case -Pump Station owner</w:t>
       </w:r>
@@ -9961,14 +10002,36 @@
       <w:r>
         <w:t xml:space="preserve">Figure </w:t>
       </w:r>
-      <w:fldSimple w:instr=" SEQ Figure \* ARABIC ">
-        <w:r>
-          <w:rPr>
-            <w:noProof/>
-          </w:rPr>
-          <w:t>4</w:t>
-        </w:r>
-      </w:fldSimple>
+      <w:r>
+        <w:rPr>
+          <w:noProof/>
+        </w:rPr>
+        <w:fldChar w:fldCharType="begin"/>
+      </w:r>
+      <w:r>
+        <w:rPr>
+          <w:noProof/>
+        </w:rPr>
+        <w:instrText xml:space="preserve"> SEQ Figure \* ARABIC </w:instrText>
+      </w:r>
+      <w:r>
+        <w:rPr>
+          <w:noProof/>
+        </w:rPr>
+        <w:fldChar w:fldCharType="separate"/>
+      </w:r>
+      <w:r>
+        <w:rPr>
+          <w:noProof/>
+        </w:rPr>
+        <w:t>4</w:t>
+      </w:r>
+      <w:r>
+        <w:rPr>
+          <w:noProof/>
+        </w:rPr>
+        <w:fldChar w:fldCharType="end"/>
+      </w:r>
       <w:r>
         <w:t xml:space="preserve"> Use Case - Service Personnel</w:t>
       </w:r>
@@ -10079,14 +10142,36 @@
       <w:r>
         <w:t xml:space="preserve">Figure </w:t>
       </w:r>
-      <w:fldSimple w:instr=" SEQ Figure \* ARABIC ">
-        <w:r>
-          <w:rPr>
-            <w:noProof/>
-          </w:rPr>
-          <w:t>5</w:t>
-        </w:r>
-      </w:fldSimple>
+      <w:r>
+        <w:rPr>
+          <w:noProof/>
+        </w:rPr>
+        <w:fldChar w:fldCharType="begin"/>
+      </w:r>
+      <w:r>
+        <w:rPr>
+          <w:noProof/>
+        </w:rPr>
+        <w:instrText xml:space="preserve"> SEQ Figure \* ARABIC </w:instrText>
+      </w:r>
+      <w:r>
+        <w:rPr>
+          <w:noProof/>
+        </w:rPr>
+        <w:fldChar w:fldCharType="separate"/>
+      </w:r>
+      <w:r>
+        <w:rPr>
+          <w:noProof/>
+        </w:rPr>
+        <w:t>5</w:t>
+      </w:r>
+      <w:r>
+        <w:rPr>
+          <w:noProof/>
+        </w:rPr>
+        <w:fldChar w:fldCharType="end"/>
+      </w:r>
       <w:r>
         <w:rPr>
           <w:noProof/>
@@ -10757,14 +10842,36 @@
       <w:r>
         <w:t xml:space="preserve">Table </w:t>
       </w:r>
-      <w:fldSimple w:instr=" SEQ Table \* ARABIC ">
-        <w:r>
-          <w:rPr>
-            <w:noProof/>
-          </w:rPr>
-          <w:t>1</w:t>
-        </w:r>
-      </w:fldSimple>
+      <w:r>
+        <w:rPr>
+          <w:noProof/>
+        </w:rPr>
+        <w:fldChar w:fldCharType="begin"/>
+      </w:r>
+      <w:r>
+        <w:rPr>
+          <w:noProof/>
+        </w:rPr>
+        <w:instrText xml:space="preserve"> SEQ Table \* ARABIC </w:instrText>
+      </w:r>
+      <w:r>
+        <w:rPr>
+          <w:noProof/>
+        </w:rPr>
+        <w:fldChar w:fldCharType="separate"/>
+      </w:r>
+      <w:r>
+        <w:rPr>
+          <w:noProof/>
+        </w:rPr>
+        <w:t>1</w:t>
+      </w:r>
+      <w:r>
+        <w:rPr>
+          <w:noProof/>
+        </w:rPr>
+        <w:fldChar w:fldCharType="end"/>
+      </w:r>
       <w:r>
         <w:t xml:space="preserve"> –Descriptive Use Case Table</w:t>
       </w:r>
@@ -11392,14 +11499,36 @@
       <w:r>
         <w:t xml:space="preserve">Table </w:t>
       </w:r>
-      <w:fldSimple w:instr=" SEQ Table \* ARABIC ">
-        <w:r>
-          <w:rPr>
-            <w:noProof/>
-          </w:rPr>
-          <w:t>2</w:t>
-        </w:r>
-      </w:fldSimple>
+      <w:r>
+        <w:rPr>
+          <w:noProof/>
+        </w:rPr>
+        <w:fldChar w:fldCharType="begin"/>
+      </w:r>
+      <w:r>
+        <w:rPr>
+          <w:noProof/>
+        </w:rPr>
+        <w:instrText xml:space="preserve"> SEQ Table \* ARABIC </w:instrText>
+      </w:r>
+      <w:r>
+        <w:rPr>
+          <w:noProof/>
+        </w:rPr>
+        <w:fldChar w:fldCharType="separate"/>
+      </w:r>
+      <w:r>
+        <w:rPr>
+          <w:noProof/>
+        </w:rPr>
+        <w:t>2</w:t>
+      </w:r>
+      <w:r>
+        <w:rPr>
+          <w:noProof/>
+        </w:rPr>
+        <w:fldChar w:fldCharType="end"/>
+      </w:r>
       <w:r>
         <w:t xml:space="preserve"> </w:t>
       </w:r>
@@ -12035,14 +12164,36 @@
       <w:r>
         <w:t xml:space="preserve">Table </w:t>
       </w:r>
-      <w:fldSimple w:instr=" SEQ Table \* ARABIC ">
-        <w:r>
-          <w:rPr>
-            <w:noProof/>
-          </w:rPr>
-          <w:t>3</w:t>
-        </w:r>
-      </w:fldSimple>
+      <w:r>
+        <w:rPr>
+          <w:noProof/>
+        </w:rPr>
+        <w:fldChar w:fldCharType="begin"/>
+      </w:r>
+      <w:r>
+        <w:rPr>
+          <w:noProof/>
+        </w:rPr>
+        <w:instrText xml:space="preserve"> SEQ Table \* ARABIC </w:instrText>
+      </w:r>
+      <w:r>
+        <w:rPr>
+          <w:noProof/>
+        </w:rPr>
+        <w:fldChar w:fldCharType="separate"/>
+      </w:r>
+      <w:r>
+        <w:rPr>
+          <w:noProof/>
+        </w:rPr>
+        <w:t>3</w:t>
+      </w:r>
+      <w:r>
+        <w:rPr>
+          <w:noProof/>
+        </w:rPr>
+        <w:fldChar w:fldCharType="end"/>
+      </w:r>
       <w:r>
         <w:t xml:space="preserve"> - </w:t>
       </w:r>
@@ -12707,14 +12858,36 @@
       <w:r>
         <w:t xml:space="preserve">Table </w:t>
       </w:r>
-      <w:fldSimple w:instr=" SEQ Table \* ARABIC ">
-        <w:r>
-          <w:rPr>
-            <w:noProof/>
-          </w:rPr>
-          <w:t>4</w:t>
-        </w:r>
-      </w:fldSimple>
+      <w:r>
+        <w:rPr>
+          <w:noProof/>
+        </w:rPr>
+        <w:fldChar w:fldCharType="begin"/>
+      </w:r>
+      <w:r>
+        <w:rPr>
+          <w:noProof/>
+        </w:rPr>
+        <w:instrText xml:space="preserve"> SEQ Table \* ARABIC </w:instrText>
+      </w:r>
+      <w:r>
+        <w:rPr>
+          <w:noProof/>
+        </w:rPr>
+        <w:fldChar w:fldCharType="separate"/>
+      </w:r>
+      <w:r>
+        <w:rPr>
+          <w:noProof/>
+        </w:rPr>
+        <w:t>4</w:t>
+      </w:r>
+      <w:r>
+        <w:rPr>
+          <w:noProof/>
+        </w:rPr>
+        <w:fldChar w:fldCharType="end"/>
+      </w:r>
       <w:r>
         <w:t xml:space="preserve"> - </w:t>
       </w:r>
@@ -13375,14 +13548,36 @@
       <w:r>
         <w:t xml:space="preserve">Table </w:t>
       </w:r>
-      <w:fldSimple w:instr=" SEQ Table \* ARABIC ">
-        <w:r>
-          <w:rPr>
-            <w:noProof/>
-          </w:rPr>
-          <w:t>5</w:t>
-        </w:r>
-      </w:fldSimple>
+      <w:r>
+        <w:rPr>
+          <w:noProof/>
+        </w:rPr>
+        <w:fldChar w:fldCharType="begin"/>
+      </w:r>
+      <w:r>
+        <w:rPr>
+          <w:noProof/>
+        </w:rPr>
+        <w:instrText xml:space="preserve"> SEQ Table \* ARABIC </w:instrText>
+      </w:r>
+      <w:r>
+        <w:rPr>
+          <w:noProof/>
+        </w:rPr>
+        <w:fldChar w:fldCharType="separate"/>
+      </w:r>
+      <w:r>
+        <w:rPr>
+          <w:noProof/>
+        </w:rPr>
+        <w:t>5</w:t>
+      </w:r>
+      <w:r>
+        <w:rPr>
+          <w:noProof/>
+        </w:rPr>
+        <w:fldChar w:fldCharType="end"/>
+      </w:r>
       <w:r>
         <w:t xml:space="preserve"> - </w:t>
       </w:r>
@@ -14034,14 +14229,36 @@
       <w:r>
         <w:t xml:space="preserve">Table </w:t>
       </w:r>
-      <w:fldSimple w:instr=" SEQ Table \* ARABIC ">
-        <w:r>
-          <w:rPr>
-            <w:noProof/>
-          </w:rPr>
-          <w:t>6</w:t>
-        </w:r>
-      </w:fldSimple>
+      <w:r>
+        <w:rPr>
+          <w:noProof/>
+        </w:rPr>
+        <w:fldChar w:fldCharType="begin"/>
+      </w:r>
+      <w:r>
+        <w:rPr>
+          <w:noProof/>
+        </w:rPr>
+        <w:instrText xml:space="preserve"> SEQ Table \* ARABIC </w:instrText>
+      </w:r>
+      <w:r>
+        <w:rPr>
+          <w:noProof/>
+        </w:rPr>
+        <w:fldChar w:fldCharType="separate"/>
+      </w:r>
+      <w:r>
+        <w:rPr>
+          <w:noProof/>
+        </w:rPr>
+        <w:t>6</w:t>
+      </w:r>
+      <w:r>
+        <w:rPr>
+          <w:noProof/>
+        </w:rPr>
+        <w:fldChar w:fldCharType="end"/>
+      </w:r>
       <w:r>
         <w:t xml:space="preserve"> - </w:t>
       </w:r>
@@ -14695,14 +14912,36 @@
       <w:r>
         <w:t xml:space="preserve">Table </w:t>
       </w:r>
-      <w:fldSimple w:instr=" SEQ Table \* ARABIC ">
-        <w:r>
-          <w:rPr>
-            <w:noProof/>
-          </w:rPr>
-          <w:t>7</w:t>
-        </w:r>
-      </w:fldSimple>
+      <w:r>
+        <w:rPr>
+          <w:noProof/>
+        </w:rPr>
+        <w:fldChar w:fldCharType="begin"/>
+      </w:r>
+      <w:r>
+        <w:rPr>
+          <w:noProof/>
+        </w:rPr>
+        <w:instrText xml:space="preserve"> SEQ Table \* ARABIC </w:instrText>
+      </w:r>
+      <w:r>
+        <w:rPr>
+          <w:noProof/>
+        </w:rPr>
+        <w:fldChar w:fldCharType="separate"/>
+      </w:r>
+      <w:r>
+        <w:rPr>
+          <w:noProof/>
+        </w:rPr>
+        <w:t>7</w:t>
+      </w:r>
+      <w:r>
+        <w:rPr>
+          <w:noProof/>
+        </w:rPr>
+        <w:fldChar w:fldCharType="end"/>
+      </w:r>
       <w:r>
         <w:t xml:space="preserve"> - </w:t>
       </w:r>
@@ -15349,14 +15588,36 @@
       <w:r>
         <w:t xml:space="preserve">Table </w:t>
       </w:r>
-      <w:fldSimple w:instr=" SEQ Table \* ARABIC ">
-        <w:r>
-          <w:rPr>
-            <w:noProof/>
-          </w:rPr>
-          <w:t>8</w:t>
-        </w:r>
-      </w:fldSimple>
+      <w:r>
+        <w:rPr>
+          <w:noProof/>
+        </w:rPr>
+        <w:fldChar w:fldCharType="begin"/>
+      </w:r>
+      <w:r>
+        <w:rPr>
+          <w:noProof/>
+        </w:rPr>
+        <w:instrText xml:space="preserve"> SEQ Table \* ARABIC </w:instrText>
+      </w:r>
+      <w:r>
+        <w:rPr>
+          <w:noProof/>
+        </w:rPr>
+        <w:fldChar w:fldCharType="separate"/>
+      </w:r>
+      <w:r>
+        <w:rPr>
+          <w:noProof/>
+        </w:rPr>
+        <w:t>8</w:t>
+      </w:r>
+      <w:r>
+        <w:rPr>
+          <w:noProof/>
+        </w:rPr>
+        <w:fldChar w:fldCharType="end"/>
+      </w:r>
       <w:r>
         <w:t xml:space="preserve"> - </w:t>
       </w:r>
@@ -15988,14 +16249,36 @@
       <w:r>
         <w:t xml:space="preserve">Table </w:t>
       </w:r>
-      <w:fldSimple w:instr=" SEQ Table \* ARABIC ">
-        <w:r>
-          <w:rPr>
-            <w:noProof/>
-          </w:rPr>
-          <w:t>9</w:t>
-        </w:r>
-      </w:fldSimple>
+      <w:r>
+        <w:rPr>
+          <w:noProof/>
+        </w:rPr>
+        <w:fldChar w:fldCharType="begin"/>
+      </w:r>
+      <w:r>
+        <w:rPr>
+          <w:noProof/>
+        </w:rPr>
+        <w:instrText xml:space="preserve"> SEQ Table \* ARABIC </w:instrText>
+      </w:r>
+      <w:r>
+        <w:rPr>
+          <w:noProof/>
+        </w:rPr>
+        <w:fldChar w:fldCharType="separate"/>
+      </w:r>
+      <w:r>
+        <w:rPr>
+          <w:noProof/>
+        </w:rPr>
+        <w:t>9</w:t>
+      </w:r>
+      <w:r>
+        <w:rPr>
+          <w:noProof/>
+        </w:rPr>
+        <w:fldChar w:fldCharType="end"/>
+      </w:r>
       <w:r>
         <w:t xml:space="preserve"> - </w:t>
       </w:r>
@@ -16649,14 +16932,36 @@
       <w:r>
         <w:t xml:space="preserve">Table </w:t>
       </w:r>
-      <w:fldSimple w:instr=" SEQ Table \* ARABIC ">
-        <w:r>
-          <w:rPr>
-            <w:noProof/>
-          </w:rPr>
-          <w:t>10</w:t>
-        </w:r>
-      </w:fldSimple>
+      <w:r>
+        <w:rPr>
+          <w:noProof/>
+        </w:rPr>
+        <w:fldChar w:fldCharType="begin"/>
+      </w:r>
+      <w:r>
+        <w:rPr>
+          <w:noProof/>
+        </w:rPr>
+        <w:instrText xml:space="preserve"> SEQ Table \* ARABIC </w:instrText>
+      </w:r>
+      <w:r>
+        <w:rPr>
+          <w:noProof/>
+        </w:rPr>
+        <w:fldChar w:fldCharType="separate"/>
+      </w:r>
+      <w:r>
+        <w:rPr>
+          <w:noProof/>
+        </w:rPr>
+        <w:t>10</w:t>
+      </w:r>
+      <w:r>
+        <w:rPr>
+          <w:noProof/>
+        </w:rPr>
+        <w:fldChar w:fldCharType="end"/>
+      </w:r>
       <w:r>
         <w:t xml:space="preserve"> - </w:t>
       </w:r>
@@ -17333,14 +17638,36 @@
       <w:r>
         <w:t xml:space="preserve">Table </w:t>
       </w:r>
-      <w:fldSimple w:instr=" SEQ Table \* ARABIC ">
-        <w:r>
-          <w:rPr>
-            <w:noProof/>
-          </w:rPr>
-          <w:t>11</w:t>
-        </w:r>
-      </w:fldSimple>
+      <w:r>
+        <w:rPr>
+          <w:noProof/>
+        </w:rPr>
+        <w:fldChar w:fldCharType="begin"/>
+      </w:r>
+      <w:r>
+        <w:rPr>
+          <w:noProof/>
+        </w:rPr>
+        <w:instrText xml:space="preserve"> SEQ Table \* ARABIC </w:instrText>
+      </w:r>
+      <w:r>
+        <w:rPr>
+          <w:noProof/>
+        </w:rPr>
+        <w:fldChar w:fldCharType="separate"/>
+      </w:r>
+      <w:r>
+        <w:rPr>
+          <w:noProof/>
+        </w:rPr>
+        <w:t>11</w:t>
+      </w:r>
+      <w:r>
+        <w:rPr>
+          <w:noProof/>
+        </w:rPr>
+        <w:fldChar w:fldCharType="end"/>
+      </w:r>
       <w:r>
         <w:t xml:space="preserve"> - </w:t>
       </w:r>
@@ -17992,14 +18319,36 @@
       <w:r>
         <w:t xml:space="preserve">Table </w:t>
       </w:r>
-      <w:fldSimple w:instr=" SEQ Table \* ARABIC ">
-        <w:r>
-          <w:rPr>
-            <w:noProof/>
-          </w:rPr>
-          <w:t>12</w:t>
-        </w:r>
-      </w:fldSimple>
+      <w:r>
+        <w:rPr>
+          <w:noProof/>
+        </w:rPr>
+        <w:fldChar w:fldCharType="begin"/>
+      </w:r>
+      <w:r>
+        <w:rPr>
+          <w:noProof/>
+        </w:rPr>
+        <w:instrText xml:space="preserve"> SEQ Table \* ARABIC </w:instrText>
+      </w:r>
+      <w:r>
+        <w:rPr>
+          <w:noProof/>
+        </w:rPr>
+        <w:fldChar w:fldCharType="separate"/>
+      </w:r>
+      <w:r>
+        <w:rPr>
+          <w:noProof/>
+        </w:rPr>
+        <w:t>12</w:t>
+      </w:r>
+      <w:r>
+        <w:rPr>
+          <w:noProof/>
+        </w:rPr>
+        <w:fldChar w:fldCharType="end"/>
+      </w:r>
       <w:r>
         <w:t xml:space="preserve"> - </w:t>
       </w:r>
@@ -18637,14 +18986,36 @@
       <w:r>
         <w:t xml:space="preserve">Table </w:t>
       </w:r>
-      <w:fldSimple w:instr=" SEQ Table \* ARABIC ">
-        <w:r>
-          <w:rPr>
-            <w:noProof/>
-          </w:rPr>
-          <w:t>13</w:t>
-        </w:r>
-      </w:fldSimple>
+      <w:r>
+        <w:rPr>
+          <w:noProof/>
+        </w:rPr>
+        <w:fldChar w:fldCharType="begin"/>
+      </w:r>
+      <w:r>
+        <w:rPr>
+          <w:noProof/>
+        </w:rPr>
+        <w:instrText xml:space="preserve"> SEQ Table \* ARABIC </w:instrText>
+      </w:r>
+      <w:r>
+        <w:rPr>
+          <w:noProof/>
+        </w:rPr>
+        <w:fldChar w:fldCharType="separate"/>
+      </w:r>
+      <w:r>
+        <w:rPr>
+          <w:noProof/>
+        </w:rPr>
+        <w:t>13</w:t>
+      </w:r>
+      <w:r>
+        <w:rPr>
+          <w:noProof/>
+        </w:rPr>
+        <w:fldChar w:fldCharType="end"/>
+      </w:r>
       <w:r>
         <w:t xml:space="preserve"> - </w:t>
       </w:r>
@@ -19280,14 +19651,36 @@
       <w:r>
         <w:t xml:space="preserve">Table </w:t>
       </w:r>
-      <w:fldSimple w:instr=" SEQ Table \* ARABIC ">
-        <w:r>
-          <w:rPr>
-            <w:noProof/>
-          </w:rPr>
-          <w:t>14</w:t>
-        </w:r>
-      </w:fldSimple>
+      <w:r>
+        <w:rPr>
+          <w:noProof/>
+        </w:rPr>
+        <w:fldChar w:fldCharType="begin"/>
+      </w:r>
+      <w:r>
+        <w:rPr>
+          <w:noProof/>
+        </w:rPr>
+        <w:instrText xml:space="preserve"> SEQ Table \* ARABIC </w:instrText>
+      </w:r>
+      <w:r>
+        <w:rPr>
+          <w:noProof/>
+        </w:rPr>
+        <w:fldChar w:fldCharType="separate"/>
+      </w:r>
+      <w:r>
+        <w:rPr>
+          <w:noProof/>
+        </w:rPr>
+        <w:t>14</w:t>
+      </w:r>
+      <w:r>
+        <w:rPr>
+          <w:noProof/>
+        </w:rPr>
+        <w:fldChar w:fldCharType="end"/>
+      </w:r>
       <w:r>
         <w:t xml:space="preserve"> - </w:t>
       </w:r>
@@ -19925,14 +20318,36 @@
       <w:r>
         <w:t xml:space="preserve">Table </w:t>
       </w:r>
-      <w:fldSimple w:instr=" SEQ Table \* ARABIC ">
-        <w:r>
-          <w:rPr>
-            <w:noProof/>
-          </w:rPr>
-          <w:t>15</w:t>
-        </w:r>
-      </w:fldSimple>
+      <w:r>
+        <w:rPr>
+          <w:noProof/>
+        </w:rPr>
+        <w:fldChar w:fldCharType="begin"/>
+      </w:r>
+      <w:r>
+        <w:rPr>
+          <w:noProof/>
+        </w:rPr>
+        <w:instrText xml:space="preserve"> SEQ Table \* ARABIC </w:instrText>
+      </w:r>
+      <w:r>
+        <w:rPr>
+          <w:noProof/>
+        </w:rPr>
+        <w:fldChar w:fldCharType="separate"/>
+      </w:r>
+      <w:r>
+        <w:rPr>
+          <w:noProof/>
+        </w:rPr>
+        <w:t>15</w:t>
+      </w:r>
+      <w:r>
+        <w:rPr>
+          <w:noProof/>
+        </w:rPr>
+        <w:fldChar w:fldCharType="end"/>
+      </w:r>
       <w:r>
         <w:t xml:space="preserve"> - </w:t>
       </w:r>
@@ -19973,7 +20388,25 @@
           <w:szCs w:val="108"/>
         </w:rPr>
         <w:lastRenderedPageBreak/>
-        <w:t>DAGHA COPY USE CASE DI New jorha wang dapara ma ishti di(was mazi confirm c, si har usecase gha table jorh km kana )</w:t>
+        <w:t xml:space="preserve">DAGHA COPY USE CASE DI New jorha wang dapara ma ishti </w:t>
+      </w:r>
+      <w:proofErr w:type="gramStart"/>
+      <w:r>
+        <w:rPr>
+          <w:iCs/>
+          <w:sz w:val="112"/>
+          <w:szCs w:val="108"/>
+        </w:rPr>
+        <w:t>di(</w:t>
+      </w:r>
+      <w:proofErr w:type="gramEnd"/>
+      <w:r>
+        <w:rPr>
+          <w:iCs/>
+          <w:sz w:val="112"/>
+          <w:szCs w:val="108"/>
+        </w:rPr>
+        <w:t>was mazi confirm c, si har usecase gha table jorh km kana )</w:t>
       </w:r>
     </w:p>
     <w:p>
@@ -22403,14 +22836,36 @@
       <w:r>
         <w:t xml:space="preserve">Table </w:t>
       </w:r>
-      <w:fldSimple w:instr=" SEQ Table \* ARABIC ">
-        <w:r>
-          <w:rPr>
-            <w:noProof/>
-          </w:rPr>
-          <w:t>16</w:t>
-        </w:r>
-      </w:fldSimple>
+      <w:r>
+        <w:rPr>
+          <w:noProof/>
+        </w:rPr>
+        <w:fldChar w:fldCharType="begin"/>
+      </w:r>
+      <w:r>
+        <w:rPr>
+          <w:noProof/>
+        </w:rPr>
+        <w:instrText xml:space="preserve"> SEQ Table \* ARABIC </w:instrText>
+      </w:r>
+      <w:r>
+        <w:rPr>
+          <w:noProof/>
+        </w:rPr>
+        <w:fldChar w:fldCharType="separate"/>
+      </w:r>
+      <w:r>
+        <w:rPr>
+          <w:noProof/>
+        </w:rPr>
+        <w:t>16</w:t>
+      </w:r>
+      <w:r>
+        <w:rPr>
+          <w:noProof/>
+        </w:rPr>
+        <w:fldChar w:fldCharType="end"/>
+      </w:r>
       <w:r>
         <w:t xml:space="preserve"> – </w:t>
       </w:r>
@@ -23008,8 +23463,6 @@
               </w:rPr>
               <w:t>Occasionally</w:t>
             </w:r>
-            <w:bookmarkStart w:id="69" w:name="_GoBack"/>
-            <w:bookmarkEnd w:id="69"/>
           </w:p>
         </w:tc>
       </w:tr>
@@ -23018,12 +23471,12 @@
       <w:pPr>
         <w:pStyle w:val="Heading2"/>
       </w:pPr>
-      <w:bookmarkStart w:id="70" w:name="_Toc152162145"/>
+      <w:bookmarkStart w:id="69" w:name="_Toc152162145"/>
       <w:r>
         <w:lastRenderedPageBreak/>
         <w:t>Activity Diagram of System</w:t>
       </w:r>
-      <w:bookmarkEnd w:id="70"/>
+      <w:bookmarkEnd w:id="69"/>
     </w:p>
     <w:p>
       <w:pPr>
@@ -23078,22 +23531,44 @@
           <w:i w:val="0"/>
         </w:rPr>
       </w:pPr>
-      <w:bookmarkStart w:id="71" w:name="_Toc152162158"/>
+      <w:bookmarkStart w:id="70" w:name="_Toc152162158"/>
       <w:r>
         <w:t xml:space="preserve">Figure </w:t>
       </w:r>
-      <w:fldSimple w:instr=" SEQ Figure \* ARABIC ">
-        <w:r>
-          <w:rPr>
-            <w:noProof/>
-          </w:rPr>
-          <w:t>6</w:t>
-        </w:r>
-      </w:fldSimple>
+      <w:r>
+        <w:rPr>
+          <w:noProof/>
+        </w:rPr>
+        <w:fldChar w:fldCharType="begin"/>
+      </w:r>
+      <w:r>
+        <w:rPr>
+          <w:noProof/>
+        </w:rPr>
+        <w:instrText xml:space="preserve"> SEQ Figure \* ARABIC </w:instrText>
+      </w:r>
+      <w:r>
+        <w:rPr>
+          <w:noProof/>
+        </w:rPr>
+        <w:fldChar w:fldCharType="separate"/>
+      </w:r>
+      <w:r>
+        <w:rPr>
+          <w:noProof/>
+        </w:rPr>
+        <w:t>6</w:t>
+      </w:r>
+      <w:r>
+        <w:rPr>
+          <w:noProof/>
+        </w:rPr>
+        <w:fldChar w:fldCharType="end"/>
+      </w:r>
       <w:r>
         <w:t xml:space="preserve"> Activity Diagram -1</w:t>
       </w:r>
-      <w:bookmarkEnd w:id="71"/>
+      <w:bookmarkEnd w:id="70"/>
     </w:p>
     <w:p>
       <w:r>
@@ -23193,22 +23668,44 @@
       <w:pPr>
         <w:pStyle w:val="Caption"/>
       </w:pPr>
-      <w:bookmarkStart w:id="72" w:name="_Toc152162159"/>
+      <w:bookmarkStart w:id="71" w:name="_Toc152162159"/>
       <w:r>
         <w:t xml:space="preserve">Figure </w:t>
       </w:r>
-      <w:fldSimple w:instr=" SEQ Figure \* ARABIC ">
-        <w:r>
-          <w:rPr>
-            <w:noProof/>
-          </w:rPr>
-          <w:t>7</w:t>
-        </w:r>
-      </w:fldSimple>
+      <w:r>
+        <w:rPr>
+          <w:noProof/>
+        </w:rPr>
+        <w:fldChar w:fldCharType="begin"/>
+      </w:r>
+      <w:r>
+        <w:rPr>
+          <w:noProof/>
+        </w:rPr>
+        <w:instrText xml:space="preserve"> SEQ Figure \* ARABIC </w:instrText>
+      </w:r>
+      <w:r>
+        <w:rPr>
+          <w:noProof/>
+        </w:rPr>
+        <w:fldChar w:fldCharType="separate"/>
+      </w:r>
+      <w:r>
+        <w:rPr>
+          <w:noProof/>
+        </w:rPr>
+        <w:t>7</w:t>
+      </w:r>
+      <w:r>
+        <w:rPr>
+          <w:noProof/>
+        </w:rPr>
+        <w:fldChar w:fldCharType="end"/>
+      </w:r>
       <w:r>
         <w:t xml:space="preserve"> Activity Diagram -2</w:t>
       </w:r>
-      <w:bookmarkEnd w:id="72"/>
+      <w:bookmarkEnd w:id="71"/>
     </w:p>
     <w:p>
       <w:pPr>
@@ -23234,23 +23731,23 @@
       <w:pPr>
         <w:pStyle w:val="Heading2"/>
       </w:pPr>
-      <w:bookmarkStart w:id="73" w:name="_Toc152162146"/>
+      <w:bookmarkStart w:id="72" w:name="_Toc152162146"/>
       <w:r>
         <w:lastRenderedPageBreak/>
         <w:t>Data Flow Diagrams</w:t>
       </w:r>
-      <w:bookmarkEnd w:id="73"/>
+      <w:bookmarkEnd w:id="72"/>
     </w:p>
     <w:p>
       <w:pPr>
         <w:pStyle w:val="Heading3"/>
         <w:ind w:left="426"/>
       </w:pPr>
-      <w:bookmarkStart w:id="74" w:name="_Toc152162147"/>
+      <w:bookmarkStart w:id="73" w:name="_Toc152162147"/>
       <w:r>
         <w:t>Context Level Diagram</w:t>
       </w:r>
-      <w:bookmarkEnd w:id="74"/>
+      <w:bookmarkEnd w:id="73"/>
     </w:p>
     <w:p>
       <w:pPr>
@@ -23312,7 +23809,7 @@
       <w:pPr>
         <w:pStyle w:val="Caption"/>
       </w:pPr>
-      <w:bookmarkStart w:id="75" w:name="_Toc152162160"/>
+      <w:bookmarkStart w:id="74" w:name="_Toc152162160"/>
       <w:r>
         <w:t xml:space="preserve">Figure </w:t>
       </w:r>
@@ -23355,18 +23852,18 @@
       <w:r>
         <w:t xml:space="preserve"> 0 DFD</w:t>
       </w:r>
-      <w:bookmarkEnd w:id="75"/>
+      <w:bookmarkEnd w:id="74"/>
     </w:p>
     <w:p>
       <w:pPr>
         <w:pStyle w:val="Heading3"/>
         <w:ind w:left="426"/>
       </w:pPr>
-      <w:bookmarkStart w:id="76" w:name="_Toc152162148"/>
+      <w:bookmarkStart w:id="75" w:name="_Toc152162148"/>
       <w:r>
         <w:t>Level 1 DFDs</w:t>
       </w:r>
-      <w:bookmarkEnd w:id="76"/>
+      <w:bookmarkEnd w:id="75"/>
     </w:p>
     <w:p>
       <w:pPr>
@@ -23428,7 +23925,7 @@
       <w:pPr>
         <w:pStyle w:val="Caption"/>
       </w:pPr>
-      <w:bookmarkStart w:id="77" w:name="_Toc152162161"/>
+      <w:bookmarkStart w:id="76" w:name="_Toc152162161"/>
       <w:r>
         <w:t xml:space="preserve">Figure </w:t>
       </w:r>
@@ -23471,7 +23968,7 @@
       <w:r>
         <w:t xml:space="preserve"> 1 DFD</w:t>
       </w:r>
-      <w:bookmarkEnd w:id="77"/>
+      <w:bookmarkEnd w:id="76"/>
     </w:p>
     <w:p>
       <w:pPr>
@@ -23489,22 +23986,22 @@
       <w:pPr>
         <w:pStyle w:val="Heading2"/>
       </w:pPr>
-      <w:bookmarkStart w:id="78" w:name="_Toc152162149"/>
+      <w:bookmarkStart w:id="77" w:name="_Toc152162149"/>
       <w:r>
         <w:t>Sequence Diagram</w:t>
       </w:r>
-      <w:bookmarkEnd w:id="78"/>
+      <w:bookmarkEnd w:id="77"/>
     </w:p>
     <w:p>
       <w:pPr>
         <w:pStyle w:val="Heading3"/>
         <w:ind w:left="426"/>
       </w:pPr>
-      <w:bookmarkStart w:id="79" w:name="_Toc152162150"/>
+      <w:bookmarkStart w:id="78" w:name="_Toc152162150"/>
       <w:r>
         <w:t>Sequence Diagram – Digitally Fuel Transaction</w:t>
       </w:r>
-      <w:bookmarkEnd w:id="79"/>
+      <w:bookmarkEnd w:id="78"/>
     </w:p>
     <w:p>
       <w:pPr>
@@ -23560,22 +24057,44 @@
           <w:i w:val="0"/>
         </w:rPr>
       </w:pPr>
-      <w:bookmarkStart w:id="80" w:name="_Toc152162162"/>
+      <w:bookmarkStart w:id="79" w:name="_Toc152162162"/>
       <w:r>
         <w:t xml:space="preserve">Figure </w:t>
       </w:r>
-      <w:fldSimple w:instr=" SEQ Figure \* ARABIC ">
-        <w:r>
-          <w:rPr>
-            <w:noProof/>
-          </w:rPr>
-          <w:t>10</w:t>
-        </w:r>
-      </w:fldSimple>
+      <w:r>
+        <w:rPr>
+          <w:noProof/>
+        </w:rPr>
+        <w:fldChar w:fldCharType="begin"/>
+      </w:r>
+      <w:r>
+        <w:rPr>
+          <w:noProof/>
+        </w:rPr>
+        <w:instrText xml:space="preserve"> SEQ Figure \* ARABIC </w:instrText>
+      </w:r>
+      <w:r>
+        <w:rPr>
+          <w:noProof/>
+        </w:rPr>
+        <w:fldChar w:fldCharType="separate"/>
+      </w:r>
+      <w:r>
+        <w:rPr>
+          <w:noProof/>
+        </w:rPr>
+        <w:t>10</w:t>
+      </w:r>
+      <w:r>
+        <w:rPr>
+          <w:noProof/>
+        </w:rPr>
+        <w:fldChar w:fldCharType="end"/>
+      </w:r>
       <w:r>
         <w:t>- Fuel Transaction - Sequence Diagram</w:t>
       </w:r>
-      <w:bookmarkEnd w:id="80"/>
+      <w:bookmarkEnd w:id="79"/>
     </w:p>
     <w:p>
       <w:pPr>
@@ -23975,11 +24494,11 @@
         <w:pStyle w:val="Heading3"/>
         <w:ind w:left="426"/>
       </w:pPr>
-      <w:bookmarkStart w:id="81" w:name="_Toc152162151"/>
+      <w:bookmarkStart w:id="80" w:name="_Toc152162151"/>
       <w:r>
         <w:t>Sequence Diagram –Loyalty Program System.</w:t>
       </w:r>
-      <w:bookmarkEnd w:id="81"/>
+      <w:bookmarkEnd w:id="80"/>
     </w:p>
     <w:p>
       <w:pPr>
@@ -24034,25 +24553,52 @@
           <w:i w:val="0"/>
         </w:rPr>
       </w:pPr>
-      <w:bookmarkStart w:id="82" w:name="_Toc152162163"/>
+      <w:bookmarkStart w:id="81" w:name="_Toc152162163"/>
       <w:r>
         <w:t xml:space="preserve">Figure </w:t>
       </w:r>
-      <w:fldSimple w:instr=" SEQ Figure \* ARABIC ">
-        <w:r>
-          <w:rPr>
-            <w:noProof/>
-          </w:rPr>
-          <w:t>11</w:t>
-        </w:r>
-      </w:fldSimple>
+      <w:r>
+        <w:rPr>
+          <w:noProof/>
+        </w:rPr>
+        <w:fldChar w:fldCharType="begin"/>
+      </w:r>
+      <w:r>
+        <w:rPr>
+          <w:noProof/>
+        </w:rPr>
+        <w:instrText xml:space="preserve"> SEQ Figure \* ARABIC </w:instrText>
+      </w:r>
+      <w:r>
+        <w:rPr>
+          <w:noProof/>
+        </w:rPr>
+        <w:fldChar w:fldCharType="separate"/>
+      </w:r>
+      <w:r>
+        <w:rPr>
+          <w:noProof/>
+        </w:rPr>
+        <w:t>11</w:t>
+      </w:r>
+      <w:r>
+        <w:rPr>
+          <w:noProof/>
+        </w:rPr>
+        <w:fldChar w:fldCharType="end"/>
+      </w:r>
+      <w:proofErr w:type="gramStart"/>
       <w:r>
         <w:t xml:space="preserve">- </w:t>
       </w:r>
       <w:r>
-        <w:t xml:space="preserve"> Loyalty Program-Sequence Diagram</w:t>
-      </w:r>
-      <w:bookmarkEnd w:id="82"/>
+        <w:t xml:space="preserve"> Loyalty</w:t>
+      </w:r>
+      <w:proofErr w:type="gramEnd"/>
+      <w:r>
+        <w:t xml:space="preserve"> Program-Sequence Diagram</w:t>
+      </w:r>
+      <w:bookmarkEnd w:id="81"/>
     </w:p>
     <w:p>
       <w:pPr>
@@ -24301,12 +24847,12 @@
       <w:pPr>
         <w:pStyle w:val="Heading2"/>
       </w:pPr>
-      <w:bookmarkStart w:id="83" w:name="_Toc152162152"/>
+      <w:bookmarkStart w:id="82" w:name="_Toc152162152"/>
       <w:r>
         <w:lastRenderedPageBreak/>
         <w:t>Entity Relationship Diagram</w:t>
       </w:r>
-      <w:bookmarkEnd w:id="83"/>
+      <w:bookmarkEnd w:id="82"/>
     </w:p>
     <w:p>
       <w:pPr>
@@ -24336,86 +24882,45 @@
           <w:i/>
         </w:rPr>
       </w:pPr>
-      <w:r>
-        <w:rPr>
-          <w:i/>
+      <w:bookmarkStart w:id="83" w:name="_GoBack"/>
+      <w:bookmarkEnd w:id="83"/>
+    </w:p>
+    <w:p>
+      <w:pPr>
+        <w:pStyle w:val="Caption"/>
+      </w:pPr>
+      <w:bookmarkStart w:id="84" w:name="_Toc152162164"/>
+      <w:r>
+        <w:t xml:space="preserve">Figure </w:t>
+      </w:r>
+      <w:r>
+        <w:rPr>
           <w:noProof/>
         </w:rPr>
-        <w:drawing>
-          <wp:inline distT="0" distB="0" distL="0" distR="0">
-            <wp:extent cx="5914390" cy="4110500"/>
-            <wp:effectExtent l="0" t="0" r="0" b="4445"/>
-            <wp:docPr id="1041" name="Picture 14" descr="C:\Users\Bilal Khan\Downloads\Example-ERD-800px.png"/>
-            <wp:cNvGraphicFramePr>
-              <a:graphicFrameLocks xmlns:a="http://schemas.openxmlformats.org/drawingml/2006/main"/>
-            </wp:cNvGraphicFramePr>
-            <a:graphic xmlns:a="http://schemas.openxmlformats.org/drawingml/2006/main">
-              <a:graphicData uri="http://schemas.openxmlformats.org/drawingml/2006/picture">
-                <pic:pic xmlns:pic="http://schemas.openxmlformats.org/drawingml/2006/picture">
-                  <pic:nvPicPr>
-                    <pic:cNvPr id="12" name="Picture 14"/>
-                    <pic:cNvPicPr/>
-                  </pic:nvPicPr>
-                  <pic:blipFill>
-                    <a:blip r:embed="rId39" cstate="print"/>
-                    <a:srcRect/>
-                    <a:stretch/>
-                  </pic:blipFill>
-                  <pic:spPr>
-                    <a:xfrm>
-                      <a:off x="0" y="0"/>
-                      <a:ext cx="5914390" cy="4110500"/>
-                    </a:xfrm>
-                    <a:prstGeom prst="rect">
-                      <a:avLst/>
-                    </a:prstGeom>
-                    <a:ln>
-                      <a:noFill/>
-                    </a:ln>
-                  </pic:spPr>
-                </pic:pic>
-              </a:graphicData>
-            </a:graphic>
-          </wp:inline>
-        </w:drawing>
-      </w:r>
-    </w:p>
-    <w:p>
-      <w:pPr>
-        <w:pStyle w:val="Caption"/>
-      </w:pPr>
-      <w:bookmarkStart w:id="84" w:name="_Toc152162164"/>
-      <w:r>
-        <w:t xml:space="preserve">Figure </w:t>
+        <w:fldChar w:fldCharType="begin"/>
       </w:r>
       <w:r>
         <w:rPr>
           <w:noProof/>
         </w:rPr>
-        <w:fldChar w:fldCharType="begin"/>
+        <w:instrText xml:space="preserve"> SEQ Figure \* ARABIC </w:instrText>
       </w:r>
       <w:r>
         <w:rPr>
           <w:noProof/>
         </w:rPr>
-        <w:instrText xml:space="preserve"> SEQ Figure \* ARABIC </w:instrText>
+        <w:fldChar w:fldCharType="separate"/>
       </w:r>
       <w:r>
         <w:rPr>
           <w:noProof/>
         </w:rPr>
-        <w:fldChar w:fldCharType="separate"/>
+        <w:t>12</w:t>
       </w:r>
       <w:r>
         <w:rPr>
           <w:noProof/>
         </w:rPr>
-        <w:t>12</w:t>
-      </w:r>
-      <w:r>
-        <w:rPr>
-          <w:noProof/>
-        </w:rPr>
         <w:fldChar w:fldCharType="end"/>
       </w:r>
       <w:r>
@@ -24424,7 +24929,7 @@
       <w:bookmarkEnd w:id="84"/>
     </w:p>
     <w:sectPr>
-      <w:headerReference w:type="default" r:id="rId40"/>
+      <w:headerReference w:type="default" r:id="rId39"/>
       <w:pgSz w:w="11906" w:h="16838" w:code="9"/>
       <w:pgMar w:top="1440" w:right="1296" w:bottom="1440" w:left="1296" w:header="720" w:footer="720" w:gutter="0"/>
       <w:pgNumType w:start="1"/>
@@ -24494,7 +24999,7 @@
         <w:i w:val="0"/>
         <w:noProof/>
       </w:rPr>
-      <w:t>26</w:t>
+      <w:t>31</w:t>
     </w:r>
     <w:r>
       <w:rPr>
@@ -24586,133 +25091,6 @@
 <file path=word/numbering.xml><?xml version="1.0" encoding="utf-8"?>
 <w:numbering xmlns:wpc="http://schemas.microsoft.com/office/word/2010/wordprocessingCanvas" xmlns:mc="http://schemas.openxmlformats.org/markup-compatibility/2006" xmlns:o="urn:schemas-microsoft-com:office:office" xmlns:r="http://schemas.openxmlformats.org/officeDocument/2006/relationships" xmlns:m="http://schemas.openxmlformats.org/officeDocument/2006/math" xmlns:v="urn:schemas-microsoft-com:vml" xmlns:wp14="http://schemas.microsoft.com/office/word/2010/wordprocessingDrawing" xmlns:wp="http://schemas.openxmlformats.org/drawingml/2006/wordprocessingDrawing" xmlns:w10="urn:schemas-microsoft-com:office:word" xmlns:w="http://schemas.openxmlformats.org/wordprocessingml/2006/main" xmlns:w14="http://schemas.microsoft.com/office/word/2010/wordml" xmlns:w15="http://schemas.microsoft.com/office/word/2012/wordml" xmlns:wpg="http://schemas.microsoft.com/office/word/2010/wordprocessingGroup" xmlns:wpi="http://schemas.microsoft.com/office/word/2010/wordprocessingInk" xmlns:wne="http://schemas.microsoft.com/office/word/2006/wordml" xmlns:wps="http://schemas.microsoft.com/office/word/2010/wordprocessingShape" mc:Ignorable="w14 w15 wp14">
   <w:abstractNum w:abstractNumId="0" w15:restartNumberingAfterBreak="0">
-    <w:multiLevelType w:val="multilevel"/>
-    <w:tmpl w:val="E30CD218"/>
-    <w:lvl w:ilvl="0">
-      <w:start w:val="1"/>
-      <w:numFmt w:val="decimal"/>
-      <w:pStyle w:val="Heading1"/>
-      <w:suff w:val="space"/>
-      <w:lvlText w:val="Chapter %1:"/>
-      <w:lvlJc w:val="left"/>
-      <w:pPr>
-        <w:ind w:left="4950" w:firstLine="0"/>
-      </w:pPr>
-      <w:rPr>
-        <w:rFonts w:hint="default"/>
-      </w:rPr>
-    </w:lvl>
-    <w:lvl w:ilvl="1">
-      <w:start w:val="1"/>
-      <w:numFmt w:val="decimal"/>
-      <w:pStyle w:val="Heading2"/>
-      <w:suff w:val="space"/>
-      <w:lvlText w:val="%1.%2"/>
-      <w:lvlJc w:val="left"/>
-      <w:pPr>
-        <w:ind w:left="0" w:firstLine="0"/>
-      </w:pPr>
-      <w:rPr>
-        <w:rFonts w:hint="default"/>
-      </w:rPr>
-    </w:lvl>
-    <w:lvl w:ilvl="2">
-      <w:start w:val="1"/>
-      <w:numFmt w:val="decimal"/>
-      <w:pStyle w:val="Heading3"/>
-      <w:suff w:val="space"/>
-      <w:lvlText w:val="%1.%2.%3"/>
-      <w:lvlJc w:val="left"/>
-      <w:pPr>
-        <w:ind w:left="1135" w:firstLine="0"/>
-      </w:pPr>
-      <w:rPr>
-        <w:rFonts w:hint="default"/>
-      </w:rPr>
-    </w:lvl>
-    <w:lvl w:ilvl="3">
-      <w:start w:val="1"/>
-      <w:numFmt w:val="decimal"/>
-      <w:pStyle w:val="Heading4"/>
-      <w:suff w:val="space"/>
-      <w:lvlText w:val="%1.%2.%3.%4"/>
-      <w:lvlJc w:val="left"/>
-      <w:pPr>
-        <w:ind w:left="0" w:firstLine="0"/>
-      </w:pPr>
-      <w:rPr>
-        <w:rFonts w:hint="default"/>
-      </w:rPr>
-    </w:lvl>
-    <w:lvl w:ilvl="4">
-      <w:start w:val="1"/>
-      <w:numFmt w:val="decimal"/>
-      <w:pStyle w:val="Heading5"/>
-      <w:suff w:val="space"/>
-      <w:lvlText w:val="%1.%2.%3.%4.%5"/>
-      <w:lvlJc w:val="left"/>
-      <w:pPr>
-        <w:ind w:left="0" w:firstLine="0"/>
-      </w:pPr>
-      <w:rPr>
-        <w:rFonts w:hint="default"/>
-      </w:rPr>
-    </w:lvl>
-    <w:lvl w:ilvl="5">
-      <w:start w:val="1"/>
-      <w:numFmt w:val="decimal"/>
-      <w:pStyle w:val="Heading6"/>
-      <w:suff w:val="space"/>
-      <w:lvlText w:val="%1.%2.%3.%4.%5.%6"/>
-      <w:lvlJc w:val="left"/>
-      <w:pPr>
-        <w:ind w:left="0" w:firstLine="0"/>
-      </w:pPr>
-      <w:rPr>
-        <w:rFonts w:hint="default"/>
-      </w:rPr>
-    </w:lvl>
-    <w:lvl w:ilvl="6">
-      <w:start w:val="1"/>
-      <w:numFmt w:val="decimal"/>
-      <w:pStyle w:val="Heading7"/>
-      <w:lvlText w:val="%1.%2.%3.%4.%5.%6.%7"/>
-      <w:lvlJc w:val="left"/>
-      <w:pPr>
-        <w:ind w:left="0" w:firstLine="0"/>
-      </w:pPr>
-      <w:rPr>
-        <w:rFonts w:hint="default"/>
-      </w:rPr>
-    </w:lvl>
-    <w:lvl w:ilvl="7">
-      <w:start w:val="1"/>
-      <w:numFmt w:val="decimal"/>
-      <w:pStyle w:val="Heading8"/>
-      <w:lvlText w:val="%1.%2.%3.%4.%5.%6.%7.%8"/>
-      <w:lvlJc w:val="left"/>
-      <w:pPr>
-        <w:ind w:left="0" w:firstLine="0"/>
-      </w:pPr>
-      <w:rPr>
-        <w:rFonts w:hint="default"/>
-      </w:rPr>
-    </w:lvl>
-    <w:lvl w:ilvl="8">
-      <w:start w:val="1"/>
-      <w:numFmt w:val="decimal"/>
-      <w:pStyle w:val="Heading9"/>
-      <w:lvlText w:val="%1.%2.%3.%4.%5.%6.%7.%8.%9"/>
-      <w:lvlJc w:val="left"/>
-      <w:pPr>
-        <w:ind w:left="0" w:firstLine="0"/>
-      </w:pPr>
-      <w:rPr>
-        <w:rFonts w:hint="default"/>
-      </w:rPr>
-    </w:lvl>
-  </w:abstractNum>
-  <w:abstractNum w:abstractNumId="1" w15:restartNumberingAfterBreak="0">
     <w:nsid w:val="00000001"/>
     <w:multiLevelType w:val="hybridMultilevel"/>
     <w:tmpl w:val="973C77CE"/>
@@ -24825,7 +25203,7 @@
       </w:rPr>
     </w:lvl>
   </w:abstractNum>
-  <w:abstractNum w:abstractNumId="2" w15:restartNumberingAfterBreak="0">
+  <w:abstractNum w:abstractNumId="1" w15:restartNumberingAfterBreak="0">
     <w:nsid w:val="00000002"/>
     <w:multiLevelType w:val="hybridMultilevel"/>
     <w:tmpl w:val="43D48EE2"/>
@@ -24938,7 +25316,7 @@
       </w:rPr>
     </w:lvl>
   </w:abstractNum>
-  <w:abstractNum w:abstractNumId="3" w15:restartNumberingAfterBreak="0">
+  <w:abstractNum w:abstractNumId="2" w15:restartNumberingAfterBreak="0">
     <w:nsid w:val="00000003"/>
     <w:multiLevelType w:val="hybridMultilevel"/>
     <w:tmpl w:val="0D001C0A"/>
@@ -25028,7 +25406,7 @@
       </w:pPr>
     </w:lvl>
   </w:abstractNum>
-  <w:abstractNum w:abstractNumId="4" w15:restartNumberingAfterBreak="0">
+  <w:abstractNum w:abstractNumId="3" w15:restartNumberingAfterBreak="0">
     <w:nsid w:val="00000004"/>
     <w:multiLevelType w:val="hybridMultilevel"/>
     <w:tmpl w:val="72AEFAD8"/>
@@ -25141,7 +25519,7 @@
       </w:rPr>
     </w:lvl>
   </w:abstractNum>
-  <w:abstractNum w:abstractNumId="5" w15:restartNumberingAfterBreak="0">
+  <w:abstractNum w:abstractNumId="4" w15:restartNumberingAfterBreak="0">
     <w:nsid w:val="00000005"/>
     <w:multiLevelType w:val="multilevel"/>
     <w:tmpl w:val="7FEC1CE0"/>
@@ -25262,7 +25640,7 @@
       </w:rPr>
     </w:lvl>
   </w:abstractNum>
-  <w:abstractNum w:abstractNumId="6" w15:restartNumberingAfterBreak="0">
+  <w:abstractNum w:abstractNumId="5" w15:restartNumberingAfterBreak="0">
     <w:nsid w:val="00000006"/>
     <w:multiLevelType w:val="hybridMultilevel"/>
     <w:tmpl w:val="CF56BD4E"/>
@@ -25375,7 +25753,7 @@
       </w:rPr>
     </w:lvl>
   </w:abstractNum>
-  <w:abstractNum w:abstractNumId="7" w15:restartNumberingAfterBreak="0">
+  <w:abstractNum w:abstractNumId="6" w15:restartNumberingAfterBreak="0">
     <w:nsid w:val="00000007"/>
     <w:multiLevelType w:val="hybridMultilevel"/>
     <w:tmpl w:val="6D5028B8"/>
@@ -25488,7 +25866,7 @@
       </w:rPr>
     </w:lvl>
   </w:abstractNum>
-  <w:abstractNum w:abstractNumId="8" w15:restartNumberingAfterBreak="0">
+  <w:abstractNum w:abstractNumId="7" w15:restartNumberingAfterBreak="0">
     <w:nsid w:val="00000008"/>
     <w:multiLevelType w:val="multilevel"/>
     <w:tmpl w:val="7FEC1CE0"/>
@@ -25609,7 +25987,7 @@
       </w:rPr>
     </w:lvl>
   </w:abstractNum>
-  <w:abstractNum w:abstractNumId="9" w15:restartNumberingAfterBreak="0">
+  <w:abstractNum w:abstractNumId="8" w15:restartNumberingAfterBreak="0">
     <w:nsid w:val="00000009"/>
     <w:multiLevelType w:val="hybridMultilevel"/>
     <w:tmpl w:val="89F02134"/>
@@ -25722,7 +26100,7 @@
       </w:rPr>
     </w:lvl>
   </w:abstractNum>
-  <w:abstractNum w:abstractNumId="10" w15:restartNumberingAfterBreak="0">
+  <w:abstractNum w:abstractNumId="9" w15:restartNumberingAfterBreak="0">
     <w:nsid w:val="0000000A"/>
     <w:multiLevelType w:val="hybridMultilevel"/>
     <w:tmpl w:val="93E2BB90"/>
@@ -25835,7 +26213,7 @@
       </w:rPr>
     </w:lvl>
   </w:abstractNum>
-  <w:abstractNum w:abstractNumId="11" w15:restartNumberingAfterBreak="0">
+  <w:abstractNum w:abstractNumId="10" w15:restartNumberingAfterBreak="0">
     <w:nsid w:val="0000000B"/>
     <w:multiLevelType w:val="multilevel"/>
     <w:tmpl w:val="20FEF16C"/>
@@ -25924,7 +26302,7 @@
       </w:pPr>
     </w:lvl>
   </w:abstractNum>
-  <w:abstractNum w:abstractNumId="12" w15:restartNumberingAfterBreak="0">
+  <w:abstractNum w:abstractNumId="11" w15:restartNumberingAfterBreak="0">
     <w:nsid w:val="0000000C"/>
     <w:multiLevelType w:val="multilevel"/>
     <w:tmpl w:val="7FEC1CE0"/>
@@ -26045,7 +26423,7 @@
       </w:rPr>
     </w:lvl>
   </w:abstractNum>
-  <w:abstractNum w:abstractNumId="13" w15:restartNumberingAfterBreak="0">
+  <w:abstractNum w:abstractNumId="12" w15:restartNumberingAfterBreak="0">
     <w:nsid w:val="0000000D"/>
     <w:multiLevelType w:val="multilevel"/>
     <w:tmpl w:val="7FEC1CE0"/>
@@ -26166,7 +26544,7 @@
       </w:rPr>
     </w:lvl>
   </w:abstractNum>
-  <w:abstractNum w:abstractNumId="14" w15:restartNumberingAfterBreak="0">
+  <w:abstractNum w:abstractNumId="13" w15:restartNumberingAfterBreak="0">
     <w:nsid w:val="0000000E"/>
     <w:multiLevelType w:val="multilevel"/>
     <w:tmpl w:val="8BEC8476"/>
@@ -26255,7 +26633,7 @@
       </w:pPr>
     </w:lvl>
   </w:abstractNum>
-  <w:abstractNum w:abstractNumId="15" w15:restartNumberingAfterBreak="0">
+  <w:abstractNum w:abstractNumId="14" w15:restartNumberingAfterBreak="0">
     <w:nsid w:val="0000000F"/>
     <w:multiLevelType w:val="hybridMultilevel"/>
     <w:tmpl w:val="88F236AE"/>
@@ -26344,7 +26722,7 @@
       </w:pPr>
     </w:lvl>
   </w:abstractNum>
-  <w:abstractNum w:abstractNumId="16" w15:restartNumberingAfterBreak="0">
+  <w:abstractNum w:abstractNumId="15" w15:restartNumberingAfterBreak="0">
     <w:nsid w:val="00000010"/>
     <w:multiLevelType w:val="multilevel"/>
     <w:tmpl w:val="7FEC1CE0"/>
@@ -26465,7 +26843,7 @@
       </w:rPr>
     </w:lvl>
   </w:abstractNum>
-  <w:abstractNum w:abstractNumId="17" w15:restartNumberingAfterBreak="0">
+  <w:abstractNum w:abstractNumId="16" w15:restartNumberingAfterBreak="0">
     <w:nsid w:val="00000011"/>
     <w:multiLevelType w:val="hybridMultilevel"/>
     <w:tmpl w:val="E9D4E98C"/>
@@ -26578,7 +26956,7 @@
       </w:rPr>
     </w:lvl>
   </w:abstractNum>
-  <w:abstractNum w:abstractNumId="18" w15:restartNumberingAfterBreak="0">
+  <w:abstractNum w:abstractNumId="17" w15:restartNumberingAfterBreak="0">
     <w:nsid w:val="00000012"/>
     <w:multiLevelType w:val="hybridMultilevel"/>
     <w:tmpl w:val="35009006"/>
@@ -26691,7 +27069,7 @@
       </w:rPr>
     </w:lvl>
   </w:abstractNum>
-  <w:abstractNum w:abstractNumId="19" w15:restartNumberingAfterBreak="0">
+  <w:abstractNum w:abstractNumId="18" w15:restartNumberingAfterBreak="0">
     <w:nsid w:val="00000013"/>
     <w:multiLevelType w:val="multilevel"/>
     <w:tmpl w:val="7FEC1CE0"/>
@@ -26812,7 +27190,7 @@
       </w:rPr>
     </w:lvl>
   </w:abstractNum>
-  <w:abstractNum w:abstractNumId="20" w15:restartNumberingAfterBreak="0">
+  <w:abstractNum w:abstractNumId="19" w15:restartNumberingAfterBreak="0">
     <w:nsid w:val="00000014"/>
     <w:multiLevelType w:val="multilevel"/>
     <w:tmpl w:val="7FEC1CE0"/>
@@ -26933,7 +27311,7 @@
       </w:rPr>
     </w:lvl>
   </w:abstractNum>
-  <w:abstractNum w:abstractNumId="21" w15:restartNumberingAfterBreak="0">
+  <w:abstractNum w:abstractNumId="20" w15:restartNumberingAfterBreak="0">
     <w:nsid w:val="00000015"/>
     <w:multiLevelType w:val="hybridMultilevel"/>
     <w:tmpl w:val="A97479E8"/>
@@ -27046,7 +27424,7 @@
       </w:rPr>
     </w:lvl>
   </w:abstractNum>
-  <w:abstractNum w:abstractNumId="22" w15:restartNumberingAfterBreak="0">
+  <w:abstractNum w:abstractNumId="21" w15:restartNumberingAfterBreak="0">
     <w:nsid w:val="00000016"/>
     <w:multiLevelType w:val="hybridMultilevel"/>
     <w:tmpl w:val="56FED6EE"/>
@@ -27159,7 +27537,7 @@
       </w:rPr>
     </w:lvl>
   </w:abstractNum>
-  <w:abstractNum w:abstractNumId="23" w15:restartNumberingAfterBreak="0">
+  <w:abstractNum w:abstractNumId="22" w15:restartNumberingAfterBreak="0">
     <w:nsid w:val="00000017"/>
     <w:multiLevelType w:val="multilevel"/>
     <w:tmpl w:val="7FEC1CE0"/>
@@ -27280,7 +27658,7 @@
       </w:rPr>
     </w:lvl>
   </w:abstractNum>
-  <w:abstractNum w:abstractNumId="24" w15:restartNumberingAfterBreak="0">
+  <w:abstractNum w:abstractNumId="23" w15:restartNumberingAfterBreak="0">
     <w:nsid w:val="00000018"/>
     <w:multiLevelType w:val="multilevel"/>
     <w:tmpl w:val="7FEC1CE0"/>
@@ -27401,7 +27779,7 @@
       </w:rPr>
     </w:lvl>
   </w:abstractNum>
-  <w:abstractNum w:abstractNumId="25" w15:restartNumberingAfterBreak="0">
+  <w:abstractNum w:abstractNumId="24" w15:restartNumberingAfterBreak="0">
     <w:nsid w:val="00000019"/>
     <w:multiLevelType w:val="multilevel"/>
     <w:tmpl w:val="7FEC1CE0"/>
@@ -27522,7 +27900,7 @@
       </w:rPr>
     </w:lvl>
   </w:abstractNum>
-  <w:abstractNum w:abstractNumId="26" w15:restartNumberingAfterBreak="0">
+  <w:abstractNum w:abstractNumId="25" w15:restartNumberingAfterBreak="0">
     <w:nsid w:val="0000001A"/>
     <w:multiLevelType w:val="multilevel"/>
     <w:tmpl w:val="7FEC1CE0"/>
@@ -27643,7 +28021,7 @@
       </w:rPr>
     </w:lvl>
   </w:abstractNum>
-  <w:abstractNum w:abstractNumId="27" w15:restartNumberingAfterBreak="0">
+  <w:abstractNum w:abstractNumId="26" w15:restartNumberingAfterBreak="0">
     <w:nsid w:val="0000001B"/>
     <w:multiLevelType w:val="singleLevel"/>
     <w:tmpl w:val="CB806172"/>
@@ -27665,7 +28043,7 @@
       </w:rPr>
     </w:lvl>
   </w:abstractNum>
-  <w:abstractNum w:abstractNumId="28" w15:restartNumberingAfterBreak="0">
+  <w:abstractNum w:abstractNumId="27" w15:restartNumberingAfterBreak="0">
     <w:nsid w:val="0000001C"/>
     <w:multiLevelType w:val="hybridMultilevel"/>
     <w:tmpl w:val="F280C374"/>
@@ -27778,7 +28156,7 @@
       </w:rPr>
     </w:lvl>
   </w:abstractNum>
-  <w:abstractNum w:abstractNumId="29" w15:restartNumberingAfterBreak="0">
+  <w:abstractNum w:abstractNumId="28" w15:restartNumberingAfterBreak="0">
     <w:nsid w:val="0000001D"/>
     <w:multiLevelType w:val="multilevel"/>
     <w:tmpl w:val="7FEC1CE0"/>
@@ -27899,7 +28277,7 @@
       </w:rPr>
     </w:lvl>
   </w:abstractNum>
-  <w:abstractNum w:abstractNumId="30" w15:restartNumberingAfterBreak="0">
+  <w:abstractNum w:abstractNumId="29" w15:restartNumberingAfterBreak="0">
     <w:nsid w:val="0000001E"/>
     <w:multiLevelType w:val="hybridMultilevel"/>
     <w:tmpl w:val="DE0E5726"/>
@@ -28012,7 +28390,7 @@
       </w:rPr>
     </w:lvl>
   </w:abstractNum>
-  <w:abstractNum w:abstractNumId="31" w15:restartNumberingAfterBreak="0">
+  <w:abstractNum w:abstractNumId="30" w15:restartNumberingAfterBreak="0">
     <w:nsid w:val="0000001F"/>
     <w:multiLevelType w:val="hybridMultilevel"/>
     <w:tmpl w:val="9EC21EF0"/>
@@ -28125,7 +28503,7 @@
       </w:rPr>
     </w:lvl>
   </w:abstractNum>
-  <w:abstractNum w:abstractNumId="32" w15:restartNumberingAfterBreak="0">
+  <w:abstractNum w:abstractNumId="31" w15:restartNumberingAfterBreak="0">
     <w:nsid w:val="00000020"/>
     <w:multiLevelType w:val="hybridMultilevel"/>
     <w:tmpl w:val="BA84F1D4"/>
@@ -28238,7 +28616,7 @@
       </w:rPr>
     </w:lvl>
   </w:abstractNum>
-  <w:abstractNum w:abstractNumId="33" w15:restartNumberingAfterBreak="0">
+  <w:abstractNum w:abstractNumId="32" w15:restartNumberingAfterBreak="0">
     <w:nsid w:val="00000021"/>
     <w:multiLevelType w:val="hybridMultilevel"/>
     <w:tmpl w:val="CD2CA59E"/>
@@ -28328,7 +28706,7 @@
       </w:pPr>
     </w:lvl>
   </w:abstractNum>
-  <w:abstractNum w:abstractNumId="34" w15:restartNumberingAfterBreak="0">
+  <w:abstractNum w:abstractNumId="33" w15:restartNumberingAfterBreak="0">
     <w:nsid w:val="00000022"/>
     <w:multiLevelType w:val="hybridMultilevel"/>
     <w:tmpl w:val="23526496"/>
@@ -28441,7 +28819,7 @@
       </w:rPr>
     </w:lvl>
   </w:abstractNum>
-  <w:abstractNum w:abstractNumId="35" w15:restartNumberingAfterBreak="0">
+  <w:abstractNum w:abstractNumId="34" w15:restartNumberingAfterBreak="0">
     <w:nsid w:val="00000023"/>
     <w:multiLevelType w:val="hybridMultilevel"/>
     <w:tmpl w:val="887C72D8"/>
@@ -28530,7 +28908,7 @@
       </w:pPr>
     </w:lvl>
   </w:abstractNum>
-  <w:abstractNum w:abstractNumId="36" w15:restartNumberingAfterBreak="0">
+  <w:abstractNum w:abstractNumId="35" w15:restartNumberingAfterBreak="0">
     <w:nsid w:val="00000024"/>
     <w:multiLevelType w:val="hybridMultilevel"/>
     <w:tmpl w:val="2D6A9E12"/>
@@ -28643,7 +29021,7 @@
       </w:rPr>
     </w:lvl>
   </w:abstractNum>
-  <w:abstractNum w:abstractNumId="37" w15:restartNumberingAfterBreak="0">
+  <w:abstractNum w:abstractNumId="36" w15:restartNumberingAfterBreak="0">
     <w:nsid w:val="00000025"/>
     <w:multiLevelType w:val="hybridMultilevel"/>
     <w:tmpl w:val="99D2AA3C"/>
@@ -28756,7 +29134,7 @@
       </w:rPr>
     </w:lvl>
   </w:abstractNum>
-  <w:abstractNum w:abstractNumId="38" w15:restartNumberingAfterBreak="0">
+  <w:abstractNum w:abstractNumId="37" w15:restartNumberingAfterBreak="0">
     <w:nsid w:val="00000026"/>
     <w:multiLevelType w:val="multilevel"/>
     <w:tmpl w:val="7FEC1CE0"/>
@@ -28877,7 +29255,7 @@
       </w:rPr>
     </w:lvl>
   </w:abstractNum>
-  <w:abstractNum w:abstractNumId="39" w15:restartNumberingAfterBreak="0">
+  <w:abstractNum w:abstractNumId="38" w15:restartNumberingAfterBreak="0">
     <w:nsid w:val="00000027"/>
     <w:multiLevelType w:val="hybridMultilevel"/>
     <w:tmpl w:val="F6C8F6B4"/>
@@ -28990,7 +29368,7 @@
       </w:rPr>
     </w:lvl>
   </w:abstractNum>
-  <w:abstractNum w:abstractNumId="40" w15:restartNumberingAfterBreak="0">
+  <w:abstractNum w:abstractNumId="39" w15:restartNumberingAfterBreak="0">
     <w:nsid w:val="00000028"/>
     <w:multiLevelType w:val="multilevel"/>
     <w:tmpl w:val="7FEC1CE0"/>
@@ -29111,7 +29489,7 @@
       </w:rPr>
     </w:lvl>
   </w:abstractNum>
-  <w:abstractNum w:abstractNumId="41" w15:restartNumberingAfterBreak="0">
+  <w:abstractNum w:abstractNumId="40" w15:restartNumberingAfterBreak="0">
     <w:nsid w:val="00000029"/>
     <w:multiLevelType w:val="multilevel"/>
     <w:tmpl w:val="7FEC1CE0"/>
@@ -29232,7 +29610,7 @@
       </w:rPr>
     </w:lvl>
   </w:abstractNum>
-  <w:abstractNum w:abstractNumId="42" w15:restartNumberingAfterBreak="0">
+  <w:abstractNum w:abstractNumId="41" w15:restartNumberingAfterBreak="0">
     <w:nsid w:val="0000002A"/>
     <w:multiLevelType w:val="multilevel"/>
     <w:tmpl w:val="7FEC1CE0"/>
@@ -29353,7 +29731,7 @@
       </w:rPr>
     </w:lvl>
   </w:abstractNum>
-  <w:abstractNum w:abstractNumId="43" w15:restartNumberingAfterBreak="0">
+  <w:abstractNum w:abstractNumId="42" w15:restartNumberingAfterBreak="0">
     <w:nsid w:val="0000002B"/>
     <w:multiLevelType w:val="hybridMultilevel"/>
     <w:tmpl w:val="FCD06CF8"/>
@@ -29443,7 +29821,7 @@
       </w:pPr>
     </w:lvl>
   </w:abstractNum>
-  <w:abstractNum w:abstractNumId="44" w15:restartNumberingAfterBreak="0">
+  <w:abstractNum w:abstractNumId="43" w15:restartNumberingAfterBreak="0">
     <w:nsid w:val="0000002C"/>
     <w:multiLevelType w:val="multilevel"/>
     <w:tmpl w:val="7FEC1CE0"/>
@@ -29564,7 +29942,7 @@
       </w:rPr>
     </w:lvl>
   </w:abstractNum>
-  <w:abstractNum w:abstractNumId="45" w15:restartNumberingAfterBreak="0">
+  <w:abstractNum w:abstractNumId="44" w15:restartNumberingAfterBreak="0">
     <w:nsid w:val="0000002D"/>
     <w:multiLevelType w:val="multilevel"/>
     <w:tmpl w:val="7FEC1CE0"/>
@@ -29685,7 +30063,7 @@
       </w:rPr>
     </w:lvl>
   </w:abstractNum>
-  <w:abstractNum w:abstractNumId="46" w15:restartNumberingAfterBreak="0">
+  <w:abstractNum w:abstractNumId="45" w15:restartNumberingAfterBreak="0">
     <w:nsid w:val="0000002E"/>
     <w:multiLevelType w:val="multilevel"/>
     <w:tmpl w:val="7FEC1CE0"/>
@@ -29806,7 +30184,7 @@
       </w:rPr>
     </w:lvl>
   </w:abstractNum>
-  <w:abstractNum w:abstractNumId="47" w15:restartNumberingAfterBreak="0">
+  <w:abstractNum w:abstractNumId="46" w15:restartNumberingAfterBreak="0">
     <w:nsid w:val="0000002F"/>
     <w:multiLevelType w:val="multilevel"/>
     <w:tmpl w:val="7FEC1CE0"/>
@@ -29927,149 +30305,277 @@
       </w:rPr>
     </w:lvl>
   </w:abstractNum>
+  <w:abstractNum w:abstractNumId="47" w15:restartNumberingAfterBreak="0">
+    <w:nsid w:val="16074D4F"/>
+    <w:multiLevelType w:val="multilevel"/>
+    <w:tmpl w:val="E30CD218"/>
+    <w:lvl w:ilvl="0">
+      <w:start w:val="1"/>
+      <w:numFmt w:val="decimal"/>
+      <w:pStyle w:val="Heading1"/>
+      <w:suff w:val="space"/>
+      <w:lvlText w:val="Chapter %1:"/>
+      <w:lvlJc w:val="left"/>
+      <w:pPr>
+        <w:ind w:left="4950" w:firstLine="0"/>
+      </w:pPr>
+      <w:rPr>
+        <w:rFonts w:hint="default"/>
+      </w:rPr>
+    </w:lvl>
+    <w:lvl w:ilvl="1">
+      <w:start w:val="1"/>
+      <w:numFmt w:val="decimal"/>
+      <w:pStyle w:val="Heading2"/>
+      <w:suff w:val="space"/>
+      <w:lvlText w:val="%1.%2"/>
+      <w:lvlJc w:val="left"/>
+      <w:pPr>
+        <w:ind w:left="0" w:firstLine="0"/>
+      </w:pPr>
+      <w:rPr>
+        <w:rFonts w:hint="default"/>
+      </w:rPr>
+    </w:lvl>
+    <w:lvl w:ilvl="2">
+      <w:start w:val="1"/>
+      <w:numFmt w:val="decimal"/>
+      <w:pStyle w:val="Heading3"/>
+      <w:suff w:val="space"/>
+      <w:lvlText w:val="%1.%2.%3"/>
+      <w:lvlJc w:val="left"/>
+      <w:pPr>
+        <w:ind w:left="1135" w:firstLine="0"/>
+      </w:pPr>
+      <w:rPr>
+        <w:rFonts w:hint="default"/>
+      </w:rPr>
+    </w:lvl>
+    <w:lvl w:ilvl="3">
+      <w:start w:val="1"/>
+      <w:numFmt w:val="decimal"/>
+      <w:pStyle w:val="Heading4"/>
+      <w:suff w:val="space"/>
+      <w:lvlText w:val="%1.%2.%3.%4"/>
+      <w:lvlJc w:val="left"/>
+      <w:pPr>
+        <w:ind w:left="0" w:firstLine="0"/>
+      </w:pPr>
+      <w:rPr>
+        <w:rFonts w:hint="default"/>
+      </w:rPr>
+    </w:lvl>
+    <w:lvl w:ilvl="4">
+      <w:start w:val="1"/>
+      <w:numFmt w:val="decimal"/>
+      <w:pStyle w:val="Heading5"/>
+      <w:suff w:val="space"/>
+      <w:lvlText w:val="%1.%2.%3.%4.%5"/>
+      <w:lvlJc w:val="left"/>
+      <w:pPr>
+        <w:ind w:left="0" w:firstLine="0"/>
+      </w:pPr>
+      <w:rPr>
+        <w:rFonts w:hint="default"/>
+      </w:rPr>
+    </w:lvl>
+    <w:lvl w:ilvl="5">
+      <w:start w:val="1"/>
+      <w:numFmt w:val="decimal"/>
+      <w:pStyle w:val="Heading6"/>
+      <w:suff w:val="space"/>
+      <w:lvlText w:val="%1.%2.%3.%4.%5.%6"/>
+      <w:lvlJc w:val="left"/>
+      <w:pPr>
+        <w:ind w:left="0" w:firstLine="0"/>
+      </w:pPr>
+      <w:rPr>
+        <w:rFonts w:hint="default"/>
+      </w:rPr>
+    </w:lvl>
+    <w:lvl w:ilvl="6">
+      <w:start w:val="1"/>
+      <w:numFmt w:val="decimal"/>
+      <w:pStyle w:val="Heading7"/>
+      <w:lvlText w:val="%1.%2.%3.%4.%5.%6.%7"/>
+      <w:lvlJc w:val="left"/>
+      <w:pPr>
+        <w:ind w:left="0" w:firstLine="0"/>
+      </w:pPr>
+      <w:rPr>
+        <w:rFonts w:hint="default"/>
+      </w:rPr>
+    </w:lvl>
+    <w:lvl w:ilvl="7">
+      <w:start w:val="1"/>
+      <w:numFmt w:val="decimal"/>
+      <w:pStyle w:val="Heading8"/>
+      <w:lvlText w:val="%1.%2.%3.%4.%5.%6.%7.%8"/>
+      <w:lvlJc w:val="left"/>
+      <w:pPr>
+        <w:ind w:left="0" w:firstLine="0"/>
+      </w:pPr>
+      <w:rPr>
+        <w:rFonts w:hint="default"/>
+      </w:rPr>
+    </w:lvl>
+    <w:lvl w:ilvl="8">
+      <w:start w:val="1"/>
+      <w:numFmt w:val="decimal"/>
+      <w:pStyle w:val="Heading9"/>
+      <w:lvlText w:val="%1.%2.%3.%4.%5.%6.%7.%8.%9"/>
+      <w:lvlJc w:val="left"/>
+      <w:pPr>
+        <w:ind w:left="0" w:firstLine="0"/>
+      </w:pPr>
+      <w:rPr>
+        <w:rFonts w:hint="default"/>
+      </w:rPr>
+    </w:lvl>
+  </w:abstractNum>
   <w:num w:numId="1">
+    <w:abstractNumId w:val="47"/>
+  </w:num>
+  <w:num w:numId="2">
+    <w:abstractNumId w:val="26"/>
+  </w:num>
+  <w:num w:numId="3">
+    <w:abstractNumId w:val="24"/>
+  </w:num>
+  <w:num w:numId="4">
+    <w:abstractNumId w:val="5"/>
+  </w:num>
+  <w:num w:numId="5">
+    <w:abstractNumId w:val="31"/>
+  </w:num>
+  <w:num w:numId="6">
+    <w:abstractNumId w:val="42"/>
+  </w:num>
+  <w:num w:numId="7">
+    <w:abstractNumId w:val="34"/>
+  </w:num>
+  <w:num w:numId="8">
+    <w:abstractNumId w:val="14"/>
+  </w:num>
+  <w:num w:numId="9">
+    <w:abstractNumId w:val="6"/>
+  </w:num>
+  <w:num w:numId="10">
+    <w:abstractNumId w:val="8"/>
+  </w:num>
+  <w:num w:numId="11">
+    <w:abstractNumId w:val="10"/>
+  </w:num>
+  <w:num w:numId="12">
     <w:abstractNumId w:val="0"/>
   </w:num>
-  <w:num w:numId="2">
+  <w:num w:numId="13">
+    <w:abstractNumId w:val="13"/>
+  </w:num>
+  <w:num w:numId="14">
+    <w:abstractNumId w:val="35"/>
+  </w:num>
+  <w:num w:numId="15">
+    <w:abstractNumId w:val="29"/>
+  </w:num>
+  <w:num w:numId="16">
+    <w:abstractNumId w:val="36"/>
+  </w:num>
+  <w:num w:numId="17">
+    <w:abstractNumId w:val="3"/>
+  </w:num>
+  <w:num w:numId="18">
+    <w:abstractNumId w:val="37"/>
+  </w:num>
+  <w:num w:numId="19">
+    <w:abstractNumId w:val="4"/>
+  </w:num>
+  <w:num w:numId="20">
+    <w:abstractNumId w:val="7"/>
+  </w:num>
+  <w:num w:numId="21">
+    <w:abstractNumId w:val="23"/>
+  </w:num>
+  <w:num w:numId="22">
+    <w:abstractNumId w:val="12"/>
+  </w:num>
+  <w:num w:numId="23">
+    <w:abstractNumId w:val="43"/>
+  </w:num>
+  <w:num w:numId="24">
+    <w:abstractNumId w:val="25"/>
+  </w:num>
+  <w:num w:numId="25">
+    <w:abstractNumId w:val="19"/>
+  </w:num>
+  <w:num w:numId="26">
+    <w:abstractNumId w:val="45"/>
+  </w:num>
+  <w:num w:numId="27">
+    <w:abstractNumId w:val="15"/>
+  </w:num>
+  <w:num w:numId="28">
+    <w:abstractNumId w:val="22"/>
+  </w:num>
+  <w:num w:numId="29">
+    <w:abstractNumId w:val="44"/>
+  </w:num>
+  <w:num w:numId="30">
+    <w:abstractNumId w:val="18"/>
+  </w:num>
+  <w:num w:numId="31">
+    <w:abstractNumId w:val="41"/>
+  </w:num>
+  <w:num w:numId="32">
+    <w:abstractNumId w:val="46"/>
+  </w:num>
+  <w:num w:numId="33">
+    <w:abstractNumId w:val="11"/>
+  </w:num>
+  <w:num w:numId="34">
+    <w:abstractNumId w:val="40"/>
+  </w:num>
+  <w:num w:numId="35">
+    <w:abstractNumId w:val="28"/>
+  </w:num>
+  <w:num w:numId="36">
+    <w:abstractNumId w:val="39"/>
+  </w:num>
+  <w:num w:numId="37">
+    <w:abstractNumId w:val="2"/>
+  </w:num>
+  <w:num w:numId="38">
     <w:abstractNumId w:val="27"/>
   </w:num>
-  <w:num w:numId="3">
-    <w:abstractNumId w:val="25"/>
+  <w:num w:numId="39">
+    <w:abstractNumId w:val="38"/>
   </w:num>
-  <w:num w:numId="4">
-    <w:abstractNumId w:val="6"/>
+  <w:num w:numId="40">
+    <w:abstractNumId w:val="20"/>
   </w:num>
-  <w:num w:numId="5">
+  <w:num w:numId="41">
+    <w:abstractNumId w:val="1"/>
+  </w:num>
+  <w:num w:numId="42">
+    <w:abstractNumId w:val="17"/>
+  </w:num>
+  <w:num w:numId="43">
     <w:abstractNumId w:val="32"/>
   </w:num>
-  <w:num w:numId="6">
-    <w:abstractNumId w:val="43"/>
-  </w:num>
-  <w:num w:numId="7">
-    <w:abstractNumId w:val="35"/>
-  </w:num>
-  <w:num w:numId="8">
-    <w:abstractNumId w:val="15"/>
-  </w:num>
-  <w:num w:numId="9">
-    <w:abstractNumId w:val="7"/>
-  </w:num>
-  <w:num w:numId="10">
+  <w:num w:numId="44">
     <w:abstractNumId w:val="9"/>
   </w:num>
-  <w:num w:numId="11">
-    <w:abstractNumId w:val="11"/>
-  </w:num>
-  <w:num w:numId="12">
-    <w:abstractNumId w:val="1"/>
-  </w:num>
-  <w:num w:numId="13">
-    <w:abstractNumId w:val="14"/>
-  </w:num>
-  <w:num w:numId="14">
-    <w:abstractNumId w:val="36"/>
-  </w:num>
-  <w:num w:numId="15">
+  <w:num w:numId="45">
     <w:abstractNumId w:val="30"/>
   </w:num>
-  <w:num w:numId="16">
-    <w:abstractNumId w:val="37"/>
-  </w:num>
-  <w:num w:numId="17">
-    <w:abstractNumId w:val="4"/>
-  </w:num>
-  <w:num w:numId="18">
-    <w:abstractNumId w:val="38"/>
-  </w:num>
-  <w:num w:numId="19">
-    <w:abstractNumId w:val="5"/>
-  </w:num>
-  <w:num w:numId="20">
-    <w:abstractNumId w:val="8"/>
-  </w:num>
-  <w:num w:numId="21">
-    <w:abstractNumId w:val="24"/>
-  </w:num>
-  <w:num w:numId="22">
-    <w:abstractNumId w:val="13"/>
-  </w:num>
-  <w:num w:numId="23">
-    <w:abstractNumId w:val="44"/>
-  </w:num>
-  <w:num w:numId="24">
-    <w:abstractNumId w:val="26"/>
-  </w:num>
-  <w:num w:numId="25">
-    <w:abstractNumId w:val="20"/>
-  </w:num>
-  <w:num w:numId="26">
-    <w:abstractNumId w:val="46"/>
-  </w:num>
-  <w:num w:numId="27">
-    <w:abstractNumId w:val="16"/>
-  </w:num>
-  <w:num w:numId="28">
-    <w:abstractNumId w:val="23"/>
-  </w:num>
-  <w:num w:numId="29">
-    <w:abstractNumId w:val="45"/>
-  </w:num>
-  <w:num w:numId="30">
-    <w:abstractNumId w:val="19"/>
-  </w:num>
-  <w:num w:numId="31">
-    <w:abstractNumId w:val="42"/>
-  </w:num>
-  <w:num w:numId="32">
-    <w:abstractNumId w:val="47"/>
-  </w:num>
-  <w:num w:numId="33">
-    <w:abstractNumId w:val="12"/>
-  </w:num>
-  <w:num w:numId="34">
-    <w:abstractNumId w:val="41"/>
-  </w:num>
-  <w:num w:numId="35">
-    <w:abstractNumId w:val="29"/>
-  </w:num>
-  <w:num w:numId="36">
-    <w:abstractNumId w:val="40"/>
-  </w:num>
-  <w:num w:numId="37">
-    <w:abstractNumId w:val="3"/>
-  </w:num>
-  <w:num w:numId="38">
-    <w:abstractNumId w:val="28"/>
-  </w:num>
-  <w:num w:numId="39">
-    <w:abstractNumId w:val="39"/>
-  </w:num>
-  <w:num w:numId="40">
+  <w:num w:numId="46">
     <w:abstractNumId w:val="21"/>
   </w:num>
-  <w:num w:numId="41">
-    <w:abstractNumId w:val="2"/>
-  </w:num>
-  <w:num w:numId="42">
-    <w:abstractNumId w:val="18"/>
-  </w:num>
-  <w:num w:numId="43">
+  <w:num w:numId="47">
     <w:abstractNumId w:val="33"/>
   </w:num>
-  <w:num w:numId="44">
-    <w:abstractNumId w:val="10"/>
-  </w:num>
-  <w:num w:numId="45">
-    <w:abstractNumId w:val="31"/>
-  </w:num>
-  <w:num w:numId="46">
-    <w:abstractNumId w:val="22"/>
-  </w:num>
-  <w:num w:numId="47">
-    <w:abstractNumId w:val="34"/>
-  </w:num>
   <w:num w:numId="48">
-    <w:abstractNumId w:val="17"/>
+    <w:abstractNumId w:val="16"/>
   </w:num>
 </w:numbering>
 </file>
@@ -32261,7 +32767,7 @@
 </file>
 
 <file path=customXml/itemProps1.xml><?xml version="1.0" encoding="utf-8"?>
-<ds:datastoreItem xmlns:ds="http://schemas.openxmlformats.org/officeDocument/2006/customXml" ds:itemID="{7D3D4358-D215-4D8D-9BBF-09F2A7759C08}">
+<ds:datastoreItem xmlns:ds="http://schemas.openxmlformats.org/officeDocument/2006/customXml" ds:itemID="{D1BBE362-C839-4D88-A96E-27D288E77835}">
   <ds:schemaRefs>
     <ds:schemaRef ds:uri="http://www.wps.cn/android/officeDocument/2013/mofficeCustomData"/>
   </ds:schemaRefs>
@@ -32269,6 +32775,14 @@
 </file>
 
 <file path=customXml/itemProps10.xml><?xml version="1.0" encoding="utf-8"?>
+<ds:datastoreItem xmlns:ds="http://schemas.openxmlformats.org/officeDocument/2006/customXml" ds:itemID="{6BBED59D-F0FE-4CBA-A443-5F339D3E9B30}">
+  <ds:schemaRefs>
+    <ds:schemaRef ds:uri="http://www.wps.cn/android/officeDocument/2013/mofficeCustomData"/>
+  </ds:schemaRefs>
+</ds:datastoreItem>
+</file>
+
+<file path=customXml/itemProps11.xml><?xml version="1.0" encoding="utf-8"?>
 <ds:datastoreItem xmlns:ds="http://schemas.openxmlformats.org/officeDocument/2006/customXml" ds:itemID="{D70DCBEC-BB77-4A23-B1F6-D7B01A95F79B}">
   <ds:schemaRefs>
     <ds:schemaRef ds:uri="http://www.wps.cn/android/officeDocument/2013/mofficeCustomData"/>
@@ -32276,16 +32790,8 @@
 </ds:datastoreItem>
 </file>
 
-<file path=customXml/itemProps11.xml><?xml version="1.0" encoding="utf-8"?>
-<ds:datastoreItem xmlns:ds="http://schemas.openxmlformats.org/officeDocument/2006/customXml" ds:itemID="{31F541DE-2CF7-4543-A8C9-6BBB2C610F1A}">
-  <ds:schemaRefs>
-    <ds:schemaRef ds:uri="http://www.wps.cn/android/officeDocument/2013/mofficeCustomData"/>
-  </ds:schemaRefs>
-</ds:datastoreItem>
-</file>
-
 <file path=customXml/itemProps12.xml><?xml version="1.0" encoding="utf-8"?>
-<ds:datastoreItem xmlns:ds="http://schemas.openxmlformats.org/officeDocument/2006/customXml" ds:itemID="{5AAAAEF0-0CDA-4F46-BC4B-788DB11A8E58}">
+<ds:datastoreItem xmlns:ds="http://schemas.openxmlformats.org/officeDocument/2006/customXml" ds:itemID="{61E12692-C8A3-4846-9E1B-80E0DD038B74}">
   <ds:schemaRefs>
     <ds:schemaRef ds:uri="http://www.wps.cn/android/officeDocument/2013/mofficeCustomData"/>
   </ds:schemaRefs>
@@ -32293,7 +32799,7 @@
 </file>
 
 <file path=customXml/itemProps13.xml><?xml version="1.0" encoding="utf-8"?>
-<ds:datastoreItem xmlns:ds="http://schemas.openxmlformats.org/officeDocument/2006/customXml" ds:itemID="{74FBAE57-4818-457E-888E-2BCB389092C0}">
+<ds:datastoreItem xmlns:ds="http://schemas.openxmlformats.org/officeDocument/2006/customXml" ds:itemID="{3C058D65-5864-4E3B-A04F-C12326107F0B}">
   <ds:schemaRefs>
     <ds:schemaRef ds:uri="http://www.wps.cn/android/officeDocument/2013/mofficeCustomData"/>
   </ds:schemaRefs>
@@ -32309,7 +32815,7 @@
 </file>
 
 <file path=customXml/itemProps15.xml><?xml version="1.0" encoding="utf-8"?>
-<ds:datastoreItem xmlns:ds="http://schemas.openxmlformats.org/officeDocument/2006/customXml" ds:itemID="{6BBED59D-F0FE-4CBA-A443-5F339D3E9B30}">
+<ds:datastoreItem xmlns:ds="http://schemas.openxmlformats.org/officeDocument/2006/customXml" ds:itemID="{4A157C91-92AB-4A86-A6CB-ED5C6CCDE337}">
   <ds:schemaRefs>
     <ds:schemaRef ds:uri="http://www.wps.cn/android/officeDocument/2013/mofficeCustomData"/>
   </ds:schemaRefs>
@@ -32317,6 +32823,54 @@
 </file>
 
 <file path=customXml/itemProps16.xml><?xml version="1.0" encoding="utf-8"?>
+<ds:datastoreItem xmlns:ds="http://schemas.openxmlformats.org/officeDocument/2006/customXml" ds:itemID="{74FBAE57-4818-457E-888E-2BCB389092C0}">
+  <ds:schemaRefs>
+    <ds:schemaRef ds:uri="http://www.wps.cn/android/officeDocument/2013/mofficeCustomData"/>
+  </ds:schemaRefs>
+</ds:datastoreItem>
+</file>
+
+<file path=customXml/itemProps17.xml><?xml version="1.0" encoding="utf-8"?>
+<ds:datastoreItem xmlns:ds="http://schemas.openxmlformats.org/officeDocument/2006/customXml" ds:itemID="{FB298A29-A440-492C-9C69-C0757C0FCFF5}">
+  <ds:schemaRefs>
+    <ds:schemaRef ds:uri="http://www.wps.cn/android/officeDocument/2013/mofficeCustomData"/>
+  </ds:schemaRefs>
+</ds:datastoreItem>
+</file>
+
+<file path=customXml/itemProps18.xml><?xml version="1.0" encoding="utf-8"?>
+<ds:datastoreItem xmlns:ds="http://schemas.openxmlformats.org/officeDocument/2006/customXml" ds:itemID="{744807ED-A3EE-4E24-9D11-A1FE0DE6F7B7}">
+  <ds:schemaRefs>
+    <ds:schemaRef ds:uri="http://schemas.openxmlformats.org/officeDocument/2006/bibliography"/>
+  </ds:schemaRefs>
+</ds:datastoreItem>
+</file>
+
+<file path=customXml/itemProps2.xml><?xml version="1.0" encoding="utf-8"?>
+<ds:datastoreItem xmlns:ds="http://schemas.openxmlformats.org/officeDocument/2006/customXml" ds:itemID="{5AAAAEF0-0CDA-4F46-BC4B-788DB11A8E58}">
+  <ds:schemaRefs>
+    <ds:schemaRef ds:uri="http://www.wps.cn/android/officeDocument/2013/mofficeCustomData"/>
+  </ds:schemaRefs>
+</ds:datastoreItem>
+</file>
+
+<file path=customXml/itemProps3.xml><?xml version="1.0" encoding="utf-8"?>
+<ds:datastoreItem xmlns:ds="http://schemas.openxmlformats.org/officeDocument/2006/customXml" ds:itemID="{B7953747-F187-4ED1-B075-06B608CD8046}">
+  <ds:schemaRefs>
+    <ds:schemaRef ds:uri="http://www.wps.cn/android/officeDocument/2013/mofficeCustomData"/>
+  </ds:schemaRefs>
+</ds:datastoreItem>
+</file>
+
+<file path=customXml/itemProps4.xml><?xml version="1.0" encoding="utf-8"?>
+<ds:datastoreItem xmlns:ds="http://schemas.openxmlformats.org/officeDocument/2006/customXml" ds:itemID="{F8C5FAB1-B107-4C1E-AE84-531B0A706E54}">
+  <ds:schemaRefs>
+    <ds:schemaRef ds:uri="http://www.wps.cn/android/officeDocument/2013/mofficeCustomData"/>
+  </ds:schemaRefs>
+</ds:datastoreItem>
+</file>
+
+<file path=customXml/itemProps5.xml><?xml version="1.0" encoding="utf-8"?>
 <ds:datastoreItem xmlns:ds="http://schemas.openxmlformats.org/officeDocument/2006/customXml" ds:itemID="{B1A768EA-6BEC-4409-AE81-BDFD19D1AE57}">
   <ds:schemaRefs>
     <ds:schemaRef ds:uri="http://www.wps.cn/android/officeDocument/2013/mofficeCustomData"/>
@@ -32324,55 +32878,15 @@
 </ds:datastoreItem>
 </file>
 
-<file path=customXml/itemProps17.xml><?xml version="1.0" encoding="utf-8"?>
-<ds:datastoreItem xmlns:ds="http://schemas.openxmlformats.org/officeDocument/2006/customXml" ds:itemID="{B7953747-F187-4ED1-B075-06B608CD8046}">
+<file path=customXml/itemProps6.xml><?xml version="1.0" encoding="utf-8"?>
+<ds:datastoreItem xmlns:ds="http://schemas.openxmlformats.org/officeDocument/2006/customXml" ds:itemID="{7D3D4358-D215-4D8D-9BBF-09F2A7759C08}">
   <ds:schemaRefs>
     <ds:schemaRef ds:uri="http://www.wps.cn/android/officeDocument/2013/mofficeCustomData"/>
   </ds:schemaRefs>
 </ds:datastoreItem>
 </file>
 
-<file path=customXml/itemProps18.xml><?xml version="1.0" encoding="utf-8"?>
-<ds:datastoreItem xmlns:ds="http://schemas.openxmlformats.org/officeDocument/2006/customXml" ds:itemID="{DE8E3617-27C8-42ED-9A64-FBEAE09804A4}">
-  <ds:schemaRefs>
-    <ds:schemaRef ds:uri="http://schemas.openxmlformats.org/officeDocument/2006/bibliography"/>
-  </ds:schemaRefs>
-</ds:datastoreItem>
-</file>
-
-<file path=customXml/itemProps2.xml><?xml version="1.0" encoding="utf-8"?>
-<ds:datastoreItem xmlns:ds="http://schemas.openxmlformats.org/officeDocument/2006/customXml" ds:itemID="{F8C5FAB1-B107-4C1E-AE84-531B0A706E54}">
-  <ds:schemaRefs>
-    <ds:schemaRef ds:uri="http://www.wps.cn/android/officeDocument/2013/mofficeCustomData"/>
-  </ds:schemaRefs>
-</ds:datastoreItem>
-</file>
-
-<file path=customXml/itemProps3.xml><?xml version="1.0" encoding="utf-8"?>
-<ds:datastoreItem xmlns:ds="http://schemas.openxmlformats.org/officeDocument/2006/customXml" ds:itemID="{FB298A29-A440-492C-9C69-C0757C0FCFF5}">
-  <ds:schemaRefs>
-    <ds:schemaRef ds:uri="http://www.wps.cn/android/officeDocument/2013/mofficeCustomData"/>
-  </ds:schemaRefs>
-</ds:datastoreItem>
-</file>
-
-<file path=customXml/itemProps4.xml><?xml version="1.0" encoding="utf-8"?>
-<ds:datastoreItem xmlns:ds="http://schemas.openxmlformats.org/officeDocument/2006/customXml" ds:itemID="{61E12692-C8A3-4846-9E1B-80E0DD038B74}">
-  <ds:schemaRefs>
-    <ds:schemaRef ds:uri="http://www.wps.cn/android/officeDocument/2013/mofficeCustomData"/>
-  </ds:schemaRefs>
-</ds:datastoreItem>
-</file>
-
-<file path=customXml/itemProps5.xml><?xml version="1.0" encoding="utf-8"?>
-<ds:datastoreItem xmlns:ds="http://schemas.openxmlformats.org/officeDocument/2006/customXml" ds:itemID="{430A56C0-4486-4A8F-9211-45E399B35D1C}">
-  <ds:schemaRefs>
-    <ds:schemaRef ds:uri="http://www.wps.cn/android/officeDocument/2013/mofficeCustomData"/>
-  </ds:schemaRefs>
-</ds:datastoreItem>
-</file>
-
-<file path=customXml/itemProps6.xml><?xml version="1.0" encoding="utf-8"?>
+<file path=customXml/itemProps7.xml><?xml version="1.0" encoding="utf-8"?>
 <ds:datastoreItem xmlns:ds="http://schemas.openxmlformats.org/officeDocument/2006/customXml" ds:itemID="{4D7F039D-143E-4944-AB5C-576D3D5370DA}">
   <ds:schemaRefs>
     <ds:schemaRef ds:uri="http://www.wps.cn/android/officeDocument/2013/mofficeCustomData"/>
@@ -32380,16 +32894,8 @@
 </ds:datastoreItem>
 </file>
 
-<file path=customXml/itemProps7.xml><?xml version="1.0" encoding="utf-8"?>
-<ds:datastoreItem xmlns:ds="http://schemas.openxmlformats.org/officeDocument/2006/customXml" ds:itemID="{D1BBE362-C839-4D88-A96E-27D288E77835}">
-  <ds:schemaRefs>
-    <ds:schemaRef ds:uri="http://www.wps.cn/android/officeDocument/2013/mofficeCustomData"/>
-  </ds:schemaRefs>
-</ds:datastoreItem>
-</file>
-
 <file path=customXml/itemProps8.xml><?xml version="1.0" encoding="utf-8"?>
-<ds:datastoreItem xmlns:ds="http://schemas.openxmlformats.org/officeDocument/2006/customXml" ds:itemID="{4A157C91-92AB-4A86-A6CB-ED5C6CCDE337}">
+<ds:datastoreItem xmlns:ds="http://schemas.openxmlformats.org/officeDocument/2006/customXml" ds:itemID="{31F541DE-2CF7-4543-A8C9-6BBB2C610F1A}">
   <ds:schemaRefs>
     <ds:schemaRef ds:uri="http://www.wps.cn/android/officeDocument/2013/mofficeCustomData"/>
   </ds:schemaRefs>
@@ -32397,7 +32903,7 @@
 </file>
 
 <file path=customXml/itemProps9.xml><?xml version="1.0" encoding="utf-8"?>
-<ds:datastoreItem xmlns:ds="http://schemas.openxmlformats.org/officeDocument/2006/customXml" ds:itemID="{3C058D65-5864-4E3B-A04F-C12326107F0B}">
+<ds:datastoreItem xmlns:ds="http://schemas.openxmlformats.org/officeDocument/2006/customXml" ds:itemID="{430A56C0-4486-4A8F-9211-45E399B35D1C}">
   <ds:schemaRefs>
     <ds:schemaRef ds:uri="http://www.wps.cn/android/officeDocument/2013/mofficeCustomData"/>
   </ds:schemaRefs>

</xml_diff>

<commit_message>
Pa dai ki ma akhir ki diagram wachawai
</commit_message>
<xml_diff>
--- a/Pak Fuel SRS Document.docx
+++ b/Pak Fuel SRS Document.docx
@@ -24587,16 +24587,11 @@
         </w:rPr>
         <w:fldChar w:fldCharType="end"/>
       </w:r>
-      <w:proofErr w:type="gramStart"/>
       <w:r>
         <w:t xml:space="preserve">- </w:t>
       </w:r>
       <w:r>
-        <w:t xml:space="preserve"> Loyalty</w:t>
-      </w:r>
-      <w:proofErr w:type="gramEnd"/>
-      <w:r>
-        <w:t xml:space="preserve"> Program-Sequence Diagram</w:t>
+        <w:t xml:space="preserve"> Loyalty Program-Sequence Diagram</w:t>
       </w:r>
       <w:bookmarkEnd w:id="81"/>
     </w:p>
@@ -24882,6 +24877,45 @@
           <w:i/>
         </w:rPr>
       </w:pPr>
+      <w:r>
+        <w:rPr>
+          <w:noProof/>
+        </w:rPr>
+        <w:drawing>
+          <wp:inline distT="0" distB="0" distL="0" distR="0" wp14:anchorId="11EEBA4B" wp14:editId="0E6D89D8">
+            <wp:extent cx="5914390" cy="5810250"/>
+            <wp:effectExtent l="0" t="0" r="0" b="0"/>
+            <wp:docPr id="6" name="Picture 4"/>
+            <wp:cNvGraphicFramePr>
+              <a:graphicFrameLocks xmlns:a="http://schemas.openxmlformats.org/drawingml/2006/main"/>
+            </wp:cNvGraphicFramePr>
+            <a:graphic xmlns:a="http://schemas.openxmlformats.org/drawingml/2006/main">
+              <a:graphicData uri="http://schemas.openxmlformats.org/drawingml/2006/picture">
+                <pic:pic xmlns:pic="http://schemas.openxmlformats.org/drawingml/2006/picture">
+                  <pic:nvPicPr>
+                    <pic:cNvPr id="0" name="Picture 4"/>
+                    <pic:cNvPicPr/>
+                  </pic:nvPicPr>
+                  <pic:blipFill>
+                    <a:blip r:embed="rId27" cstate="print"/>
+                    <a:srcRect/>
+                    <a:stretch/>
+                  </pic:blipFill>
+                  <pic:spPr>
+                    <a:xfrm>
+                      <a:off x="0" y="0"/>
+                      <a:ext cx="5914390" cy="5810250"/>
+                    </a:xfrm>
+                    <a:prstGeom prst="rect">
+                      <a:avLst/>
+                    </a:prstGeom>
+                  </pic:spPr>
+                </pic:pic>
+              </a:graphicData>
+            </a:graphic>
+          </wp:inline>
+        </w:drawing>
+      </w:r>
       <w:bookmarkStart w:id="83" w:name="_GoBack"/>
       <w:bookmarkEnd w:id="83"/>
     </w:p>
@@ -32767,6 +32801,126 @@
 </file>
 
 <file path=customXml/itemProps1.xml><?xml version="1.0" encoding="utf-8"?>
+<ds:datastoreItem xmlns:ds="http://schemas.openxmlformats.org/officeDocument/2006/customXml" ds:itemID="{B7953747-F187-4ED1-B075-06B608CD8046}">
+  <ds:schemaRefs>
+    <ds:schemaRef ds:uri="http://www.wps.cn/android/officeDocument/2013/mofficeCustomData"/>
+  </ds:schemaRefs>
+</ds:datastoreItem>
+</file>
+
+<file path=customXml/itemProps10.xml><?xml version="1.0" encoding="utf-8"?>
+<ds:datastoreItem xmlns:ds="http://schemas.openxmlformats.org/officeDocument/2006/customXml" ds:itemID="{B1A768EA-6BEC-4409-AE81-BDFD19D1AE57}">
+  <ds:schemaRefs>
+    <ds:schemaRef ds:uri="http://www.wps.cn/android/officeDocument/2013/mofficeCustomData"/>
+  </ds:schemaRefs>
+</ds:datastoreItem>
+</file>
+
+<file path=customXml/itemProps11.xml><?xml version="1.0" encoding="utf-8"?>
+<ds:datastoreItem xmlns:ds="http://schemas.openxmlformats.org/officeDocument/2006/customXml" ds:itemID="{4A157C91-92AB-4A86-A6CB-ED5C6CCDE337}">
+  <ds:schemaRefs>
+    <ds:schemaRef ds:uri="http://www.wps.cn/android/officeDocument/2013/mofficeCustomData"/>
+  </ds:schemaRefs>
+</ds:datastoreItem>
+</file>
+
+<file path=customXml/itemProps12.xml><?xml version="1.0" encoding="utf-8"?>
+<ds:datastoreItem xmlns:ds="http://schemas.openxmlformats.org/officeDocument/2006/customXml" ds:itemID="{6BBED59D-F0FE-4CBA-A443-5F339D3E9B30}">
+  <ds:schemaRefs>
+    <ds:schemaRef ds:uri="http://www.wps.cn/android/officeDocument/2013/mofficeCustomData"/>
+  </ds:schemaRefs>
+</ds:datastoreItem>
+</file>
+
+<file path=customXml/itemProps13.xml><?xml version="1.0" encoding="utf-8"?>
+<ds:datastoreItem xmlns:ds="http://schemas.openxmlformats.org/officeDocument/2006/customXml" ds:itemID="{F8C5FAB1-B107-4C1E-AE84-531B0A706E54}">
+  <ds:schemaRefs>
+    <ds:schemaRef ds:uri="http://www.wps.cn/android/officeDocument/2013/mofficeCustomData"/>
+  </ds:schemaRefs>
+</ds:datastoreItem>
+</file>
+
+<file path=customXml/itemProps14.xml><?xml version="1.0" encoding="utf-8"?>
+<ds:datastoreItem xmlns:ds="http://schemas.openxmlformats.org/officeDocument/2006/customXml" ds:itemID="{430A56C0-4486-4A8F-9211-45E399B35D1C}">
+  <ds:schemaRefs>
+    <ds:schemaRef ds:uri="http://www.wps.cn/android/officeDocument/2013/mofficeCustomData"/>
+  </ds:schemaRefs>
+</ds:datastoreItem>
+</file>
+
+<file path=customXml/itemProps15.xml><?xml version="1.0" encoding="utf-8"?>
+<ds:datastoreItem xmlns:ds="http://schemas.openxmlformats.org/officeDocument/2006/customXml" ds:itemID="{3A9E0D1F-2A0A-4559-9D3A-EABA2C17CCC4}">
+  <ds:schemaRefs>
+    <ds:schemaRef ds:uri="http://www.wps.cn/android/officeDocument/2013/mofficeCustomData"/>
+  </ds:schemaRefs>
+</ds:datastoreItem>
+</file>
+
+<file path=customXml/itemProps16.xml><?xml version="1.0" encoding="utf-8"?>
+<ds:datastoreItem xmlns:ds="http://schemas.openxmlformats.org/officeDocument/2006/customXml" ds:itemID="{31F541DE-2CF7-4543-A8C9-6BBB2C610F1A}">
+  <ds:schemaRefs>
+    <ds:schemaRef ds:uri="http://www.wps.cn/android/officeDocument/2013/mofficeCustomData"/>
+  </ds:schemaRefs>
+</ds:datastoreItem>
+</file>
+
+<file path=customXml/itemProps17.xml><?xml version="1.0" encoding="utf-8"?>
+<ds:datastoreItem xmlns:ds="http://schemas.openxmlformats.org/officeDocument/2006/customXml" ds:itemID="{3C058D65-5864-4E3B-A04F-C12326107F0B}">
+  <ds:schemaRefs>
+    <ds:schemaRef ds:uri="http://www.wps.cn/android/officeDocument/2013/mofficeCustomData"/>
+  </ds:schemaRefs>
+</ds:datastoreItem>
+</file>
+
+<file path=customXml/itemProps18.xml><?xml version="1.0" encoding="utf-8"?>
+<ds:datastoreItem xmlns:ds="http://schemas.openxmlformats.org/officeDocument/2006/customXml" ds:itemID="{68F0768E-C1D6-4A92-9179-F1DC745A2F21}">
+  <ds:schemaRefs>
+    <ds:schemaRef ds:uri="http://schemas.openxmlformats.org/officeDocument/2006/bibliography"/>
+  </ds:schemaRefs>
+</ds:datastoreItem>
+</file>
+
+<file path=customXml/itemProps2.xml><?xml version="1.0" encoding="utf-8"?>
+<ds:datastoreItem xmlns:ds="http://schemas.openxmlformats.org/officeDocument/2006/customXml" ds:itemID="{4D7F039D-143E-4944-AB5C-576D3D5370DA}">
+  <ds:schemaRefs>
+    <ds:schemaRef ds:uri="http://www.wps.cn/android/officeDocument/2013/mofficeCustomData"/>
+  </ds:schemaRefs>
+</ds:datastoreItem>
+</file>
+
+<file path=customXml/itemProps3.xml><?xml version="1.0" encoding="utf-8"?>
+<ds:datastoreItem xmlns:ds="http://schemas.openxmlformats.org/officeDocument/2006/customXml" ds:itemID="{61E12692-C8A3-4846-9E1B-80E0DD038B74}">
+  <ds:schemaRefs>
+    <ds:schemaRef ds:uri="http://www.wps.cn/android/officeDocument/2013/mofficeCustomData"/>
+  </ds:schemaRefs>
+</ds:datastoreItem>
+</file>
+
+<file path=customXml/itemProps4.xml><?xml version="1.0" encoding="utf-8"?>
+<ds:datastoreItem xmlns:ds="http://schemas.openxmlformats.org/officeDocument/2006/customXml" ds:itemID="{FB298A29-A440-492C-9C69-C0757C0FCFF5}">
+  <ds:schemaRefs>
+    <ds:schemaRef ds:uri="http://www.wps.cn/android/officeDocument/2013/mofficeCustomData"/>
+  </ds:schemaRefs>
+</ds:datastoreItem>
+</file>
+
+<file path=customXml/itemProps5.xml><?xml version="1.0" encoding="utf-8"?>
+<ds:datastoreItem xmlns:ds="http://schemas.openxmlformats.org/officeDocument/2006/customXml" ds:itemID="{5AAAAEF0-0CDA-4F46-BC4B-788DB11A8E58}">
+  <ds:schemaRefs>
+    <ds:schemaRef ds:uri="http://www.wps.cn/android/officeDocument/2013/mofficeCustomData"/>
+  </ds:schemaRefs>
+</ds:datastoreItem>
+</file>
+
+<file path=customXml/itemProps6.xml><?xml version="1.0" encoding="utf-8"?>
+<ds:datastoreItem xmlns:ds="http://schemas.openxmlformats.org/officeDocument/2006/customXml" ds:itemID="{74FBAE57-4818-457E-888E-2BCB389092C0}">
+  <ds:schemaRefs>
+    <ds:schemaRef ds:uri="http://www.wps.cn/android/officeDocument/2013/mofficeCustomData"/>
+  </ds:schemaRefs>
+</ds:datastoreItem>
+</file>
+
+<file path=customXml/itemProps7.xml><?xml version="1.0" encoding="utf-8"?>
 <ds:datastoreItem xmlns:ds="http://schemas.openxmlformats.org/officeDocument/2006/customXml" ds:itemID="{D1BBE362-C839-4D88-A96E-27D288E77835}">
   <ds:schemaRefs>
     <ds:schemaRef ds:uri="http://www.wps.cn/android/officeDocument/2013/mofficeCustomData"/>
@@ -32774,111 +32928,7 @@
 </ds:datastoreItem>
 </file>
 
-<file path=customXml/itemProps10.xml><?xml version="1.0" encoding="utf-8"?>
-<ds:datastoreItem xmlns:ds="http://schemas.openxmlformats.org/officeDocument/2006/customXml" ds:itemID="{6BBED59D-F0FE-4CBA-A443-5F339D3E9B30}">
-  <ds:schemaRefs>
-    <ds:schemaRef ds:uri="http://www.wps.cn/android/officeDocument/2013/mofficeCustomData"/>
-  </ds:schemaRefs>
-</ds:datastoreItem>
-</file>
-
-<file path=customXml/itemProps11.xml><?xml version="1.0" encoding="utf-8"?>
-<ds:datastoreItem xmlns:ds="http://schemas.openxmlformats.org/officeDocument/2006/customXml" ds:itemID="{D70DCBEC-BB77-4A23-B1F6-D7B01A95F79B}">
-  <ds:schemaRefs>
-    <ds:schemaRef ds:uri="http://www.wps.cn/android/officeDocument/2013/mofficeCustomData"/>
-  </ds:schemaRefs>
-</ds:datastoreItem>
-</file>
-
-<file path=customXml/itemProps12.xml><?xml version="1.0" encoding="utf-8"?>
-<ds:datastoreItem xmlns:ds="http://schemas.openxmlformats.org/officeDocument/2006/customXml" ds:itemID="{61E12692-C8A3-4846-9E1B-80E0DD038B74}">
-  <ds:schemaRefs>
-    <ds:schemaRef ds:uri="http://www.wps.cn/android/officeDocument/2013/mofficeCustomData"/>
-  </ds:schemaRefs>
-</ds:datastoreItem>
-</file>
-
-<file path=customXml/itemProps13.xml><?xml version="1.0" encoding="utf-8"?>
-<ds:datastoreItem xmlns:ds="http://schemas.openxmlformats.org/officeDocument/2006/customXml" ds:itemID="{3C058D65-5864-4E3B-A04F-C12326107F0B}">
-  <ds:schemaRefs>
-    <ds:schemaRef ds:uri="http://www.wps.cn/android/officeDocument/2013/mofficeCustomData"/>
-  </ds:schemaRefs>
-</ds:datastoreItem>
-</file>
-
-<file path=customXml/itemProps14.xml><?xml version="1.0" encoding="utf-8"?>
-<ds:datastoreItem xmlns:ds="http://schemas.openxmlformats.org/officeDocument/2006/customXml" ds:itemID="{3A9E0D1F-2A0A-4559-9D3A-EABA2C17CCC4}">
-  <ds:schemaRefs>
-    <ds:schemaRef ds:uri="http://www.wps.cn/android/officeDocument/2013/mofficeCustomData"/>
-  </ds:schemaRefs>
-</ds:datastoreItem>
-</file>
-
-<file path=customXml/itemProps15.xml><?xml version="1.0" encoding="utf-8"?>
-<ds:datastoreItem xmlns:ds="http://schemas.openxmlformats.org/officeDocument/2006/customXml" ds:itemID="{4A157C91-92AB-4A86-A6CB-ED5C6CCDE337}">
-  <ds:schemaRefs>
-    <ds:schemaRef ds:uri="http://www.wps.cn/android/officeDocument/2013/mofficeCustomData"/>
-  </ds:schemaRefs>
-</ds:datastoreItem>
-</file>
-
-<file path=customXml/itemProps16.xml><?xml version="1.0" encoding="utf-8"?>
-<ds:datastoreItem xmlns:ds="http://schemas.openxmlformats.org/officeDocument/2006/customXml" ds:itemID="{74FBAE57-4818-457E-888E-2BCB389092C0}">
-  <ds:schemaRefs>
-    <ds:schemaRef ds:uri="http://www.wps.cn/android/officeDocument/2013/mofficeCustomData"/>
-  </ds:schemaRefs>
-</ds:datastoreItem>
-</file>
-
-<file path=customXml/itemProps17.xml><?xml version="1.0" encoding="utf-8"?>
-<ds:datastoreItem xmlns:ds="http://schemas.openxmlformats.org/officeDocument/2006/customXml" ds:itemID="{FB298A29-A440-492C-9C69-C0757C0FCFF5}">
-  <ds:schemaRefs>
-    <ds:schemaRef ds:uri="http://www.wps.cn/android/officeDocument/2013/mofficeCustomData"/>
-  </ds:schemaRefs>
-</ds:datastoreItem>
-</file>
-
-<file path=customXml/itemProps18.xml><?xml version="1.0" encoding="utf-8"?>
-<ds:datastoreItem xmlns:ds="http://schemas.openxmlformats.org/officeDocument/2006/customXml" ds:itemID="{744807ED-A3EE-4E24-9D11-A1FE0DE6F7B7}">
-  <ds:schemaRefs>
-    <ds:schemaRef ds:uri="http://schemas.openxmlformats.org/officeDocument/2006/bibliography"/>
-  </ds:schemaRefs>
-</ds:datastoreItem>
-</file>
-
-<file path=customXml/itemProps2.xml><?xml version="1.0" encoding="utf-8"?>
-<ds:datastoreItem xmlns:ds="http://schemas.openxmlformats.org/officeDocument/2006/customXml" ds:itemID="{5AAAAEF0-0CDA-4F46-BC4B-788DB11A8E58}">
-  <ds:schemaRefs>
-    <ds:schemaRef ds:uri="http://www.wps.cn/android/officeDocument/2013/mofficeCustomData"/>
-  </ds:schemaRefs>
-</ds:datastoreItem>
-</file>
-
-<file path=customXml/itemProps3.xml><?xml version="1.0" encoding="utf-8"?>
-<ds:datastoreItem xmlns:ds="http://schemas.openxmlformats.org/officeDocument/2006/customXml" ds:itemID="{B7953747-F187-4ED1-B075-06B608CD8046}">
-  <ds:schemaRefs>
-    <ds:schemaRef ds:uri="http://www.wps.cn/android/officeDocument/2013/mofficeCustomData"/>
-  </ds:schemaRefs>
-</ds:datastoreItem>
-</file>
-
-<file path=customXml/itemProps4.xml><?xml version="1.0" encoding="utf-8"?>
-<ds:datastoreItem xmlns:ds="http://schemas.openxmlformats.org/officeDocument/2006/customXml" ds:itemID="{F8C5FAB1-B107-4C1E-AE84-531B0A706E54}">
-  <ds:schemaRefs>
-    <ds:schemaRef ds:uri="http://www.wps.cn/android/officeDocument/2013/mofficeCustomData"/>
-  </ds:schemaRefs>
-</ds:datastoreItem>
-</file>
-
-<file path=customXml/itemProps5.xml><?xml version="1.0" encoding="utf-8"?>
-<ds:datastoreItem xmlns:ds="http://schemas.openxmlformats.org/officeDocument/2006/customXml" ds:itemID="{B1A768EA-6BEC-4409-AE81-BDFD19D1AE57}">
-  <ds:schemaRefs>
-    <ds:schemaRef ds:uri="http://www.wps.cn/android/officeDocument/2013/mofficeCustomData"/>
-  </ds:schemaRefs>
-</ds:datastoreItem>
-</file>
-
-<file path=customXml/itemProps6.xml><?xml version="1.0" encoding="utf-8"?>
+<file path=customXml/itemProps8.xml><?xml version="1.0" encoding="utf-8"?>
 <ds:datastoreItem xmlns:ds="http://schemas.openxmlformats.org/officeDocument/2006/customXml" ds:itemID="{7D3D4358-D215-4D8D-9BBF-09F2A7759C08}">
   <ds:schemaRefs>
     <ds:schemaRef ds:uri="http://www.wps.cn/android/officeDocument/2013/mofficeCustomData"/>
@@ -32886,24 +32936,8 @@
 </ds:datastoreItem>
 </file>
 
-<file path=customXml/itemProps7.xml><?xml version="1.0" encoding="utf-8"?>
-<ds:datastoreItem xmlns:ds="http://schemas.openxmlformats.org/officeDocument/2006/customXml" ds:itemID="{4D7F039D-143E-4944-AB5C-576D3D5370DA}">
-  <ds:schemaRefs>
-    <ds:schemaRef ds:uri="http://www.wps.cn/android/officeDocument/2013/mofficeCustomData"/>
-  </ds:schemaRefs>
-</ds:datastoreItem>
-</file>
-
-<file path=customXml/itemProps8.xml><?xml version="1.0" encoding="utf-8"?>
-<ds:datastoreItem xmlns:ds="http://schemas.openxmlformats.org/officeDocument/2006/customXml" ds:itemID="{31F541DE-2CF7-4543-A8C9-6BBB2C610F1A}">
-  <ds:schemaRefs>
-    <ds:schemaRef ds:uri="http://www.wps.cn/android/officeDocument/2013/mofficeCustomData"/>
-  </ds:schemaRefs>
-</ds:datastoreItem>
-</file>
-
 <file path=customXml/itemProps9.xml><?xml version="1.0" encoding="utf-8"?>
-<ds:datastoreItem xmlns:ds="http://schemas.openxmlformats.org/officeDocument/2006/customXml" ds:itemID="{430A56C0-4486-4A8F-9211-45E399B35D1C}">
+<ds:datastoreItem xmlns:ds="http://schemas.openxmlformats.org/officeDocument/2006/customXml" ds:itemID="{D70DCBEC-BB77-4A23-B1F6-D7B01A95F79B}">
   <ds:schemaRefs>
     <ds:schemaRef ds:uri="http://www.wps.cn/android/officeDocument/2013/mofficeCustomData"/>
   </ds:schemaRefs>

</xml_diff>

<commit_message>
Bia m aakhir wala diagram dlt kai
</commit_message>
<xml_diff>
--- a/Pak Fuel SRS Document.docx
+++ b/Pak Fuel SRS Document.docx
@@ -404,6 +404,7 @@
           <w:szCs w:val="28"/>
         </w:rPr>
       </w:pPr>
+      <w:proofErr w:type="spellStart"/>
       <w:r>
         <w:rPr>
           <w:b/>
@@ -411,7 +412,17 @@
           <w:sz w:val="28"/>
           <w:szCs w:val="28"/>
         </w:rPr>
-        <w:t>Balochistan University of Information Technology, Engineering &amp; Management Sciences</w:t>
+        <w:t>Balochistan</w:t>
+      </w:r>
+      <w:proofErr w:type="spellEnd"/>
+      <w:r>
+        <w:rPr>
+          <w:b/>
+          <w:spacing w:val="-1"/>
+          <w:sz w:val="28"/>
+          <w:szCs w:val="28"/>
+        </w:rPr>
+        <w:t xml:space="preserve"> University of Information Technology, Engineering &amp; Management Sciences</w:t>
       </w:r>
     </w:p>
     <w:p>
@@ -6556,11 +6567,9 @@
           <w:b/>
           <w:bCs/>
         </w:rPr>
-        <w:t>"PakFuel,"</w:t>
-      </w:r>
-      <w:r>
-        <w:t xml:space="preserve"> a digitalized payment and service system for vehicle fueling. The purpose of this document is to provide a comprehensive understanding of the software requirements, guiding the development team and stakeholders throughout the project lifecycle. This SRS covers the entire scope of the </w:t>
-      </w:r>
+        <w:t>"</w:t>
+      </w:r>
+      <w:proofErr w:type="spellStart"/>
       <w:r>
         <w:rPr>
           <w:b/>
@@ -6568,6 +6577,26 @@
         </w:rPr>
         <w:t>PakFuel</w:t>
       </w:r>
+      <w:proofErr w:type="spellEnd"/>
+      <w:r>
+        <w:rPr>
+          <w:b/>
+          <w:bCs/>
+        </w:rPr>
+        <w:t>,"</w:t>
+      </w:r>
+      <w:r>
+        <w:t xml:space="preserve"> a digitalized payment and service system for vehicle fueling. The purpose of this document is to provide a comprehensive understanding of the software requirements, guiding the development team and stakeholders throughout the project lifecycle. This SRS covers the entire scope of the </w:t>
+      </w:r>
+      <w:proofErr w:type="spellStart"/>
+      <w:r>
+        <w:rPr>
+          <w:b/>
+          <w:bCs/>
+        </w:rPr>
+        <w:t>PakFuel</w:t>
+      </w:r>
+      <w:proofErr w:type="spellEnd"/>
       <w:r>
         <w:t xml:space="preserve"> system, detailing both hardware and software components, with a focus on enhancing the user experience and optimizing operational efficiency.</w:t>
       </w:r>
@@ -6632,6 +6661,7 @@
       <w:bookmarkEnd w:id="9"/>
     </w:p>
     <w:p>
+      <w:proofErr w:type="spellStart"/>
       <w:r>
         <w:rPr>
           <w:b/>
@@ -6651,7 +6681,15 @@
           <w:b/>
           <w:bCs/>
         </w:rPr>
-        <w:t xml:space="preserve">uel, </w:t>
+        <w:t>uel</w:t>
+      </w:r>
+      <w:proofErr w:type="spellEnd"/>
+      <w:r>
+        <w:rPr>
+          <w:b/>
+          <w:bCs/>
+        </w:rPr>
+        <w:t xml:space="preserve">, </w:t>
       </w:r>
       <w:r>
         <w:t xml:space="preserve">is </w:t>
@@ -6900,45 +6938,16 @@
           <w:bCs/>
           <w:iCs/>
         </w:rPr>
-        <w:t>"Pak</w:t>
-      </w:r>
+        <w:t>"</w:t>
+      </w:r>
+      <w:proofErr w:type="spellStart"/>
       <w:r>
         <w:rPr>
           <w:b/>
           <w:bCs/>
           <w:iCs/>
         </w:rPr>
-        <w:t>Fuel"</w:t>
-      </w:r>
-      <w:r>
-        <w:rPr>
-          <w:iCs/>
-        </w:rPr>
-        <w:t xml:space="preserve"> offers a simplified, user-friendly mobile platform for digital </w:t>
-      </w:r>
-      <w:r>
-        <w:rPr>
-          <w:iCs/>
-        </w:rPr>
-        <w:t>fuel</w:t>
-      </w:r>
-      <w:r>
-        <w:rPr>
-          <w:iCs/>
-        </w:rPr>
-        <w:t xml:space="preserve"> purchases. </w:t>
-      </w:r>
-      <w:r>
-        <w:rPr>
-          <w:iCs/>
-        </w:rPr>
-        <w:t>Pump Station Owner</w:t>
-      </w:r>
-      <w:r>
-        <w:rPr>
-          <w:iCs/>
-        </w:rPr>
-        <w:t xml:space="preserve">s benefit from an intuitive interface, empowering them with effective business oversight. Positioned as a market leader, </w:t>
+        <w:t>Pak</w:t>
       </w:r>
       <w:r>
         <w:rPr>
@@ -6946,62 +6955,46 @@
           <w:bCs/>
           <w:iCs/>
         </w:rPr>
-        <w:t>"PakFuel"</w:t>
-      </w:r>
-      <w:r>
-        <w:rPr>
-          <w:iCs/>
-        </w:rPr>
-        <w:t xml:space="preserve"> distinguishes itself through unique features such as a customer loyalty program and real-time transaction logs, marking a departure from traditional </w:t>
-      </w:r>
-      <w:r>
-        <w:rPr>
-          <w:iCs/>
-        </w:rPr>
-        <w:t>Pump Station</w:t>
-      </w:r>
-      <w:r>
-        <w:rPr>
-          <w:iCs/>
-        </w:rPr>
-        <w:t xml:space="preserve"> systems. In crux, </w:t>
-      </w:r>
+        <w:t>Fuel</w:t>
+      </w:r>
+      <w:proofErr w:type="spellEnd"/>
       <w:r>
         <w:rPr>
           <w:b/>
           <w:bCs/>
           <w:iCs/>
         </w:rPr>
-        <w:t xml:space="preserve">"PakFuel" </w:t>
-      </w:r>
-      <w:r>
-        <w:rPr>
-          <w:iCs/>
-        </w:rPr>
-        <w:t>is not just an app; it's a transformative solution that combines autonomy and integration, reshaping the landscape of digital fuel transactions.</w:t>
-      </w:r>
-    </w:p>
-    <w:p>
-      <w:pPr>
-        <w:pStyle w:val="Heading2"/>
-      </w:pPr>
-      <w:bookmarkStart w:id="14" w:name="_Toc152162112"/>
-      <w:r>
-        <w:t>Product Functions</w:t>
-      </w:r>
-      <w:bookmarkEnd w:id="14"/>
-    </w:p>
-    <w:p>
-      <w:pPr>
-        <w:rPr>
-          <w:iCs/>
-        </w:rPr>
-      </w:pPr>
-      <w:r>
-        <w:rPr>
-          <w:iCs/>
-        </w:rPr>
-        <w:t xml:space="preserve">In this section, we present a brief overview of the core functionalities that </w:t>
+        <w:t>"</w:t>
+      </w:r>
+      <w:r>
+        <w:rPr>
+          <w:iCs/>
+        </w:rPr>
+        <w:t xml:space="preserve"> offers a simplified, user-friendly mobile platform for digital </w:t>
+      </w:r>
+      <w:r>
+        <w:rPr>
+          <w:iCs/>
+        </w:rPr>
+        <w:t>fuel</w:t>
+      </w:r>
+      <w:r>
+        <w:rPr>
+          <w:iCs/>
+        </w:rPr>
+        <w:t xml:space="preserve"> purchases. </w:t>
+      </w:r>
+      <w:r>
+        <w:rPr>
+          <w:iCs/>
+        </w:rPr>
+        <w:t>Pump Station Owner</w:t>
+      </w:r>
+      <w:r>
+        <w:rPr>
+          <w:iCs/>
+        </w:rPr>
+        <w:t xml:space="preserve">s benefit from an intuitive interface, empowering them with effective business oversight. Positioned as a market leader, </w:t>
       </w:r>
       <w:r>
         <w:rPr>
@@ -7009,7 +7002,124 @@
           <w:bCs/>
           <w:iCs/>
         </w:rPr>
-        <w:t xml:space="preserve">"PakFuel" </w:t>
+        <w:t>"</w:t>
+      </w:r>
+      <w:proofErr w:type="spellStart"/>
+      <w:r>
+        <w:rPr>
+          <w:b/>
+          <w:bCs/>
+          <w:iCs/>
+        </w:rPr>
+        <w:t>PakFuel</w:t>
+      </w:r>
+      <w:proofErr w:type="spellEnd"/>
+      <w:r>
+        <w:rPr>
+          <w:b/>
+          <w:bCs/>
+          <w:iCs/>
+        </w:rPr>
+        <w:t>"</w:t>
+      </w:r>
+      <w:r>
+        <w:rPr>
+          <w:iCs/>
+        </w:rPr>
+        <w:t xml:space="preserve"> distinguishes itself through unique features such as a customer loyalty program and real-time transaction logs, marking a departure from traditional </w:t>
+      </w:r>
+      <w:r>
+        <w:rPr>
+          <w:iCs/>
+        </w:rPr>
+        <w:t>Pump Station</w:t>
+      </w:r>
+      <w:r>
+        <w:rPr>
+          <w:iCs/>
+        </w:rPr>
+        <w:t xml:space="preserve"> systems. In crux, </w:t>
+      </w:r>
+      <w:r>
+        <w:rPr>
+          <w:b/>
+          <w:bCs/>
+          <w:iCs/>
+        </w:rPr>
+        <w:t>"</w:t>
+      </w:r>
+      <w:proofErr w:type="spellStart"/>
+      <w:r>
+        <w:rPr>
+          <w:b/>
+          <w:bCs/>
+          <w:iCs/>
+        </w:rPr>
+        <w:t>PakFuel</w:t>
+      </w:r>
+      <w:proofErr w:type="spellEnd"/>
+      <w:r>
+        <w:rPr>
+          <w:b/>
+          <w:bCs/>
+          <w:iCs/>
+        </w:rPr>
+        <w:t xml:space="preserve">" </w:t>
+      </w:r>
+      <w:r>
+        <w:rPr>
+          <w:iCs/>
+        </w:rPr>
+        <w:t>is not just an app; it's a transformative solution that combines autonomy and integration, reshaping the landscape of digital fuel transactions.</w:t>
+      </w:r>
+    </w:p>
+    <w:p>
+      <w:pPr>
+        <w:pStyle w:val="Heading2"/>
+      </w:pPr>
+      <w:bookmarkStart w:id="14" w:name="_Toc152162112"/>
+      <w:r>
+        <w:t>Product Functions</w:t>
+      </w:r>
+      <w:bookmarkEnd w:id="14"/>
+    </w:p>
+    <w:p>
+      <w:pPr>
+        <w:rPr>
+          <w:iCs/>
+        </w:rPr>
+      </w:pPr>
+      <w:r>
+        <w:rPr>
+          <w:iCs/>
+        </w:rPr>
+        <w:t xml:space="preserve">In this section, we present a brief overview of the core functionalities that </w:t>
+      </w:r>
+      <w:r>
+        <w:rPr>
+          <w:b/>
+          <w:bCs/>
+          <w:iCs/>
+        </w:rPr>
+        <w:t>"</w:t>
+      </w:r>
+      <w:proofErr w:type="spellStart"/>
+      <w:r>
+        <w:rPr>
+          <w:b/>
+          <w:bCs/>
+          <w:iCs/>
+        </w:rPr>
+        <w:t>PakFuel</w:t>
+      </w:r>
+      <w:proofErr w:type="spellEnd"/>
+      <w:r>
+        <w:rPr>
+          <w:b/>
+          <w:bCs/>
+          <w:iCs/>
+        </w:rPr>
+        <w:t xml:space="preserve">" </w:t>
       </w:r>
       <w:r>
         <w:rPr>
@@ -7236,6 +7346,7 @@
         </w:rPr>
         <w:t>Within the user landscape of "</w:t>
       </w:r>
+      <w:proofErr w:type="spellStart"/>
       <w:r>
         <w:rPr>
           <w:b/>
@@ -7244,6 +7355,7 @@
         </w:rPr>
         <w:t>PakFuel</w:t>
       </w:r>
+      <w:proofErr w:type="spellEnd"/>
       <w:r>
         <w:rPr>
           <w:iCs/>
@@ -7360,8 +7472,18 @@
           <w:bCs/>
           <w:iCs/>
         </w:rPr>
-        <w:t>“PakFuel</w:t>
-      </w:r>
+        <w:t>“</w:t>
+      </w:r>
+      <w:proofErr w:type="spellStart"/>
+      <w:r>
+        <w:rPr>
+          <w:b/>
+          <w:bCs/>
+          <w:iCs/>
+        </w:rPr>
+        <w:t>PakFuel</w:t>
+      </w:r>
+      <w:proofErr w:type="spellEnd"/>
       <w:r>
         <w:rPr>
           <w:b/>
@@ -7447,27 +7569,24 @@
       <w:r>
         <w:t>For the seamless operation of “</w:t>
       </w:r>
+      <w:proofErr w:type="spellStart"/>
       <w:r>
         <w:rPr>
           <w:b/>
           <w:bCs/>
         </w:rPr>
-        <w:t>PakFuel,"</w:t>
-      </w:r>
-      <w:r>
-        <w:t xml:space="preserve"> the following system requirements must be met:</w:t>
-      </w:r>
-    </w:p>
-    <w:p>
+        <w:t>PakFuel</w:t>
+      </w:r>
+      <w:proofErr w:type="spellEnd"/>
       <w:r>
         <w:rPr>
           <w:b/>
           <w:bCs/>
         </w:rPr>
-        <w:t>Operating System (OS):</w:t>
-      </w:r>
-      <w:r>
-        <w:t xml:space="preserve"> The application is compatible with both Android (version 6.0 and above) and iOS (version 12 and above) platforms.</w:t>
+        <w:t>,"</w:t>
+      </w:r>
+      <w:r>
+        <w:t xml:space="preserve"> the following system requirements must be met:</w:t>
       </w:r>
     </w:p>
     <w:p>
@@ -7476,10 +7595,10 @@
           <w:b/>
           <w:bCs/>
         </w:rPr>
-        <w:t>Hardware Platform:</w:t>
-      </w:r>
-      <w:r>
-        <w:t xml:space="preserve"> The app is optimized for Smart phones and tablets devices </w:t>
+        <w:t>Operating System (OS):</w:t>
+      </w:r>
+      <w:r>
+        <w:t xml:space="preserve"> The application is compatible with both Android (version 6.0 and above) and iOS (version 12 and above) platforms.</w:t>
       </w:r>
     </w:p>
     <w:p>
@@ -7488,10 +7607,10 @@
           <w:b/>
           <w:bCs/>
         </w:rPr>
-        <w:t>Internet Connectivity:</w:t>
-      </w:r>
-      <w:r>
-        <w:t xml:space="preserve"> A stable internet connection is crucial for real-time transaction processing.</w:t>
+        <w:t>Hardware Platform:</w:t>
+      </w:r>
+      <w:r>
+        <w:t xml:space="preserve"> The app is optimized for Smart phones and tablets devices </w:t>
       </w:r>
     </w:p>
     <w:p>
@@ -7500,10 +7619,10 @@
           <w:b/>
           <w:bCs/>
         </w:rPr>
-        <w:t>Mobile App Platform:</w:t>
-      </w:r>
-      <w:r>
-        <w:t xml:space="preserve"> The application will be available on Google Play Store for Android users and the Apple App Store for iOS users.</w:t>
+        <w:t>Internet Connectivity:</w:t>
+      </w:r>
+      <w:r>
+        <w:t xml:space="preserve"> A stable internet connection is crucial for real-time transaction processing.</w:t>
       </w:r>
     </w:p>
     <w:p>
@@ -7512,17 +7631,45 @@
           <w:b/>
           <w:bCs/>
         </w:rPr>
-        <w:t xml:space="preserve">App Version: </w:t>
-      </w:r>
-      <w:r>
-        <w:t xml:space="preserve">Users need to install the latest version of the </w:t>
-      </w:r>
+        <w:t>Mobile App Platform:</w:t>
+      </w:r>
+      <w:r>
+        <w:t xml:space="preserve"> The application will be available on Google Play Store for Android users and the Apple App Store for iOS users.</w:t>
+      </w:r>
+    </w:p>
+    <w:p>
       <w:r>
         <w:rPr>
           <w:b/>
           <w:bCs/>
         </w:rPr>
-        <w:t>"PakFuel"</w:t>
+        <w:t xml:space="preserve">App Version: </w:t>
+      </w:r>
+      <w:r>
+        <w:t xml:space="preserve">Users need to install the latest version of the </w:t>
+      </w:r>
+      <w:r>
+        <w:rPr>
+          <w:b/>
+          <w:bCs/>
+        </w:rPr>
+        <w:t>"</w:t>
+      </w:r>
+      <w:proofErr w:type="spellStart"/>
+      <w:r>
+        <w:rPr>
+          <w:b/>
+          <w:bCs/>
+        </w:rPr>
+        <w:t>PakFuel</w:t>
+      </w:r>
+      <w:proofErr w:type="spellEnd"/>
+      <w:r>
+        <w:rPr>
+          <w:b/>
+          <w:bCs/>
+        </w:rPr>
+        <w:t>"</w:t>
       </w:r>
       <w:r>
         <w:t xml:space="preserve"> app to access all features and ensure compatibility.</w:t>
@@ -7565,80 +7712,126 @@
           <w:bCs/>
           <w:iCs/>
         </w:rPr>
-        <w:t xml:space="preserve"> “PakFuel” </w:t>
-      </w:r>
-      <w:r>
-        <w:rPr>
-          <w:iCs/>
-        </w:rPr>
-        <w:t>application</w:t>
-      </w:r>
-      <w:r>
-        <w:rPr>
-          <w:iCs/>
-        </w:rPr>
-        <w:t>. Evaluating the app's performance aligns with the capabilities of users' devices, factoring in timing and memory restrictions for a seamless experience. Achieving seamless compatibility with other applications is a nuanced task, addressing common standards, while managing differing protocols and functionalities introduces complexities in integration.</w:t>
-      </w:r>
-    </w:p>
-    <w:p>
-      <w:pPr>
-        <w:rPr>
-          <w:iCs/>
-        </w:rPr>
-      </w:pPr>
-      <w:r>
-        <w:rPr>
-          <w:iCs/>
-        </w:rPr>
-        <w:t>Our technology selection, includes React Native and JavaScript, alongside tools like integrated development environments (IDEs) and MongoDB, aligns precisely with the project's needs, ensuring a cohesive and efficient development process. When various app components function concurrently, careful planning prevents conflicts, maintaining smooth operation. Establishing and adhering to specific communication protocols ensures effective connectivity between app parts.</w:t>
-      </w:r>
-    </w:p>
-    <w:p>
-      <w:pPr>
-        <w:rPr>
-          <w:iCs/>
-        </w:rPr>
-      </w:pPr>
-      <w:r>
-        <w:rPr>
-          <w:iCs/>
-        </w:rPr>
-        <w:t>Strict measures safeguard user data and guarantee secure transactions, following consistent design and programming practices to create a comprehensible and maintainable codebase. These considerations collectively guide the development of a reliable, secure, and user-friendly "</w:t>
-      </w:r>
+        <w:t xml:space="preserve"> “</w:t>
+      </w:r>
+      <w:proofErr w:type="spellStart"/>
       <w:r>
         <w:rPr>
           <w:b/>
           <w:bCs/>
           <w:iCs/>
         </w:rPr>
-        <w:t>PakFuel"</w:t>
-      </w:r>
-      <w:r>
-        <w:rPr>
-          <w:iCs/>
-        </w:rPr>
-        <w:t xml:space="preserve"> application, meeting the highest standards.</w:t>
-      </w:r>
-    </w:p>
-    <w:p>
-      <w:pPr>
-        <w:rPr>
-          <w:iCs/>
-        </w:rPr>
-      </w:pPr>
-      <w:r>
-        <w:rPr>
-          <w:iCs/>
-        </w:rPr>
-        <w:t xml:space="preserve">These considerations guide us in creating a reliable, secure, and user-friendly </w:t>
-      </w:r>
+        <w:t>PakFuel</w:t>
+      </w:r>
+      <w:proofErr w:type="spellEnd"/>
       <w:r>
         <w:rPr>
           <w:b/>
           <w:bCs/>
           <w:iCs/>
         </w:rPr>
-        <w:t>"PakFuel"</w:t>
+        <w:t xml:space="preserve">” </w:t>
+      </w:r>
+      <w:r>
+        <w:rPr>
+          <w:iCs/>
+        </w:rPr>
+        <w:t>application</w:t>
+      </w:r>
+      <w:r>
+        <w:rPr>
+          <w:iCs/>
+        </w:rPr>
+        <w:t>. Evaluating the app's performance aligns with the capabilities of users' devices, factoring in timing and memory restrictions for a seamless experience. Achieving seamless compatibility with other applications is a nuanced task, addressing common standards, while managing differing protocols and functionalities introduces complexities in integration.</w:t>
+      </w:r>
+    </w:p>
+    <w:p>
+      <w:pPr>
+        <w:rPr>
+          <w:iCs/>
+        </w:rPr>
+      </w:pPr>
+      <w:r>
+        <w:rPr>
+          <w:iCs/>
+        </w:rPr>
+        <w:t>Our technology selection, includes React Native and JavaScript, alongside tools like integrated development environments (IDEs) and MongoDB, aligns precisely with the project's needs, ensuring a cohesive and efficient development process. When various app components function concurrently, careful planning prevents conflicts, maintaining smooth operation. Establishing and adhering to specific communication protocols ensures effective connectivity between app parts.</w:t>
+      </w:r>
+    </w:p>
+    <w:p>
+      <w:pPr>
+        <w:rPr>
+          <w:iCs/>
+        </w:rPr>
+      </w:pPr>
+      <w:r>
+        <w:rPr>
+          <w:iCs/>
+        </w:rPr>
+        <w:t>Strict measures safeguard user data and guarantee secure transactions, following consistent design and programming practices to create a comprehensible and maintainable codebase. These considerations collectively guide the development of a reliable, secure, and user-friendly "</w:t>
+      </w:r>
+      <w:proofErr w:type="spellStart"/>
+      <w:r>
+        <w:rPr>
+          <w:b/>
+          <w:bCs/>
+          <w:iCs/>
+        </w:rPr>
+        <w:t>PakFuel</w:t>
+      </w:r>
+      <w:proofErr w:type="spellEnd"/>
+      <w:r>
+        <w:rPr>
+          <w:b/>
+          <w:bCs/>
+          <w:iCs/>
+        </w:rPr>
+        <w:t>"</w:t>
+      </w:r>
+      <w:r>
+        <w:rPr>
+          <w:iCs/>
+        </w:rPr>
+        <w:t xml:space="preserve"> application, meeting the highest standards.</w:t>
+      </w:r>
+    </w:p>
+    <w:p>
+      <w:pPr>
+        <w:rPr>
+          <w:iCs/>
+        </w:rPr>
+      </w:pPr>
+      <w:r>
+        <w:rPr>
+          <w:iCs/>
+        </w:rPr>
+        <w:t xml:space="preserve">These considerations guide us in creating a reliable, secure, and user-friendly </w:t>
+      </w:r>
+      <w:r>
+        <w:rPr>
+          <w:b/>
+          <w:bCs/>
+          <w:iCs/>
+        </w:rPr>
+        <w:t>"</w:t>
+      </w:r>
+      <w:proofErr w:type="spellStart"/>
+      <w:r>
+        <w:rPr>
+          <w:b/>
+          <w:bCs/>
+          <w:iCs/>
+        </w:rPr>
+        <w:t>PakFuel</w:t>
+      </w:r>
+      <w:proofErr w:type="spellEnd"/>
+      <w:r>
+        <w:rPr>
+          <w:b/>
+          <w:bCs/>
+          <w:iCs/>
+        </w:rPr>
+        <w:t>"</w:t>
       </w:r>
       <w:r>
         <w:rPr>
@@ -8159,7 +8352,23 @@
           <w:b/>
           <w:bCs/>
         </w:rPr>
-        <w:t>"PakFuel"</w:t>
+        <w:t>"</w:t>
+      </w:r>
+      <w:proofErr w:type="spellStart"/>
+      <w:r>
+        <w:rPr>
+          <w:b/>
+          <w:bCs/>
+        </w:rPr>
+        <w:t>PakFuel</w:t>
+      </w:r>
+      <w:proofErr w:type="spellEnd"/>
+      <w:r>
+        <w:rPr>
+          <w:b/>
+          <w:bCs/>
+        </w:rPr>
+        <w:t>"</w:t>
       </w:r>
       <w:r>
         <w:t xml:space="preserve"> application prioritizes a seamless and intuitive experience. Sample screen images and layouts adhere to established GUI standards, ensuring a consistent look and feel. Screen layouts are designed for optimal user interaction, with standard buttons maintaining uniformity across all screens. The logical characteristics include:</w:t>
@@ -8275,7 +8484,25 @@
           <w:bCs/>
           <w:iCs/>
         </w:rPr>
-        <w:t xml:space="preserve">"PakFuel" </w:t>
+        <w:t>"</w:t>
+      </w:r>
+      <w:proofErr w:type="spellStart"/>
+      <w:r>
+        <w:rPr>
+          <w:b/>
+          <w:bCs/>
+          <w:iCs/>
+        </w:rPr>
+        <w:t>PakFuel</w:t>
+      </w:r>
+      <w:proofErr w:type="spellEnd"/>
+      <w:r>
+        <w:rPr>
+          <w:b/>
+          <w:bCs/>
+          <w:iCs/>
+        </w:rPr>
+        <w:t xml:space="preserve">" </w:t>
       </w:r>
       <w:r>
         <w:rPr>
@@ -8855,7 +9082,15 @@
     </w:p>
     <w:p>
       <w:r>
-        <w:t>The "PakFuel" application incorporates various communication interfaces to ensure efficient and secure interactions. The communication functions play a pivotal role in facilitating seamless transactions, data exchange, and overall connectivity within the system.</w:t>
+        <w:t>The "</w:t>
+      </w:r>
+      <w:proofErr w:type="spellStart"/>
+      <w:r>
+        <w:t>PakFuel</w:t>
+      </w:r>
+      <w:proofErr w:type="spellEnd"/>
+      <w:r>
+        <w:t>" application incorporates various communication interfaces to ensure efficient and secure interactions. The communication functions play a pivotal role in facilitating seamless transactions, data exchange, and overall connectivity within the system.</w:t>
       </w:r>
     </w:p>
     <w:p>
@@ -8886,10 +9121,12 @@
         <w:jc w:val="center"/>
       </w:pPr>
       <w:bookmarkStart w:id="25" w:name="_Toc152162123"/>
+      <w:proofErr w:type="spellStart"/>
       <w:r>
         <w:lastRenderedPageBreak/>
         <w:t>PakFuel</w:t>
       </w:r>
+      <w:proofErr w:type="spellEnd"/>
       <w:r>
         <w:t xml:space="preserve"> Features</w:t>
       </w:r>
@@ -8913,7 +9150,25 @@
           <w:bCs/>
           <w:iCs/>
         </w:rPr>
-        <w:t>"PakFuel"</w:t>
+        <w:t>"</w:t>
+      </w:r>
+      <w:proofErr w:type="spellStart"/>
+      <w:r>
+        <w:rPr>
+          <w:b/>
+          <w:bCs/>
+          <w:iCs/>
+        </w:rPr>
+        <w:t>PakFuel</w:t>
+      </w:r>
+      <w:proofErr w:type="spellEnd"/>
+      <w:r>
+        <w:rPr>
+          <w:b/>
+          <w:bCs/>
+          <w:iCs/>
+        </w:rPr>
+        <w:t>"</w:t>
       </w:r>
       <w:r>
         <w:rPr>
@@ -9600,9 +9855,11 @@
         <w:t xml:space="preserve">Logical Designs of </w:t>
       </w:r>
       <w:bookmarkEnd w:id="40"/>
+      <w:proofErr w:type="spellStart"/>
       <w:r>
         <w:t>PakFuel</w:t>
       </w:r>
+      <w:proofErr w:type="spellEnd"/>
     </w:p>
     <w:p>
       <w:pPr>
@@ -9665,7 +9922,25 @@
           <w:bCs/>
           <w:iCs/>
         </w:rPr>
-        <w:t>"PakFuel"</w:t>
+        <w:t>"</w:t>
+      </w:r>
+      <w:proofErr w:type="spellStart"/>
+      <w:r>
+        <w:rPr>
+          <w:b/>
+          <w:bCs/>
+          <w:iCs/>
+        </w:rPr>
+        <w:t>PakFuel</w:t>
+      </w:r>
+      <w:proofErr w:type="spellEnd"/>
+      <w:r>
+        <w:rPr>
+          <w:b/>
+          <w:bCs/>
+          <w:iCs/>
+        </w:rPr>
+        <w:t>"</w:t>
       </w:r>
       <w:r>
         <w:rPr>
@@ -20388,25 +20663,205 @@
           <w:szCs w:val="108"/>
         </w:rPr>
         <w:lastRenderedPageBreak/>
-        <w:t xml:space="preserve">DAGHA COPY USE CASE DI New jorha wang dapara ma ishti </w:t>
-      </w:r>
-      <w:proofErr w:type="gramStart"/>
+        <w:t xml:space="preserve">DAGHA COPY USE CASE DI New </w:t>
+      </w:r>
+      <w:proofErr w:type="spellStart"/>
       <w:r>
         <w:rPr>
           <w:iCs/>
           <w:sz w:val="112"/>
           <w:szCs w:val="108"/>
         </w:rPr>
-        <w:t>di(</w:t>
-      </w:r>
-      <w:proofErr w:type="gramEnd"/>
+        <w:t>jorha</w:t>
+      </w:r>
+      <w:proofErr w:type="spellEnd"/>
       <w:r>
         <w:rPr>
           <w:iCs/>
           <w:sz w:val="112"/>
           <w:szCs w:val="108"/>
         </w:rPr>
-        <w:t>was mazi confirm c, si har usecase gha table jorh km kana )</w:t>
+        <w:t xml:space="preserve"> </w:t>
+      </w:r>
+      <w:proofErr w:type="spellStart"/>
+      <w:r>
+        <w:rPr>
+          <w:iCs/>
+          <w:sz w:val="112"/>
+          <w:szCs w:val="108"/>
+        </w:rPr>
+        <w:t>wang</w:t>
+      </w:r>
+      <w:proofErr w:type="spellEnd"/>
+      <w:r>
+        <w:rPr>
+          <w:iCs/>
+          <w:sz w:val="112"/>
+          <w:szCs w:val="108"/>
+        </w:rPr>
+        <w:t xml:space="preserve"> </w:t>
+      </w:r>
+      <w:proofErr w:type="spellStart"/>
+      <w:r>
+        <w:rPr>
+          <w:iCs/>
+          <w:sz w:val="112"/>
+          <w:szCs w:val="108"/>
+        </w:rPr>
+        <w:t>dapara</w:t>
+      </w:r>
+      <w:proofErr w:type="spellEnd"/>
+      <w:r>
+        <w:rPr>
+          <w:iCs/>
+          <w:sz w:val="112"/>
+          <w:szCs w:val="108"/>
+        </w:rPr>
+        <w:t xml:space="preserve"> ma </w:t>
+      </w:r>
+      <w:proofErr w:type="spellStart"/>
+      <w:r>
+        <w:rPr>
+          <w:iCs/>
+          <w:sz w:val="112"/>
+          <w:szCs w:val="108"/>
+        </w:rPr>
+        <w:t>ishti</w:t>
+      </w:r>
+      <w:proofErr w:type="spellEnd"/>
+      <w:r>
+        <w:rPr>
+          <w:iCs/>
+          <w:sz w:val="112"/>
+          <w:szCs w:val="108"/>
+        </w:rPr>
+        <w:t xml:space="preserve"> </w:t>
+      </w:r>
+      <w:proofErr w:type="gramStart"/>
+      <w:r>
+        <w:rPr>
+          <w:iCs/>
+          <w:sz w:val="112"/>
+          <w:szCs w:val="108"/>
+        </w:rPr>
+        <w:t>di(</w:t>
+      </w:r>
+      <w:proofErr w:type="gramEnd"/>
+      <w:r>
+        <w:rPr>
+          <w:iCs/>
+          <w:sz w:val="112"/>
+          <w:szCs w:val="108"/>
+        </w:rPr>
+        <w:t xml:space="preserve">was </w:t>
+      </w:r>
+      <w:proofErr w:type="spellStart"/>
+      <w:r>
+        <w:rPr>
+          <w:iCs/>
+          <w:sz w:val="112"/>
+          <w:szCs w:val="108"/>
+        </w:rPr>
+        <w:t>mazi</w:t>
+      </w:r>
+      <w:proofErr w:type="spellEnd"/>
+      <w:r>
+        <w:rPr>
+          <w:iCs/>
+          <w:sz w:val="112"/>
+          <w:szCs w:val="108"/>
+        </w:rPr>
+        <w:t xml:space="preserve"> confirm c, </w:t>
+      </w:r>
+      <w:proofErr w:type="spellStart"/>
+      <w:r>
+        <w:rPr>
+          <w:iCs/>
+          <w:sz w:val="112"/>
+          <w:szCs w:val="108"/>
+        </w:rPr>
+        <w:t>si</w:t>
+      </w:r>
+      <w:proofErr w:type="spellEnd"/>
+      <w:r>
+        <w:rPr>
+          <w:iCs/>
+          <w:sz w:val="112"/>
+          <w:szCs w:val="108"/>
+        </w:rPr>
+        <w:t xml:space="preserve"> </w:t>
+      </w:r>
+      <w:proofErr w:type="spellStart"/>
+      <w:r>
+        <w:rPr>
+          <w:iCs/>
+          <w:sz w:val="112"/>
+          <w:szCs w:val="108"/>
+        </w:rPr>
+        <w:t>har</w:t>
+      </w:r>
+      <w:proofErr w:type="spellEnd"/>
+      <w:r>
+        <w:rPr>
+          <w:iCs/>
+          <w:sz w:val="112"/>
+          <w:szCs w:val="108"/>
+        </w:rPr>
+        <w:t xml:space="preserve"> </w:t>
+      </w:r>
+      <w:proofErr w:type="spellStart"/>
+      <w:r>
+        <w:rPr>
+          <w:iCs/>
+          <w:sz w:val="112"/>
+          <w:szCs w:val="108"/>
+        </w:rPr>
+        <w:t>usecase</w:t>
+      </w:r>
+      <w:proofErr w:type="spellEnd"/>
+      <w:r>
+        <w:rPr>
+          <w:iCs/>
+          <w:sz w:val="112"/>
+          <w:szCs w:val="108"/>
+        </w:rPr>
+        <w:t xml:space="preserve"> </w:t>
+      </w:r>
+      <w:proofErr w:type="spellStart"/>
+      <w:r>
+        <w:rPr>
+          <w:iCs/>
+          <w:sz w:val="112"/>
+          <w:szCs w:val="108"/>
+        </w:rPr>
+        <w:t>gha</w:t>
+      </w:r>
+      <w:proofErr w:type="spellEnd"/>
+      <w:r>
+        <w:rPr>
+          <w:iCs/>
+          <w:sz w:val="112"/>
+          <w:szCs w:val="108"/>
+        </w:rPr>
+        <w:t xml:space="preserve"> table </w:t>
+      </w:r>
+      <w:proofErr w:type="spellStart"/>
+      <w:r>
+        <w:rPr>
+          <w:iCs/>
+          <w:sz w:val="112"/>
+          <w:szCs w:val="108"/>
+        </w:rPr>
+        <w:t>jorh</w:t>
+      </w:r>
+      <w:proofErr w:type="spellEnd"/>
+      <w:r>
+        <w:rPr>
+          <w:iCs/>
+          <w:sz w:val="112"/>
+          <w:szCs w:val="108"/>
+        </w:rPr>
+        <w:t xml:space="preserve"> km kana )</w:t>
       </w:r>
     </w:p>
     <w:p>
@@ -24587,11 +25042,16 @@
         </w:rPr>
         <w:fldChar w:fldCharType="end"/>
       </w:r>
+      <w:proofErr w:type="gramStart"/>
       <w:r>
         <w:t xml:space="preserve">- </w:t>
       </w:r>
       <w:r>
-        <w:t xml:space="preserve"> Loyalty Program-Sequence Diagram</w:t>
+        <w:t xml:space="preserve"> Loyalty</w:t>
+      </w:r>
+      <w:proofErr w:type="gramEnd"/>
+      <w:r>
+        <w:t xml:space="preserve"> Program-Sequence Diagram</w:t>
       </w:r>
       <w:bookmarkEnd w:id="81"/>
     </w:p>
@@ -24877,45 +25337,6 @@
           <w:i/>
         </w:rPr>
       </w:pPr>
-      <w:r>
-        <w:rPr>
-          <w:noProof/>
-        </w:rPr>
-        <w:drawing>
-          <wp:inline distT="0" distB="0" distL="0" distR="0" wp14:anchorId="11EEBA4B" wp14:editId="0E6D89D8">
-            <wp:extent cx="5914390" cy="5810250"/>
-            <wp:effectExtent l="0" t="0" r="0" b="0"/>
-            <wp:docPr id="6" name="Picture 4"/>
-            <wp:cNvGraphicFramePr>
-              <a:graphicFrameLocks xmlns:a="http://schemas.openxmlformats.org/drawingml/2006/main"/>
-            </wp:cNvGraphicFramePr>
-            <a:graphic xmlns:a="http://schemas.openxmlformats.org/drawingml/2006/main">
-              <a:graphicData uri="http://schemas.openxmlformats.org/drawingml/2006/picture">
-                <pic:pic xmlns:pic="http://schemas.openxmlformats.org/drawingml/2006/picture">
-                  <pic:nvPicPr>
-                    <pic:cNvPr id="0" name="Picture 4"/>
-                    <pic:cNvPicPr/>
-                  </pic:nvPicPr>
-                  <pic:blipFill>
-                    <a:blip r:embed="rId27" cstate="print"/>
-                    <a:srcRect/>
-                    <a:stretch/>
-                  </pic:blipFill>
-                  <pic:spPr>
-                    <a:xfrm>
-                      <a:off x="0" y="0"/>
-                      <a:ext cx="5914390" cy="5810250"/>
-                    </a:xfrm>
-                    <a:prstGeom prst="rect">
-                      <a:avLst/>
-                    </a:prstGeom>
-                  </pic:spPr>
-                </pic:pic>
-              </a:graphicData>
-            </a:graphic>
-          </wp:inline>
-        </w:drawing>
-      </w:r>
       <w:bookmarkStart w:id="83" w:name="_GoBack"/>
       <w:bookmarkEnd w:id="83"/>
     </w:p>
@@ -25033,7 +25454,7 @@
         <w:i w:val="0"/>
         <w:noProof/>
       </w:rPr>
-      <w:t>31</w:t>
+      <w:t>29</w:t>
     </w:r>
     <w:r>
       <w:rPr>
@@ -32873,7 +33294,7 @@
 </file>
 
 <file path=customXml/itemProps18.xml><?xml version="1.0" encoding="utf-8"?>
-<ds:datastoreItem xmlns:ds="http://schemas.openxmlformats.org/officeDocument/2006/customXml" ds:itemID="{68F0768E-C1D6-4A92-9179-F1DC745A2F21}">
+<ds:datastoreItem xmlns:ds="http://schemas.openxmlformats.org/officeDocument/2006/customXml" ds:itemID="{4899FD04-9436-4A92-B087-E1F55E804B48}">
   <ds:schemaRefs>
     <ds:schemaRef ds:uri="http://schemas.openxmlformats.org/officeDocument/2006/bibliography"/>
   </ds:schemaRefs>

</xml_diff>

<commit_message>
Added The New picture of ARCHITECTURE
</commit_message>
<xml_diff>
--- a/Pak Fuel SRS Document.docx
+++ b/Pak Fuel SRS Document.docx
@@ -404,7 +404,6 @@
           <w:szCs w:val="28"/>
         </w:rPr>
       </w:pPr>
-      <w:proofErr w:type="spellStart"/>
       <w:r>
         <w:rPr>
           <w:b/>
@@ -412,17 +411,7 @@
           <w:sz w:val="28"/>
           <w:szCs w:val="28"/>
         </w:rPr>
-        <w:t>Balochistan</w:t>
-      </w:r>
-      <w:proofErr w:type="spellEnd"/>
-      <w:r>
-        <w:rPr>
-          <w:b/>
-          <w:spacing w:val="-1"/>
-          <w:sz w:val="28"/>
-          <w:szCs w:val="28"/>
-        </w:rPr>
-        <w:t xml:space="preserve"> University of Information Technology, Engineering &amp; Management Sciences</w:t>
+        <w:t>Balochistan University of Information Technology, Engineering &amp; Management Sciences</w:t>
       </w:r>
     </w:p>
     <w:p>
@@ -6567,9 +6556,11 @@
           <w:b/>
           <w:bCs/>
         </w:rPr>
-        <w:t>"</w:t>
-      </w:r>
-      <w:proofErr w:type="spellStart"/>
+        <w:t>"PakFuel,"</w:t>
+      </w:r>
+      <w:r>
+        <w:t xml:space="preserve"> a digitalized payment and service system for vehicle fueling. The purpose of this document is to provide a comprehensive understanding of the software requirements, guiding the development team and stakeholders throughout the project lifecycle. This SRS covers the entire scope of the </w:t>
+      </w:r>
       <w:r>
         <w:rPr>
           <w:b/>
@@ -6577,26 +6568,6 @@
         </w:rPr>
         <w:t>PakFuel</w:t>
       </w:r>
-      <w:proofErr w:type="spellEnd"/>
-      <w:r>
-        <w:rPr>
-          <w:b/>
-          <w:bCs/>
-        </w:rPr>
-        <w:t>,"</w:t>
-      </w:r>
-      <w:r>
-        <w:t xml:space="preserve"> a digitalized payment and service system for vehicle fueling. The purpose of this document is to provide a comprehensive understanding of the software requirements, guiding the development team and stakeholders throughout the project lifecycle. This SRS covers the entire scope of the </w:t>
-      </w:r>
-      <w:proofErr w:type="spellStart"/>
-      <w:r>
-        <w:rPr>
-          <w:b/>
-          <w:bCs/>
-        </w:rPr>
-        <w:t>PakFuel</w:t>
-      </w:r>
-      <w:proofErr w:type="spellEnd"/>
       <w:r>
         <w:t xml:space="preserve"> system, detailing both hardware and software components, with a focus on enhancing the user experience and optimizing operational efficiency.</w:t>
       </w:r>
@@ -6661,7 +6632,6 @@
       <w:bookmarkEnd w:id="9"/>
     </w:p>
     <w:p>
-      <w:proofErr w:type="spellStart"/>
       <w:r>
         <w:rPr>
           <w:b/>
@@ -6681,53 +6651,45 @@
           <w:b/>
           <w:bCs/>
         </w:rPr>
-        <w:t>uel</w:t>
-      </w:r>
-      <w:proofErr w:type="spellEnd"/>
-      <w:r>
-        <w:rPr>
-          <w:b/>
-          <w:bCs/>
-        </w:rPr>
+        <w:t xml:space="preserve">uel, </w:t>
+      </w:r>
+      <w:r>
+        <w:t xml:space="preserve">is </w:t>
+      </w:r>
+      <w:r>
+        <w:t>an</w:t>
+      </w:r>
+      <w:r>
+        <w:t xml:space="preserve"> </w:t>
+      </w:r>
+      <w:r>
+        <w:t xml:space="preserve">exaggeration </w:t>
+      </w:r>
+      <w:r>
+        <w:t xml:space="preserve">system designed to simplify the purchase of </w:t>
+      </w:r>
+      <w:r>
+        <w:t>fuel</w:t>
+      </w:r>
+      <w:r>
         <w:t xml:space="preserve">, </w:t>
       </w:r>
       <w:r>
-        <w:t xml:space="preserve">is </w:t>
-      </w:r>
-      <w:r>
-        <w:t>an</w:t>
+        <w:t>customer retention</w:t>
+      </w:r>
+      <w:r>
+        <w:t xml:space="preserve">, and enhance user convenience. The primary objective is to provide users with a seamless digital payment experience while enabling </w:t>
+      </w:r>
+      <w:r>
+        <w:t>Pump Station Owner</w:t>
+      </w:r>
+      <w:r>
+        <w:t>s to build customer loyalty and increase sales. The system encompasses both hardware and software components, offering a comprehensive solution that addresses challenges related to fueling,</w:t>
       </w:r>
       <w:r>
         <w:t xml:space="preserve"> </w:t>
       </w:r>
       <w:r>
-        <w:t xml:space="preserve">exaggeration </w:t>
-      </w:r>
-      <w:r>
-        <w:t xml:space="preserve">system designed to simplify the purchase of </w:t>
-      </w:r>
-      <w:r>
-        <w:t>fuel</w:t>
-      </w:r>
-      <w:r>
-        <w:t xml:space="preserve">, </w:t>
-      </w:r>
-      <w:r>
-        <w:t>customer retention</w:t>
-      </w:r>
-      <w:r>
-        <w:t xml:space="preserve">, and enhance user convenience. The primary objective is to provide users with a seamless digital payment experience while enabling </w:t>
-      </w:r>
-      <w:r>
-        <w:t>Pump Station Owner</w:t>
-      </w:r>
-      <w:r>
-        <w:t>s to build customer loyalty and increase sales. The system encompasses both hardware and software components, offering a comprehensive solution that addresses challenges related to fueling,</w:t>
-      </w:r>
-      <w:r>
-        <w:t xml:space="preserve"> </w:t>
-      </w:r>
-      <w:r>
         <w:t>and can locate the nearest fuel pump using this app,</w:t>
       </w:r>
       <w:r>
@@ -6741,6 +6703,7 @@
       <w:pPr>
         <w:ind w:left="720" w:hanging="720"/>
       </w:pPr>
+      <w:bookmarkStart w:id="10" w:name="_GoBack"/>
       <w:r>
         <w:rPr>
           <w:noProof/>
@@ -6750,21 +6713,28 @@
           <wp:inline distT="0" distB="0" distL="0" distR="0">
             <wp:extent cx="5914390" cy="5810250"/>
             <wp:effectExtent l="0" t="0" r="0" b="0"/>
-            <wp:docPr id="1029" name="Picture 4"/>
+            <wp:docPr id="11" name="Picture 11"/>
             <wp:cNvGraphicFramePr>
-              <a:graphicFrameLocks xmlns:a="http://schemas.openxmlformats.org/drawingml/2006/main"/>
+              <a:graphicFrameLocks xmlns:a="http://schemas.openxmlformats.org/drawingml/2006/main" noChangeAspect="1"/>
             </wp:cNvGraphicFramePr>
             <a:graphic xmlns:a="http://schemas.openxmlformats.org/drawingml/2006/main">
               <a:graphicData uri="http://schemas.openxmlformats.org/drawingml/2006/picture">
                 <pic:pic xmlns:pic="http://schemas.openxmlformats.org/drawingml/2006/picture">
                   <pic:nvPicPr>
-                    <pic:cNvPr id="0" name="Picture 4"/>
+                    <pic:cNvPr id="11" name="diagram-export-12-1-2023-11_44_57-AM.png"/>
                     <pic:cNvPicPr/>
                   </pic:nvPicPr>
                   <pic:blipFill>
-                    <a:blip r:embed="rId27" cstate="print"/>
-                    <a:srcRect/>
-                    <a:stretch/>
+                    <a:blip r:embed="rId27" cstate="print">
+                      <a:extLst>
+                        <a:ext uri="{28A0092B-C50C-407E-A947-70E740481C1C}">
+                          <a14:useLocalDpi xmlns:a14="http://schemas.microsoft.com/office/drawing/2010/main" val="0"/>
+                        </a:ext>
+                      </a:extLst>
+                    </a:blip>
+                    <a:stretch>
+                      <a:fillRect/>
+                    </a:stretch>
                   </pic:blipFill>
                   <pic:spPr>
                     <a:xfrm>
@@ -6781,12 +6751,13 @@
           </wp:inline>
         </w:drawing>
       </w:r>
+      <w:bookmarkEnd w:id="10"/>
     </w:p>
     <w:p>
       <w:pPr>
         <w:pStyle w:val="Caption"/>
       </w:pPr>
-      <w:bookmarkStart w:id="10" w:name="_Toc152162153"/>
+      <w:bookmarkStart w:id="11" w:name="_Toc152162153"/>
       <w:r>
         <w:t xml:space="preserve">Figure </w:t>
       </w:r>
@@ -6823,17 +6794,17 @@
       <w:r>
         <w:t xml:space="preserve"> – General Overview of the App</w:t>
       </w:r>
-      <w:bookmarkEnd w:id="10"/>
+      <w:bookmarkEnd w:id="11"/>
     </w:p>
     <w:p>
       <w:pPr>
         <w:pStyle w:val="Heading2"/>
       </w:pPr>
-      <w:bookmarkStart w:id="11" w:name="_Toc152162109"/>
+      <w:bookmarkStart w:id="12" w:name="_Toc152162109"/>
       <w:r>
         <w:t>References</w:t>
       </w:r>
-      <w:bookmarkEnd w:id="11"/>
+      <w:bookmarkEnd w:id="12"/>
     </w:p>
     <w:p>
       <w:pPr>
@@ -6859,22 +6830,22 @@
         <w:pStyle w:val="Heading1"/>
         <w:jc w:val="center"/>
       </w:pPr>
-      <w:bookmarkStart w:id="12" w:name="_Toc152162110"/>
+      <w:bookmarkStart w:id="13" w:name="_Toc152162110"/>
       <w:r>
         <w:lastRenderedPageBreak/>
         <w:t>Overall Description</w:t>
       </w:r>
-      <w:bookmarkEnd w:id="12"/>
+      <w:bookmarkEnd w:id="13"/>
     </w:p>
     <w:p>
       <w:pPr>
         <w:pStyle w:val="Heading2"/>
       </w:pPr>
-      <w:bookmarkStart w:id="13" w:name="_Toc152162111"/>
+      <w:bookmarkStart w:id="14" w:name="_Toc152162111"/>
       <w:r>
         <w:t>Product Perspective</w:t>
       </w:r>
-      <w:bookmarkEnd w:id="13"/>
+      <w:bookmarkEnd w:id="14"/>
     </w:p>
     <w:p>
       <w:pPr>
@@ -6938,16 +6909,45 @@
           <w:bCs/>
           <w:iCs/>
         </w:rPr>
-        <w:t>"</w:t>
-      </w:r>
-      <w:proofErr w:type="spellStart"/>
+        <w:t>"Pak</w:t>
+      </w:r>
       <w:r>
         <w:rPr>
           <w:b/>
           <w:bCs/>
           <w:iCs/>
         </w:rPr>
-        <w:t>Pak</w:t>
+        <w:t>Fuel"</w:t>
+      </w:r>
+      <w:r>
+        <w:rPr>
+          <w:iCs/>
+        </w:rPr>
+        <w:t xml:space="preserve"> offers a simplified, user-friendly mobile platform for digital </w:t>
+      </w:r>
+      <w:r>
+        <w:rPr>
+          <w:iCs/>
+        </w:rPr>
+        <w:t>fuel</w:t>
+      </w:r>
+      <w:r>
+        <w:rPr>
+          <w:iCs/>
+        </w:rPr>
+        <w:t xml:space="preserve"> purchases. </w:t>
+      </w:r>
+      <w:r>
+        <w:rPr>
+          <w:iCs/>
+        </w:rPr>
+        <w:t>Pump Station Owner</w:t>
+      </w:r>
+      <w:r>
+        <w:rPr>
+          <w:iCs/>
+        </w:rPr>
+        <w:t xml:space="preserve">s benefit from an intuitive interface, empowering them with effective business oversight. Positioned as a market leader, </w:t>
       </w:r>
       <w:r>
         <w:rPr>
@@ -6955,46 +6955,62 @@
           <w:bCs/>
           <w:iCs/>
         </w:rPr>
-        <w:t>Fuel</w:t>
-      </w:r>
-      <w:proofErr w:type="spellEnd"/>
+        <w:t>"PakFuel"</w:t>
+      </w:r>
+      <w:r>
+        <w:rPr>
+          <w:iCs/>
+        </w:rPr>
+        <w:t xml:space="preserve"> distinguishes itself through unique features such as a customer loyalty program and real-time transaction logs, marking a departure from traditional </w:t>
+      </w:r>
+      <w:r>
+        <w:rPr>
+          <w:iCs/>
+        </w:rPr>
+        <w:t>Pump Station</w:t>
+      </w:r>
+      <w:r>
+        <w:rPr>
+          <w:iCs/>
+        </w:rPr>
+        <w:t xml:space="preserve"> systems. In crux, </w:t>
+      </w:r>
       <w:r>
         <w:rPr>
           <w:b/>
           <w:bCs/>
           <w:iCs/>
         </w:rPr>
-        <w:t>"</w:t>
-      </w:r>
-      <w:r>
-        <w:rPr>
-          <w:iCs/>
-        </w:rPr>
-        <w:t xml:space="preserve"> offers a simplified, user-friendly mobile platform for digital </w:t>
-      </w:r>
-      <w:r>
-        <w:rPr>
-          <w:iCs/>
-        </w:rPr>
-        <w:t>fuel</w:t>
-      </w:r>
-      <w:r>
-        <w:rPr>
-          <w:iCs/>
-        </w:rPr>
-        <w:t xml:space="preserve"> purchases. </w:t>
-      </w:r>
-      <w:r>
-        <w:rPr>
-          <w:iCs/>
-        </w:rPr>
-        <w:t>Pump Station Owner</w:t>
-      </w:r>
-      <w:r>
-        <w:rPr>
-          <w:iCs/>
-        </w:rPr>
-        <w:t xml:space="preserve">s benefit from an intuitive interface, empowering them with effective business oversight. Positioned as a market leader, </w:t>
+        <w:t xml:space="preserve">"PakFuel" </w:t>
+      </w:r>
+      <w:r>
+        <w:rPr>
+          <w:iCs/>
+        </w:rPr>
+        <w:t>is not just an app; it's a transformative solution that combines autonomy and integration, reshaping the landscape of digital fuel transactions.</w:t>
+      </w:r>
+    </w:p>
+    <w:p>
+      <w:pPr>
+        <w:pStyle w:val="Heading2"/>
+      </w:pPr>
+      <w:bookmarkStart w:id="15" w:name="_Toc152162112"/>
+      <w:r>
+        <w:t>Product Functions</w:t>
+      </w:r>
+      <w:bookmarkEnd w:id="15"/>
+    </w:p>
+    <w:p>
+      <w:pPr>
+        <w:rPr>
+          <w:iCs/>
+        </w:rPr>
+      </w:pPr>
+      <w:r>
+        <w:rPr>
+          <w:iCs/>
+        </w:rPr>
+        <w:t xml:space="preserve">In this section, we present a brief overview of the core functionalities that </w:t>
       </w:r>
       <w:r>
         <w:rPr>
@@ -7002,124 +7018,7 @@
           <w:bCs/>
           <w:iCs/>
         </w:rPr>
-        <w:t>"</w:t>
-      </w:r>
-      <w:proofErr w:type="spellStart"/>
-      <w:r>
-        <w:rPr>
-          <w:b/>
-          <w:bCs/>
-          <w:iCs/>
-        </w:rPr>
-        <w:t>PakFuel</w:t>
-      </w:r>
-      <w:proofErr w:type="spellEnd"/>
-      <w:r>
-        <w:rPr>
-          <w:b/>
-          <w:bCs/>
-          <w:iCs/>
-        </w:rPr>
-        <w:t>"</w:t>
-      </w:r>
-      <w:r>
-        <w:rPr>
-          <w:iCs/>
-        </w:rPr>
-        <w:t xml:space="preserve"> distinguishes itself through unique features such as a customer loyalty program and real-time transaction logs, marking a departure from traditional </w:t>
-      </w:r>
-      <w:r>
-        <w:rPr>
-          <w:iCs/>
-        </w:rPr>
-        <w:t>Pump Station</w:t>
-      </w:r>
-      <w:r>
-        <w:rPr>
-          <w:iCs/>
-        </w:rPr>
-        <w:t xml:space="preserve"> systems. In crux, </w:t>
-      </w:r>
-      <w:r>
-        <w:rPr>
-          <w:b/>
-          <w:bCs/>
-          <w:iCs/>
-        </w:rPr>
-        <w:t>"</w:t>
-      </w:r>
-      <w:proofErr w:type="spellStart"/>
-      <w:r>
-        <w:rPr>
-          <w:b/>
-          <w:bCs/>
-          <w:iCs/>
-        </w:rPr>
-        <w:t>PakFuel</w:t>
-      </w:r>
-      <w:proofErr w:type="spellEnd"/>
-      <w:r>
-        <w:rPr>
-          <w:b/>
-          <w:bCs/>
-          <w:iCs/>
-        </w:rPr>
-        <w:t xml:space="preserve">" </w:t>
-      </w:r>
-      <w:r>
-        <w:rPr>
-          <w:iCs/>
-        </w:rPr>
-        <w:t>is not just an app; it's a transformative solution that combines autonomy and integration, reshaping the landscape of digital fuel transactions.</w:t>
-      </w:r>
-    </w:p>
-    <w:p>
-      <w:pPr>
-        <w:pStyle w:val="Heading2"/>
-      </w:pPr>
-      <w:bookmarkStart w:id="14" w:name="_Toc152162112"/>
-      <w:r>
-        <w:t>Product Functions</w:t>
-      </w:r>
-      <w:bookmarkEnd w:id="14"/>
-    </w:p>
-    <w:p>
-      <w:pPr>
-        <w:rPr>
-          <w:iCs/>
-        </w:rPr>
-      </w:pPr>
-      <w:r>
-        <w:rPr>
-          <w:iCs/>
-        </w:rPr>
-        <w:t xml:space="preserve">In this section, we present a brief overview of the core functionalities that </w:t>
-      </w:r>
-      <w:r>
-        <w:rPr>
-          <w:b/>
-          <w:bCs/>
-          <w:iCs/>
-        </w:rPr>
-        <w:t>"</w:t>
-      </w:r>
-      <w:proofErr w:type="spellStart"/>
-      <w:r>
-        <w:rPr>
-          <w:b/>
-          <w:bCs/>
-          <w:iCs/>
-        </w:rPr>
-        <w:t>PakFuel</w:t>
-      </w:r>
-      <w:proofErr w:type="spellEnd"/>
-      <w:r>
-        <w:rPr>
-          <w:b/>
-          <w:bCs/>
-          <w:iCs/>
-        </w:rPr>
-        <w:t xml:space="preserve">" </w:t>
+        <w:t xml:space="preserve">"PakFuel" </w:t>
       </w:r>
       <w:r>
         <w:rPr>
@@ -7327,12 +7226,12 @@
       <w:pPr>
         <w:pStyle w:val="Heading2"/>
       </w:pPr>
-      <w:bookmarkStart w:id="15" w:name="_Toc152162113"/>
+      <w:bookmarkStart w:id="16" w:name="_Toc152162113"/>
       <w:r>
         <w:lastRenderedPageBreak/>
         <w:t>User Classes and Characteristics</w:t>
       </w:r>
-      <w:bookmarkEnd w:id="15"/>
+      <w:bookmarkEnd w:id="16"/>
     </w:p>
     <w:p>
       <w:pPr>
@@ -7346,7 +7245,6 @@
         </w:rPr>
         <w:t>Within the user landscape of "</w:t>
       </w:r>
-      <w:proofErr w:type="spellStart"/>
       <w:r>
         <w:rPr>
           <w:b/>
@@ -7355,7 +7253,6 @@
         </w:rPr>
         <w:t>PakFuel</w:t>
       </w:r>
-      <w:proofErr w:type="spellEnd"/>
       <w:r>
         <w:rPr>
           <w:iCs/>
@@ -7472,18 +7369,8 @@
           <w:bCs/>
           <w:iCs/>
         </w:rPr>
-        <w:t>“</w:t>
-      </w:r>
-      <w:proofErr w:type="spellStart"/>
-      <w:r>
-        <w:rPr>
-          <w:b/>
-          <w:bCs/>
-          <w:iCs/>
-        </w:rPr>
-        <w:t>PakFuel</w:t>
-      </w:r>
-      <w:proofErr w:type="spellEnd"/>
+        <w:t>“PakFuel</w:t>
+      </w:r>
       <w:r>
         <w:rPr>
           <w:b/>
@@ -7559,34 +7446,37 @@
       <w:pPr>
         <w:pStyle w:val="Heading2"/>
       </w:pPr>
-      <w:bookmarkStart w:id="16" w:name="_Toc152162114"/>
+      <w:bookmarkStart w:id="17" w:name="_Toc152162114"/>
       <w:r>
         <w:t>Operating Environment</w:t>
       </w:r>
-      <w:bookmarkEnd w:id="16"/>
+      <w:bookmarkEnd w:id="17"/>
     </w:p>
     <w:p>
       <w:r>
         <w:t>For the seamless operation of “</w:t>
       </w:r>
-      <w:proofErr w:type="spellStart"/>
       <w:r>
         <w:rPr>
           <w:b/>
           <w:bCs/>
         </w:rPr>
-        <w:t>PakFuel</w:t>
-      </w:r>
-      <w:proofErr w:type="spellEnd"/>
+        <w:t>PakFuel,"</w:t>
+      </w:r>
+      <w:r>
+        <w:t xml:space="preserve"> the following system requirements must be met:</w:t>
+      </w:r>
+    </w:p>
+    <w:p>
       <w:r>
         <w:rPr>
           <w:b/>
           <w:bCs/>
         </w:rPr>
-        <w:t>,"</w:t>
-      </w:r>
-      <w:r>
-        <w:t xml:space="preserve"> the following system requirements must be met:</w:t>
+        <w:t>Operating System (OS):</w:t>
+      </w:r>
+      <w:r>
+        <w:t xml:space="preserve"> The application is compatible with both Android (version 6.0 and above) and iOS (version 12 and above) platforms.</w:t>
       </w:r>
     </w:p>
     <w:p>
@@ -7595,10 +7485,10 @@
           <w:b/>
           <w:bCs/>
         </w:rPr>
-        <w:t>Operating System (OS):</w:t>
-      </w:r>
-      <w:r>
-        <w:t xml:space="preserve"> The application is compatible with both Android (version 6.0 and above) and iOS (version 12 and above) platforms.</w:t>
+        <w:t>Hardware Platform:</w:t>
+      </w:r>
+      <w:r>
+        <w:t xml:space="preserve"> The app is optimized for Smart phones and tablets devices </w:t>
       </w:r>
     </w:p>
     <w:p>
@@ -7607,10 +7497,10 @@
           <w:b/>
           <w:bCs/>
         </w:rPr>
-        <w:t>Hardware Platform:</w:t>
-      </w:r>
-      <w:r>
-        <w:t xml:space="preserve"> The app is optimized for Smart phones and tablets devices </w:t>
+        <w:t>Internet Connectivity:</w:t>
+      </w:r>
+      <w:r>
+        <w:t xml:space="preserve"> A stable internet connection is crucial for real-time transaction processing.</w:t>
       </w:r>
     </w:p>
     <w:p>
@@ -7619,10 +7509,10 @@
           <w:b/>
           <w:bCs/>
         </w:rPr>
-        <w:t>Internet Connectivity:</w:t>
-      </w:r>
-      <w:r>
-        <w:t xml:space="preserve"> A stable internet connection is crucial for real-time transaction processing.</w:t>
+        <w:t>Mobile App Platform:</w:t>
+      </w:r>
+      <w:r>
+        <w:t xml:space="preserve"> The application will be available on Google Play Store for Android users and the Apple App Store for iOS users.</w:t>
       </w:r>
     </w:p>
     <w:p>
@@ -7631,72 +7521,125 @@
           <w:b/>
           <w:bCs/>
         </w:rPr>
-        <w:t>Mobile App Platform:</w:t>
-      </w:r>
-      <w:r>
-        <w:t xml:space="preserve"> The application will be available on Google Play Store for Android users and the Apple App Store for iOS users.</w:t>
-      </w:r>
-    </w:p>
-    <w:p>
+        <w:t xml:space="preserve">App Version: </w:t>
+      </w:r>
+      <w:r>
+        <w:t xml:space="preserve">Users need to install the latest version of the </w:t>
+      </w:r>
       <w:r>
         <w:rPr>
           <w:b/>
           <w:bCs/>
         </w:rPr>
-        <w:t xml:space="preserve">App Version: </w:t>
-      </w:r>
-      <w:r>
-        <w:t xml:space="preserve">Users need to install the latest version of the </w:t>
+        <w:t>"PakFuel"</w:t>
+      </w:r>
+      <w:r>
+        <w:t xml:space="preserve"> app to access all features and ensure compatibility.</w:t>
+      </w:r>
+    </w:p>
+    <w:p>
+      <w:pPr>
+        <w:pStyle w:val="Heading2"/>
+      </w:pPr>
+      <w:bookmarkStart w:id="18" w:name="_Toc152162115"/>
+      <w:r>
+        <w:lastRenderedPageBreak/>
+        <w:t>Design and Implementation Constraints</w:t>
+      </w:r>
+      <w:bookmarkEnd w:id="18"/>
+    </w:p>
+    <w:p>
+      <w:pPr>
+        <w:rPr>
+          <w:iCs/>
+        </w:rPr>
+      </w:pPr>
+      <w:r>
+        <w:rPr>
+          <w:iCs/>
+        </w:rPr>
+        <w:t xml:space="preserve">We follow to specific principles and collaborative guidelines within our small team to ensure a cohesive and effective development process for </w:t>
       </w:r>
       <w:r>
         <w:rPr>
           <w:b/>
           <w:bCs/>
-        </w:rPr>
-        <w:t>"</w:t>
-      </w:r>
-      <w:proofErr w:type="spellStart"/>
+          <w:iCs/>
+        </w:rPr>
+        <w:t>the</w:t>
+      </w:r>
       <w:r>
         <w:rPr>
           <w:b/>
           <w:bCs/>
-        </w:rPr>
-        <w:t>PakFuel</w:t>
-      </w:r>
-      <w:proofErr w:type="spellEnd"/>
+          <w:iCs/>
+        </w:rPr>
+        <w:t xml:space="preserve"> “PakFuel” </w:t>
+      </w:r>
+      <w:r>
+        <w:rPr>
+          <w:iCs/>
+        </w:rPr>
+        <w:t>application</w:t>
+      </w:r>
+      <w:r>
+        <w:rPr>
+          <w:iCs/>
+        </w:rPr>
+        <w:t>. Evaluating the app's performance aligns with the capabilities of users' devices, factoring in timing and memory restrictions for a seamless experience. Achieving seamless compatibility with other applications is a nuanced task, addressing common standards, while managing differing protocols and functionalities introduces complexities in integration.</w:t>
+      </w:r>
+    </w:p>
+    <w:p>
+      <w:pPr>
+        <w:rPr>
+          <w:iCs/>
+        </w:rPr>
+      </w:pPr>
+      <w:r>
+        <w:rPr>
+          <w:iCs/>
+        </w:rPr>
+        <w:t>Our technology selection, includes React Native and JavaScript, alongside tools like integrated development environments (IDEs) and MongoDB, aligns precisely with the project's needs, ensuring a cohesive and efficient development process. When various app components function concurrently, careful planning prevents conflicts, maintaining smooth operation. Establishing and adhering to specific communication protocols ensures effective connectivity between app parts.</w:t>
+      </w:r>
+    </w:p>
+    <w:p>
+      <w:pPr>
+        <w:rPr>
+          <w:iCs/>
+        </w:rPr>
+      </w:pPr>
+      <w:r>
+        <w:rPr>
+          <w:iCs/>
+        </w:rPr>
+        <w:t>Strict measures safeguard user data and guarantee secure transactions, following consistent design and programming practices to create a comprehensible and maintainable codebase. These considerations collectively guide the development of a reliable, secure, and user-friendly "</w:t>
+      </w:r>
       <w:r>
         <w:rPr>
           <w:b/>
           <w:bCs/>
-        </w:rPr>
-        <w:t>"</w:t>
-      </w:r>
-      <w:r>
-        <w:t xml:space="preserve"> app to access all features and ensure compatibility.</w:t>
-      </w:r>
-    </w:p>
-    <w:p>
-      <w:pPr>
-        <w:pStyle w:val="Heading2"/>
-      </w:pPr>
-      <w:bookmarkStart w:id="17" w:name="_Toc152162115"/>
-      <w:r>
-        <w:lastRenderedPageBreak/>
-        <w:t>Design and Implementation Constraints</w:t>
-      </w:r>
-      <w:bookmarkEnd w:id="17"/>
-    </w:p>
-    <w:p>
-      <w:pPr>
-        <w:rPr>
-          <w:iCs/>
-        </w:rPr>
-      </w:pPr>
-      <w:r>
-        <w:rPr>
-          <w:iCs/>
-        </w:rPr>
-        <w:t xml:space="preserve">We follow to specific principles and collaborative guidelines within our small team to ensure a cohesive and effective development process for </w:t>
+          <w:iCs/>
+        </w:rPr>
+        <w:t>PakFuel"</w:t>
+      </w:r>
+      <w:r>
+        <w:rPr>
+          <w:iCs/>
+        </w:rPr>
+        <w:t xml:space="preserve"> application, meeting the highest standards.</w:t>
+      </w:r>
+    </w:p>
+    <w:p>
+      <w:pPr>
+        <w:rPr>
+          <w:iCs/>
+        </w:rPr>
+      </w:pPr>
+      <w:r>
+        <w:rPr>
+          <w:iCs/>
+        </w:rPr>
+        <w:t xml:space="preserve">These considerations guide us in creating a reliable, secure, and user-friendly </w:t>
       </w:r>
       <w:r>
         <w:rPr>
@@ -7704,134 +7647,7 @@
           <w:bCs/>
           <w:iCs/>
         </w:rPr>
-        <w:t>the</w:t>
-      </w:r>
-      <w:r>
-        <w:rPr>
-          <w:b/>
-          <w:bCs/>
-          <w:iCs/>
-        </w:rPr>
-        <w:t xml:space="preserve"> “</w:t>
-      </w:r>
-      <w:proofErr w:type="spellStart"/>
-      <w:r>
-        <w:rPr>
-          <w:b/>
-          <w:bCs/>
-          <w:iCs/>
-        </w:rPr>
-        <w:t>PakFuel</w:t>
-      </w:r>
-      <w:proofErr w:type="spellEnd"/>
-      <w:r>
-        <w:rPr>
-          <w:b/>
-          <w:bCs/>
-          <w:iCs/>
-        </w:rPr>
-        <w:t xml:space="preserve">” </w:t>
-      </w:r>
-      <w:r>
-        <w:rPr>
-          <w:iCs/>
-        </w:rPr>
-        <w:t>application</w:t>
-      </w:r>
-      <w:r>
-        <w:rPr>
-          <w:iCs/>
-        </w:rPr>
-        <w:t>. Evaluating the app's performance aligns with the capabilities of users' devices, factoring in timing and memory restrictions for a seamless experience. Achieving seamless compatibility with other applications is a nuanced task, addressing common standards, while managing differing protocols and functionalities introduces complexities in integration.</w:t>
-      </w:r>
-    </w:p>
-    <w:p>
-      <w:pPr>
-        <w:rPr>
-          <w:iCs/>
-        </w:rPr>
-      </w:pPr>
-      <w:r>
-        <w:rPr>
-          <w:iCs/>
-        </w:rPr>
-        <w:t>Our technology selection, includes React Native and JavaScript, alongside tools like integrated development environments (IDEs) and MongoDB, aligns precisely with the project's needs, ensuring a cohesive and efficient development process. When various app components function concurrently, careful planning prevents conflicts, maintaining smooth operation. Establishing and adhering to specific communication protocols ensures effective connectivity between app parts.</w:t>
-      </w:r>
-    </w:p>
-    <w:p>
-      <w:pPr>
-        <w:rPr>
-          <w:iCs/>
-        </w:rPr>
-      </w:pPr>
-      <w:r>
-        <w:rPr>
-          <w:iCs/>
-        </w:rPr>
-        <w:t>Strict measures safeguard user data and guarantee secure transactions, following consistent design and programming practices to create a comprehensible and maintainable codebase. These considerations collectively guide the development of a reliable, secure, and user-friendly "</w:t>
-      </w:r>
-      <w:proofErr w:type="spellStart"/>
-      <w:r>
-        <w:rPr>
-          <w:b/>
-          <w:bCs/>
-          <w:iCs/>
-        </w:rPr>
-        <w:t>PakFuel</w:t>
-      </w:r>
-      <w:proofErr w:type="spellEnd"/>
-      <w:r>
-        <w:rPr>
-          <w:b/>
-          <w:bCs/>
-          <w:iCs/>
-        </w:rPr>
-        <w:t>"</w:t>
-      </w:r>
-      <w:r>
-        <w:rPr>
-          <w:iCs/>
-        </w:rPr>
-        <w:t xml:space="preserve"> application, meeting the highest standards.</w:t>
-      </w:r>
-    </w:p>
-    <w:p>
-      <w:pPr>
-        <w:rPr>
-          <w:iCs/>
-        </w:rPr>
-      </w:pPr>
-      <w:r>
-        <w:rPr>
-          <w:iCs/>
-        </w:rPr>
-        <w:t xml:space="preserve">These considerations guide us in creating a reliable, secure, and user-friendly </w:t>
-      </w:r>
-      <w:r>
-        <w:rPr>
-          <w:b/>
-          <w:bCs/>
-          <w:iCs/>
-        </w:rPr>
-        <w:t>"</w:t>
-      </w:r>
-      <w:proofErr w:type="spellStart"/>
-      <w:r>
-        <w:rPr>
-          <w:b/>
-          <w:bCs/>
-          <w:iCs/>
-        </w:rPr>
-        <w:t>PakFuel</w:t>
-      </w:r>
-      <w:proofErr w:type="spellEnd"/>
-      <w:r>
-        <w:rPr>
-          <w:b/>
-          <w:bCs/>
-          <w:iCs/>
-        </w:rPr>
-        <w:t>"</w:t>
+        <w:t>"PakFuel"</w:t>
       </w:r>
       <w:r>
         <w:rPr>
@@ -7844,11 +7660,11 @@
       <w:pPr>
         <w:pStyle w:val="Heading2"/>
       </w:pPr>
-      <w:bookmarkStart w:id="18" w:name="_Toc152162116"/>
+      <w:bookmarkStart w:id="19" w:name="_Toc152162116"/>
       <w:r>
         <w:t>User Documentation</w:t>
       </w:r>
-      <w:bookmarkEnd w:id="18"/>
+      <w:bookmarkEnd w:id="19"/>
     </w:p>
     <w:p>
       <w:r>
@@ -7868,12 +7684,12 @@
       <w:pPr>
         <w:pStyle w:val="Heading2"/>
       </w:pPr>
-      <w:bookmarkStart w:id="19" w:name="_Toc152162117"/>
+      <w:bookmarkStart w:id="20" w:name="_Toc152162117"/>
       <w:r>
         <w:lastRenderedPageBreak/>
         <w:t>Assumptions and Dependencies</w:t>
       </w:r>
-      <w:bookmarkEnd w:id="19"/>
+      <w:bookmarkEnd w:id="20"/>
     </w:p>
     <w:p>
       <w:pPr>
@@ -8326,22 +8142,22 @@
         <w:pStyle w:val="Heading1"/>
         <w:jc w:val="center"/>
       </w:pPr>
-      <w:bookmarkStart w:id="20" w:name="_Toc152162118"/>
+      <w:bookmarkStart w:id="21" w:name="_Toc152162118"/>
       <w:r>
         <w:lastRenderedPageBreak/>
         <w:t>External Interface Requirements</w:t>
       </w:r>
-      <w:bookmarkEnd w:id="20"/>
+      <w:bookmarkEnd w:id="21"/>
     </w:p>
     <w:p>
       <w:pPr>
         <w:pStyle w:val="Heading2"/>
       </w:pPr>
-      <w:bookmarkStart w:id="21" w:name="_Toc152162119"/>
+      <w:bookmarkStart w:id="22" w:name="_Toc152162119"/>
       <w:r>
         <w:t>User Interfaces</w:t>
       </w:r>
-      <w:bookmarkEnd w:id="21"/>
+      <w:bookmarkEnd w:id="22"/>
     </w:p>
     <w:p>
       <w:r>
@@ -8352,23 +8168,7 @@
           <w:b/>
           <w:bCs/>
         </w:rPr>
-        <w:t>"</w:t>
-      </w:r>
-      <w:proofErr w:type="spellStart"/>
-      <w:r>
-        <w:rPr>
-          <w:b/>
-          <w:bCs/>
-        </w:rPr>
-        <w:t>PakFuel</w:t>
-      </w:r>
-      <w:proofErr w:type="spellEnd"/>
-      <w:r>
-        <w:rPr>
-          <w:b/>
-          <w:bCs/>
-        </w:rPr>
-        <w:t>"</w:t>
+        <w:t>"PakFuel"</w:t>
       </w:r>
       <w:r>
         <w:t xml:space="preserve"> application prioritizes a seamless and intuitive experience. Sample screen images and layouts adhere to established GUI standards, ensuring a consistent look and feel. Screen layouts are designed for optimal user interaction, with standard buttons maintaining uniformity across all screens. The logical characteristics include:</w:t>
@@ -8414,11 +8214,11 @@
       <w:pPr>
         <w:pStyle w:val="Heading2"/>
       </w:pPr>
-      <w:bookmarkStart w:id="22" w:name="_Toc152162120"/>
+      <w:bookmarkStart w:id="23" w:name="_Toc152162120"/>
       <w:r>
         <w:t>Hardware Interfaces</w:t>
       </w:r>
-      <w:bookmarkEnd w:id="22"/>
+      <w:bookmarkEnd w:id="23"/>
     </w:p>
     <w:p>
       <w:r>
@@ -8443,11 +8243,11 @@
       <w:pPr>
         <w:pStyle w:val="Heading2"/>
       </w:pPr>
-      <w:bookmarkStart w:id="23" w:name="_Toc152162121"/>
+      <w:bookmarkStart w:id="24" w:name="_Toc152162121"/>
       <w:r>
         <w:t>Software Interfaces</w:t>
       </w:r>
-      <w:bookmarkEnd w:id="23"/>
+      <w:bookmarkEnd w:id="24"/>
     </w:p>
     <w:p>
       <w:pPr>
@@ -8484,25 +8284,7 @@
           <w:bCs/>
           <w:iCs/>
         </w:rPr>
-        <w:t>"</w:t>
-      </w:r>
-      <w:proofErr w:type="spellStart"/>
-      <w:r>
-        <w:rPr>
-          <w:b/>
-          <w:bCs/>
-          <w:iCs/>
-        </w:rPr>
-        <w:t>PakFuel</w:t>
-      </w:r>
-      <w:proofErr w:type="spellEnd"/>
-      <w:r>
-        <w:rPr>
-          <w:b/>
-          <w:bCs/>
-          <w:iCs/>
-        </w:rPr>
-        <w:t xml:space="preserve">" </w:t>
+        <w:t xml:space="preserve">"PakFuel" </w:t>
       </w:r>
       <w:r>
         <w:rPr>
@@ -9068,11 +8850,11 @@
       <w:pPr>
         <w:pStyle w:val="Heading2"/>
       </w:pPr>
-      <w:bookmarkStart w:id="24" w:name="_Toc152162122"/>
+      <w:bookmarkStart w:id="25" w:name="_Toc152162122"/>
       <w:r>
         <w:t>Communications Interfaces</w:t>
       </w:r>
-      <w:bookmarkEnd w:id="24"/>
+      <w:bookmarkEnd w:id="25"/>
       <w:r>
         <w:rPr>
           <w:iCs/>
@@ -9082,15 +8864,7 @@
     </w:p>
     <w:p>
       <w:r>
-        <w:t>The "</w:t>
-      </w:r>
-      <w:proofErr w:type="spellStart"/>
-      <w:r>
-        <w:t>PakFuel</w:t>
-      </w:r>
-      <w:proofErr w:type="spellEnd"/>
-      <w:r>
-        <w:t>" application incorporates various communication interfaces to ensure efficient and secure interactions. The communication functions play a pivotal role in facilitating seamless transactions, data exchange, and overall connectivity within the system.</w:t>
+        <w:t>The "PakFuel" application incorporates various communication interfaces to ensure efficient and secure interactions. The communication functions play a pivotal role in facilitating seamless transactions, data exchange, and overall connectivity within the system.</w:t>
       </w:r>
     </w:p>
     <w:p>
@@ -9120,17 +8894,15 @@
         <w:pStyle w:val="Heading1"/>
         <w:jc w:val="center"/>
       </w:pPr>
-      <w:bookmarkStart w:id="25" w:name="_Toc152162123"/>
-      <w:proofErr w:type="spellStart"/>
+      <w:bookmarkStart w:id="26" w:name="_Toc152162123"/>
       <w:r>
         <w:lastRenderedPageBreak/>
         <w:t>PakFuel</w:t>
       </w:r>
-      <w:proofErr w:type="spellEnd"/>
       <w:r>
         <w:t xml:space="preserve"> Features</w:t>
       </w:r>
-      <w:bookmarkEnd w:id="25"/>
+      <w:bookmarkEnd w:id="26"/>
     </w:p>
     <w:p>
       <w:pPr>
@@ -9150,25 +8922,7 @@
           <w:bCs/>
           <w:iCs/>
         </w:rPr>
-        <w:t>"</w:t>
-      </w:r>
-      <w:proofErr w:type="spellStart"/>
-      <w:r>
-        <w:rPr>
-          <w:b/>
-          <w:bCs/>
-          <w:iCs/>
-        </w:rPr>
-        <w:t>PakFuel</w:t>
-      </w:r>
-      <w:proofErr w:type="spellEnd"/>
-      <w:r>
-        <w:rPr>
-          <w:b/>
-          <w:bCs/>
-          <w:iCs/>
-        </w:rPr>
-        <w:t>"</w:t>
+        <w:t>"PakFuel"</w:t>
       </w:r>
       <w:r>
         <w:rPr>
@@ -9181,25 +8935,25 @@
       <w:pPr>
         <w:pStyle w:val="Heading2"/>
       </w:pPr>
-      <w:bookmarkStart w:id="26" w:name="_Toc152162124"/>
+      <w:bookmarkStart w:id="27" w:name="_Toc152162124"/>
       <w:r>
         <w:rPr>
           <w:iCs/>
         </w:rPr>
         <w:t>Transaction Processing</w:t>
       </w:r>
-      <w:bookmarkEnd w:id="26"/>
+      <w:bookmarkEnd w:id="27"/>
     </w:p>
     <w:p>
       <w:pPr>
         <w:pStyle w:val="Heading3"/>
         <w:ind w:left="426"/>
       </w:pPr>
-      <w:bookmarkStart w:id="27" w:name="_Toc152162125"/>
+      <w:bookmarkStart w:id="28" w:name="_Toc152162125"/>
       <w:r>
         <w:t>Description and Priority</w:t>
       </w:r>
-      <w:bookmarkEnd w:id="27"/>
+      <w:bookmarkEnd w:id="28"/>
     </w:p>
     <w:p>
       <w:pPr>
@@ -9224,11 +8978,11 @@
         <w:pStyle w:val="Heading3"/>
         <w:ind w:left="426"/>
       </w:pPr>
-      <w:bookmarkStart w:id="28" w:name="_Toc152162126"/>
+      <w:bookmarkStart w:id="29" w:name="_Toc152162126"/>
       <w:r>
         <w:t>Stimulus/Response Sequences</w:t>
       </w:r>
-      <w:bookmarkEnd w:id="28"/>
+      <w:bookmarkEnd w:id="29"/>
     </w:p>
     <w:p>
       <w:pPr>
@@ -9355,11 +9109,11 @@
         <w:pStyle w:val="Heading3"/>
         <w:ind w:left="426"/>
       </w:pPr>
-      <w:bookmarkStart w:id="29" w:name="_Toc152162127"/>
+      <w:bookmarkStart w:id="30" w:name="_Toc152162127"/>
       <w:r>
         <w:t>Functional Requirements</w:t>
       </w:r>
-      <w:bookmarkEnd w:id="29"/>
+      <w:bookmarkEnd w:id="30"/>
     </w:p>
     <w:p>
       <w:pPr>
@@ -9445,7 +9199,7 @@
       <w:pPr>
         <w:pStyle w:val="Heading2"/>
       </w:pPr>
-      <w:bookmarkStart w:id="30" w:name="_Toc152162128"/>
+      <w:bookmarkStart w:id="31" w:name="_Toc152162128"/>
       <w:r>
         <w:rPr>
           <w:iCs/>
@@ -9453,7 +9207,7 @@
         </w:rPr>
         <w:t>Loyalty Program Management</w:t>
       </w:r>
-      <w:bookmarkEnd w:id="30"/>
+      <w:bookmarkEnd w:id="31"/>
     </w:p>
     <w:p>
       <w:pPr>
@@ -9463,7 +9217,7 @@
           <w:iCs/>
         </w:rPr>
       </w:pPr>
-      <w:bookmarkStart w:id="31" w:name="_Toc152162129"/>
+      <w:bookmarkStart w:id="32" w:name="_Toc152162129"/>
       <w:r>
         <w:t>Description and Priority</w:t>
       </w:r>
@@ -9473,7 +9227,7 @@
         </w:rPr>
         <w:t>.</w:t>
       </w:r>
-      <w:bookmarkEnd w:id="31"/>
+      <w:bookmarkEnd w:id="32"/>
     </w:p>
     <w:p>
       <w:pPr>
@@ -9516,11 +9270,11 @@
         <w:pStyle w:val="Heading3"/>
         <w:ind w:left="426"/>
       </w:pPr>
-      <w:bookmarkStart w:id="32" w:name="_Toc152162130"/>
+      <w:bookmarkStart w:id="33" w:name="_Toc152162130"/>
       <w:r>
         <w:t>Stimulus/Response Sequences</w:t>
       </w:r>
-      <w:bookmarkEnd w:id="32"/>
+      <w:bookmarkEnd w:id="33"/>
     </w:p>
     <w:p>
       <w:pPr>
@@ -9612,11 +9366,11 @@
         <w:pStyle w:val="Heading3"/>
         <w:ind w:left="426"/>
       </w:pPr>
-      <w:bookmarkStart w:id="33" w:name="_Toc152162131"/>
+      <w:bookmarkStart w:id="34" w:name="_Toc152162131"/>
       <w:r>
         <w:t>Functional Requirements</w:t>
       </w:r>
-      <w:bookmarkEnd w:id="33"/>
+      <w:bookmarkEnd w:id="34"/>
     </w:p>
     <w:p>
       <w:pPr>
@@ -9701,22 +9455,22 @@
         <w:pStyle w:val="Heading1"/>
         <w:jc w:val="center"/>
       </w:pPr>
-      <w:bookmarkStart w:id="34" w:name="_Toc152162132"/>
+      <w:bookmarkStart w:id="35" w:name="_Toc152162132"/>
       <w:r>
         <w:lastRenderedPageBreak/>
         <w:t>Other Nonfunctional Requirements</w:t>
       </w:r>
-      <w:bookmarkEnd w:id="34"/>
+      <w:bookmarkEnd w:id="35"/>
     </w:p>
     <w:p>
       <w:pPr>
         <w:pStyle w:val="Heading2"/>
       </w:pPr>
-      <w:bookmarkStart w:id="35" w:name="_Toc152162133"/>
+      <w:bookmarkStart w:id="36" w:name="_Toc152162133"/>
       <w:r>
         <w:t>Performance Requirements</w:t>
       </w:r>
-      <w:bookmarkEnd w:id="35"/>
+      <w:bookmarkEnd w:id="36"/>
     </w:p>
     <w:p>
       <w:pPr>
@@ -9735,11 +9489,11 @@
       <w:pPr>
         <w:pStyle w:val="Heading2"/>
       </w:pPr>
-      <w:bookmarkStart w:id="36" w:name="_Toc152162134"/>
+      <w:bookmarkStart w:id="37" w:name="_Toc152162134"/>
       <w:r>
         <w:t>Safety Requirements</w:t>
       </w:r>
-      <w:bookmarkEnd w:id="36"/>
+      <w:bookmarkEnd w:id="37"/>
     </w:p>
     <w:p>
       <w:pPr>
@@ -9765,11 +9519,11 @@
       <w:pPr>
         <w:pStyle w:val="Heading2"/>
       </w:pPr>
-      <w:bookmarkStart w:id="37" w:name="_Toc152162135"/>
+      <w:bookmarkStart w:id="38" w:name="_Toc152162135"/>
       <w:r>
         <w:t>Security Requirements</w:t>
       </w:r>
-      <w:bookmarkEnd w:id="37"/>
+      <w:bookmarkEnd w:id="38"/>
     </w:p>
     <w:p>
       <w:pPr>
@@ -9795,11 +9549,11 @@
       <w:pPr>
         <w:pStyle w:val="Heading2"/>
       </w:pPr>
-      <w:bookmarkStart w:id="38" w:name="_Toc152162136"/>
+      <w:bookmarkStart w:id="39" w:name="_Toc152162136"/>
       <w:r>
         <w:t>Software Quality Attributes</w:t>
       </w:r>
-      <w:bookmarkEnd w:id="38"/>
+      <w:bookmarkEnd w:id="39"/>
     </w:p>
     <w:p>
       <w:pPr>
@@ -9825,11 +9579,11 @@
       <w:pPr>
         <w:pStyle w:val="Heading2"/>
       </w:pPr>
-      <w:bookmarkStart w:id="39" w:name="_Toc152162137"/>
+      <w:bookmarkStart w:id="40" w:name="_Toc152162137"/>
       <w:r>
         <w:t>Business Rules</w:t>
       </w:r>
-      <w:bookmarkEnd w:id="39"/>
+      <w:bookmarkEnd w:id="40"/>
     </w:p>
     <w:p>
       <w:pPr>
@@ -9849,17 +9603,15 @@
         <w:pStyle w:val="Heading1"/>
         <w:jc w:val="center"/>
       </w:pPr>
-      <w:bookmarkStart w:id="40" w:name="_Toc152162138"/>
+      <w:bookmarkStart w:id="41" w:name="_Toc152162138"/>
       <w:r>
         <w:lastRenderedPageBreak/>
         <w:t xml:space="preserve">Logical Designs of </w:t>
       </w:r>
-      <w:bookmarkEnd w:id="40"/>
-      <w:proofErr w:type="spellStart"/>
+      <w:bookmarkEnd w:id="41"/>
       <w:r>
         <w:t>PakFuel</w:t>
       </w:r>
-      <w:proofErr w:type="spellEnd"/>
     </w:p>
     <w:p>
       <w:pPr>
@@ -9868,11 +9620,11 @@
           <w:i/>
         </w:rPr>
       </w:pPr>
-      <w:bookmarkStart w:id="41" w:name="_Toc152162139"/>
+      <w:bookmarkStart w:id="42" w:name="_Toc152162139"/>
       <w:r>
         <w:t>Use Case</w:t>
       </w:r>
-      <w:bookmarkEnd w:id="41"/>
+      <w:bookmarkEnd w:id="42"/>
       <w:r>
         <w:t xml:space="preserve"> </w:t>
       </w:r>
@@ -9882,11 +9634,11 @@
         <w:pStyle w:val="Heading3"/>
         <w:ind w:left="426"/>
       </w:pPr>
-      <w:bookmarkStart w:id="42" w:name="_Toc152162140"/>
+      <w:bookmarkStart w:id="43" w:name="_Toc152162140"/>
       <w:r>
         <w:t xml:space="preserve">Use Case Diagram – </w:t>
       </w:r>
-      <w:bookmarkEnd w:id="42"/>
+      <w:bookmarkEnd w:id="43"/>
       <w:r>
         <w:t>Customer</w:t>
       </w:r>
@@ -9922,25 +9674,7 @@
           <w:bCs/>
           <w:iCs/>
         </w:rPr>
-        <w:t>"</w:t>
-      </w:r>
-      <w:proofErr w:type="spellStart"/>
-      <w:r>
-        <w:rPr>
-          <w:b/>
-          <w:bCs/>
-          <w:iCs/>
-        </w:rPr>
-        <w:t>PakFuel</w:t>
-      </w:r>
-      <w:proofErr w:type="spellEnd"/>
-      <w:r>
-        <w:rPr>
-          <w:b/>
-          <w:bCs/>
-          <w:iCs/>
-        </w:rPr>
-        <w:t>"</w:t>
+        <w:t>"PakFuel"</w:t>
       </w:r>
       <w:r>
         <w:rPr>
@@ -10005,7 +9739,7 @@
       <w:pPr>
         <w:pStyle w:val="Caption"/>
       </w:pPr>
-      <w:bookmarkStart w:id="43" w:name="_Toc152162154"/>
+      <w:bookmarkStart w:id="44" w:name="_Toc152162154"/>
       <w:r>
         <w:t xml:space="preserve">Figure </w:t>
       </w:r>
@@ -10042,14 +9776,14 @@
       <w:r>
         <w:t xml:space="preserve"> Use Case - General User</w:t>
       </w:r>
-      <w:bookmarkEnd w:id="43"/>
+      <w:bookmarkEnd w:id="44"/>
     </w:p>
     <w:p>
       <w:pPr>
         <w:pStyle w:val="Heading3"/>
         <w:ind w:left="426"/>
       </w:pPr>
-      <w:bookmarkStart w:id="44" w:name="_Toc152162141"/>
+      <w:bookmarkStart w:id="45" w:name="_Toc152162141"/>
       <w:r>
         <w:lastRenderedPageBreak/>
         <w:t>Use Case Diagram –</w:t>
@@ -10060,7 +9794,7 @@
       <w:r>
         <w:t>.</w:t>
       </w:r>
-      <w:bookmarkEnd w:id="44"/>
+      <w:bookmarkEnd w:id="45"/>
     </w:p>
     <w:p>
       <w:pPr>
@@ -10149,7 +9883,7 @@
           <w:iCs w:val="0"/>
         </w:rPr>
       </w:pPr>
-      <w:bookmarkStart w:id="45" w:name="_Toc152162155"/>
+      <w:bookmarkStart w:id="46" w:name="_Toc152162155"/>
       <w:r>
         <w:t xml:space="preserve">Figure </w:t>
       </w:r>
@@ -10186,18 +9920,18 @@
       <w:r>
         <w:t xml:space="preserve"> Use case -Pump Station owner</w:t>
       </w:r>
-      <w:bookmarkEnd w:id="45"/>
+      <w:bookmarkEnd w:id="46"/>
     </w:p>
     <w:p>
       <w:pPr>
         <w:pStyle w:val="Heading3"/>
         <w:ind w:left="426"/>
       </w:pPr>
-      <w:bookmarkStart w:id="46" w:name="_Toc152162142"/>
+      <w:bookmarkStart w:id="47" w:name="_Toc152162142"/>
       <w:r>
         <w:t>Use Case Diagram – Service Personnel</w:t>
       </w:r>
-      <w:bookmarkEnd w:id="46"/>
+      <w:bookmarkEnd w:id="47"/>
     </w:p>
     <w:p>
       <w:pPr>
@@ -10273,7 +10007,7 @@
           <w:iCs w:val="0"/>
         </w:rPr>
       </w:pPr>
-      <w:bookmarkStart w:id="47" w:name="_Toc152162156"/>
+      <w:bookmarkStart w:id="48" w:name="_Toc152162156"/>
       <w:r>
         <w:t xml:space="preserve">Figure </w:t>
       </w:r>
@@ -10310,7 +10044,7 @@
       <w:r>
         <w:t xml:space="preserve"> Use Case - Service Personnel</w:t>
       </w:r>
-      <w:bookmarkEnd w:id="47"/>
+      <w:bookmarkEnd w:id="48"/>
     </w:p>
     <w:p/>
     <w:p/>
@@ -10320,12 +10054,12 @@
         <w:pStyle w:val="Heading3"/>
         <w:ind w:left="426"/>
       </w:pPr>
-      <w:bookmarkStart w:id="48" w:name="_Toc152162143"/>
+      <w:bookmarkStart w:id="49" w:name="_Toc152162143"/>
       <w:r>
         <w:lastRenderedPageBreak/>
         <w:t>Use Case Diagram – Admin.</w:t>
       </w:r>
-      <w:bookmarkEnd w:id="48"/>
+      <w:bookmarkEnd w:id="49"/>
     </w:p>
     <w:p>
       <w:pPr>
@@ -10413,7 +10147,7 @@
           <w:iCs w:val="0"/>
         </w:rPr>
       </w:pPr>
-      <w:bookmarkStart w:id="49" w:name="_Toc152162157"/>
+      <w:bookmarkStart w:id="50" w:name="_Toc152162157"/>
       <w:r>
         <w:t xml:space="preserve">Figure </w:t>
       </w:r>
@@ -10453,17 +10187,17 @@
         </w:rPr>
         <w:t xml:space="preserve"> Use Case - Admin</w:t>
       </w:r>
-      <w:bookmarkEnd w:id="49"/>
+      <w:bookmarkEnd w:id="50"/>
     </w:p>
     <w:p>
       <w:pPr>
         <w:pStyle w:val="Heading2"/>
       </w:pPr>
-      <w:bookmarkStart w:id="50" w:name="_Toc152162144"/>
+      <w:bookmarkStart w:id="51" w:name="_Toc152162144"/>
       <w:r>
         <w:t>Descriptive Use Cases</w:t>
       </w:r>
-      <w:bookmarkEnd w:id="50"/>
+      <w:bookmarkEnd w:id="51"/>
       <w:r>
         <w:rPr>
           <w:i/>
@@ -11113,7 +10847,7 @@
           <w:sz w:val="24"/>
         </w:rPr>
       </w:pPr>
-      <w:bookmarkStart w:id="51" w:name="_Toc152162182"/>
+      <w:bookmarkStart w:id="52" w:name="_Toc152162182"/>
       <w:r>
         <w:t xml:space="preserve">Table </w:t>
       </w:r>
@@ -11150,7 +10884,7 @@
       <w:r>
         <w:t xml:space="preserve"> –Descriptive Use Case Table</w:t>
       </w:r>
-      <w:bookmarkEnd w:id="51"/>
+      <w:bookmarkEnd w:id="52"/>
     </w:p>
     <w:p>
       <w:pPr>
@@ -11770,7 +11504,7 @@
         <w:pStyle w:val="Caption"/>
         <w:keepNext/>
       </w:pPr>
-      <w:bookmarkStart w:id="52" w:name="_Toc152162183"/>
+      <w:bookmarkStart w:id="53" w:name="_Toc152162183"/>
       <w:r>
         <w:t xml:space="preserve">Table </w:t>
       </w:r>
@@ -11816,7 +11550,7 @@
       <w:r>
         <w:t>Descriptive Use Case Table</w:t>
       </w:r>
-      <w:bookmarkEnd w:id="52"/>
+      <w:bookmarkEnd w:id="53"/>
     </w:p>
     <w:p>
       <w:pPr>
@@ -12435,7 +12169,7 @@
         <w:pStyle w:val="Caption"/>
         <w:keepNext/>
       </w:pPr>
-      <w:bookmarkStart w:id="53" w:name="_Toc152162184"/>
+      <w:bookmarkStart w:id="54" w:name="_Toc152162184"/>
       <w:r>
         <w:t xml:space="preserve">Table </w:t>
       </w:r>
@@ -12475,7 +12209,7 @@
       <w:r>
         <w:t>Descriptive Use Case Table</w:t>
       </w:r>
-      <w:bookmarkEnd w:id="53"/>
+      <w:bookmarkEnd w:id="54"/>
     </w:p>
     <w:p>
       <w:pPr>
@@ -13129,7 +12863,7 @@
           <w:sz w:val="24"/>
         </w:rPr>
       </w:pPr>
-      <w:bookmarkStart w:id="54" w:name="_Toc152162185"/>
+      <w:bookmarkStart w:id="55" w:name="_Toc152162185"/>
       <w:r>
         <w:t xml:space="preserve">Table </w:t>
       </w:r>
@@ -13169,7 +12903,7 @@
       <w:r>
         <w:t>Descriptive Use Case Table</w:t>
       </w:r>
-      <w:bookmarkEnd w:id="54"/>
+      <w:bookmarkEnd w:id="55"/>
     </w:p>
     <w:p>
       <w:pPr>
@@ -13819,7 +13553,7 @@
           <w:sz w:val="24"/>
         </w:rPr>
       </w:pPr>
-      <w:bookmarkStart w:id="55" w:name="_Toc152162186"/>
+      <w:bookmarkStart w:id="56" w:name="_Toc152162186"/>
       <w:r>
         <w:t xml:space="preserve">Table </w:t>
       </w:r>
@@ -13859,7 +13593,7 @@
       <w:r>
         <w:t>Descriptive Use Case Table</w:t>
       </w:r>
-      <w:bookmarkEnd w:id="55"/>
+      <w:bookmarkEnd w:id="56"/>
     </w:p>
     <w:p>
       <w:pPr>
@@ -14500,7 +14234,7 @@
         <w:pStyle w:val="Caption"/>
         <w:keepNext/>
       </w:pPr>
-      <w:bookmarkStart w:id="56" w:name="_Toc152162187"/>
+      <w:bookmarkStart w:id="57" w:name="_Toc152162187"/>
       <w:r>
         <w:t xml:space="preserve">Table </w:t>
       </w:r>
@@ -14540,7 +14274,7 @@
       <w:r>
         <w:t>Descriptive Use Case Table</w:t>
       </w:r>
-      <w:bookmarkEnd w:id="56"/>
+      <w:bookmarkEnd w:id="57"/>
     </w:p>
     <w:p>
       <w:pPr>
@@ -15183,7 +14917,7 @@
           <w:iCs w:val="0"/>
         </w:rPr>
       </w:pPr>
-      <w:bookmarkStart w:id="57" w:name="_Toc152162188"/>
+      <w:bookmarkStart w:id="58" w:name="_Toc152162188"/>
       <w:r>
         <w:t xml:space="preserve">Table </w:t>
       </w:r>
@@ -15223,7 +14957,7 @@
       <w:r>
         <w:t>Descriptive Use Case Table</w:t>
       </w:r>
-      <w:bookmarkEnd w:id="57"/>
+      <w:bookmarkEnd w:id="58"/>
     </w:p>
     <w:p>
       <w:pPr>
@@ -15859,7 +15593,7 @@
           <w:iCs w:val="0"/>
         </w:rPr>
       </w:pPr>
-      <w:bookmarkStart w:id="58" w:name="_Toc152162189"/>
+      <w:bookmarkStart w:id="59" w:name="_Toc152162189"/>
       <w:r>
         <w:t xml:space="preserve">Table </w:t>
       </w:r>
@@ -15899,7 +15633,7 @@
       <w:r>
         <w:t>Descriptive Use Case Table</w:t>
       </w:r>
-      <w:bookmarkEnd w:id="58"/>
+      <w:bookmarkEnd w:id="59"/>
     </w:p>
     <w:p>
       <w:pPr>
@@ -16520,7 +16254,7 @@
           <w:iCs w:val="0"/>
         </w:rPr>
       </w:pPr>
-      <w:bookmarkStart w:id="59" w:name="_Toc152162190"/>
+      <w:bookmarkStart w:id="60" w:name="_Toc152162190"/>
       <w:r>
         <w:t xml:space="preserve">Table </w:t>
       </w:r>
@@ -16560,7 +16294,7 @@
       <w:r>
         <w:t>Descriptive Use Case Table</w:t>
       </w:r>
-      <w:bookmarkEnd w:id="59"/>
+      <w:bookmarkEnd w:id="60"/>
     </w:p>
     <w:p>
       <w:pPr>
@@ -17203,7 +16937,7 @@
           <w:iCs w:val="0"/>
         </w:rPr>
       </w:pPr>
-      <w:bookmarkStart w:id="60" w:name="_Toc152162191"/>
+      <w:bookmarkStart w:id="61" w:name="_Toc152162191"/>
       <w:r>
         <w:t xml:space="preserve">Table </w:t>
       </w:r>
@@ -17243,7 +16977,7 @@
       <w:r>
         <w:t>Descriptive Use Case Table</w:t>
       </w:r>
-      <w:bookmarkEnd w:id="60"/>
+      <w:bookmarkEnd w:id="61"/>
     </w:p>
     <w:p>
       <w:pPr>
@@ -17909,7 +17643,7 @@
           <w:iCs w:val="0"/>
         </w:rPr>
       </w:pPr>
-      <w:bookmarkStart w:id="61" w:name="_Toc152162192"/>
+      <w:bookmarkStart w:id="62" w:name="_Toc152162192"/>
       <w:r>
         <w:t xml:space="preserve">Table </w:t>
       </w:r>
@@ -17949,7 +17683,7 @@
       <w:r>
         <w:t>Descriptive Use Case Table</w:t>
       </w:r>
-      <w:bookmarkEnd w:id="61"/>
+      <w:bookmarkEnd w:id="62"/>
     </w:p>
     <w:p>
       <w:pPr>
@@ -18590,7 +18324,7 @@
           <w:iCs w:val="0"/>
         </w:rPr>
       </w:pPr>
-      <w:bookmarkStart w:id="62" w:name="_Toc152162193"/>
+      <w:bookmarkStart w:id="63" w:name="_Toc152162193"/>
       <w:r>
         <w:t xml:space="preserve">Table </w:t>
       </w:r>
@@ -18630,7 +18364,7 @@
       <w:r>
         <w:t>Descriptive Use Case Table</w:t>
       </w:r>
-      <w:bookmarkEnd w:id="62"/>
+      <w:bookmarkEnd w:id="63"/>
     </w:p>
     <w:p>
       <w:pPr>
@@ -19257,7 +18991,7 @@
           <w:iCs w:val="0"/>
         </w:rPr>
       </w:pPr>
-      <w:bookmarkStart w:id="63" w:name="_Toc152162194"/>
+      <w:bookmarkStart w:id="64" w:name="_Toc152162194"/>
       <w:r>
         <w:t xml:space="preserve">Table </w:t>
       </w:r>
@@ -19297,7 +19031,7 @@
       <w:r>
         <w:t>Descriptive Use Case Table</w:t>
       </w:r>
-      <w:bookmarkEnd w:id="63"/>
+      <w:bookmarkEnd w:id="64"/>
     </w:p>
     <w:p>
       <w:pPr>
@@ -19922,7 +19656,7 @@
       <w:pPr>
         <w:pStyle w:val="Caption"/>
       </w:pPr>
-      <w:bookmarkStart w:id="64" w:name="_Toc152162195"/>
+      <w:bookmarkStart w:id="65" w:name="_Toc152162195"/>
       <w:r>
         <w:t xml:space="preserve">Table </w:t>
       </w:r>
@@ -19962,7 +19696,7 @@
       <w:r>
         <w:t>Descriptive Use Case Table</w:t>
       </w:r>
-      <w:bookmarkEnd w:id="64"/>
+      <w:bookmarkEnd w:id="65"/>
     </w:p>
     <w:p>
       <w:pPr>
@@ -20589,7 +20323,7 @@
           <w:iCs w:val="0"/>
         </w:rPr>
       </w:pPr>
-      <w:bookmarkStart w:id="65" w:name="_Toc152162196"/>
+      <w:bookmarkStart w:id="66" w:name="_Toc152162196"/>
       <w:r>
         <w:t xml:space="preserve">Table </w:t>
       </w:r>
@@ -20629,7 +20363,7 @@
       <w:r>
         <w:t>Descriptive Use Case Table</w:t>
       </w:r>
-      <w:bookmarkEnd w:id="65"/>
+      <w:bookmarkEnd w:id="66"/>
     </w:p>
     <w:p>
       <w:pPr>
@@ -20663,205 +20397,7 @@
           <w:szCs w:val="108"/>
         </w:rPr>
         <w:lastRenderedPageBreak/>
-        <w:t xml:space="preserve">DAGHA COPY USE CASE DI New </w:t>
-      </w:r>
-      <w:proofErr w:type="spellStart"/>
-      <w:r>
-        <w:rPr>
-          <w:iCs/>
-          <w:sz w:val="112"/>
-          <w:szCs w:val="108"/>
-        </w:rPr>
-        <w:t>jorha</w:t>
-      </w:r>
-      <w:proofErr w:type="spellEnd"/>
-      <w:r>
-        <w:rPr>
-          <w:iCs/>
-          <w:sz w:val="112"/>
-          <w:szCs w:val="108"/>
-        </w:rPr>
-        <w:t xml:space="preserve"> </w:t>
-      </w:r>
-      <w:proofErr w:type="spellStart"/>
-      <w:r>
-        <w:rPr>
-          <w:iCs/>
-          <w:sz w:val="112"/>
-          <w:szCs w:val="108"/>
-        </w:rPr>
-        <w:t>wang</w:t>
-      </w:r>
-      <w:proofErr w:type="spellEnd"/>
-      <w:r>
-        <w:rPr>
-          <w:iCs/>
-          <w:sz w:val="112"/>
-          <w:szCs w:val="108"/>
-        </w:rPr>
-        <w:t xml:space="preserve"> </w:t>
-      </w:r>
-      <w:proofErr w:type="spellStart"/>
-      <w:r>
-        <w:rPr>
-          <w:iCs/>
-          <w:sz w:val="112"/>
-          <w:szCs w:val="108"/>
-        </w:rPr>
-        <w:t>dapara</w:t>
-      </w:r>
-      <w:proofErr w:type="spellEnd"/>
-      <w:r>
-        <w:rPr>
-          <w:iCs/>
-          <w:sz w:val="112"/>
-          <w:szCs w:val="108"/>
-        </w:rPr>
-        <w:t xml:space="preserve"> ma </w:t>
-      </w:r>
-      <w:proofErr w:type="spellStart"/>
-      <w:r>
-        <w:rPr>
-          <w:iCs/>
-          <w:sz w:val="112"/>
-          <w:szCs w:val="108"/>
-        </w:rPr>
-        <w:t>ishti</w:t>
-      </w:r>
-      <w:proofErr w:type="spellEnd"/>
-      <w:r>
-        <w:rPr>
-          <w:iCs/>
-          <w:sz w:val="112"/>
-          <w:szCs w:val="108"/>
-        </w:rPr>
-        <w:t xml:space="preserve"> </w:t>
-      </w:r>
-      <w:proofErr w:type="gramStart"/>
-      <w:r>
-        <w:rPr>
-          <w:iCs/>
-          <w:sz w:val="112"/>
-          <w:szCs w:val="108"/>
-        </w:rPr>
-        <w:t>di(</w:t>
-      </w:r>
-      <w:proofErr w:type="gramEnd"/>
-      <w:r>
-        <w:rPr>
-          <w:iCs/>
-          <w:sz w:val="112"/>
-          <w:szCs w:val="108"/>
-        </w:rPr>
-        <w:t xml:space="preserve">was </w:t>
-      </w:r>
-      <w:proofErr w:type="spellStart"/>
-      <w:r>
-        <w:rPr>
-          <w:iCs/>
-          <w:sz w:val="112"/>
-          <w:szCs w:val="108"/>
-        </w:rPr>
-        <w:t>mazi</w:t>
-      </w:r>
-      <w:proofErr w:type="spellEnd"/>
-      <w:r>
-        <w:rPr>
-          <w:iCs/>
-          <w:sz w:val="112"/>
-          <w:szCs w:val="108"/>
-        </w:rPr>
-        <w:t xml:space="preserve"> confirm c, </w:t>
-      </w:r>
-      <w:proofErr w:type="spellStart"/>
-      <w:r>
-        <w:rPr>
-          <w:iCs/>
-          <w:sz w:val="112"/>
-          <w:szCs w:val="108"/>
-        </w:rPr>
-        <w:t>si</w:t>
-      </w:r>
-      <w:proofErr w:type="spellEnd"/>
-      <w:r>
-        <w:rPr>
-          <w:iCs/>
-          <w:sz w:val="112"/>
-          <w:szCs w:val="108"/>
-        </w:rPr>
-        <w:t xml:space="preserve"> </w:t>
-      </w:r>
-      <w:proofErr w:type="spellStart"/>
-      <w:r>
-        <w:rPr>
-          <w:iCs/>
-          <w:sz w:val="112"/>
-          <w:szCs w:val="108"/>
-        </w:rPr>
-        <w:t>har</w:t>
-      </w:r>
-      <w:proofErr w:type="spellEnd"/>
-      <w:r>
-        <w:rPr>
-          <w:iCs/>
-          <w:sz w:val="112"/>
-          <w:szCs w:val="108"/>
-        </w:rPr>
-        <w:t xml:space="preserve"> </w:t>
-      </w:r>
-      <w:proofErr w:type="spellStart"/>
-      <w:r>
-        <w:rPr>
-          <w:iCs/>
-          <w:sz w:val="112"/>
-          <w:szCs w:val="108"/>
-        </w:rPr>
-        <w:t>usecase</w:t>
-      </w:r>
-      <w:proofErr w:type="spellEnd"/>
-      <w:r>
-        <w:rPr>
-          <w:iCs/>
-          <w:sz w:val="112"/>
-          <w:szCs w:val="108"/>
-        </w:rPr>
-        <w:t xml:space="preserve"> </w:t>
-      </w:r>
-      <w:proofErr w:type="spellStart"/>
-      <w:r>
-        <w:rPr>
-          <w:iCs/>
-          <w:sz w:val="112"/>
-          <w:szCs w:val="108"/>
-        </w:rPr>
-        <w:t>gha</w:t>
-      </w:r>
-      <w:proofErr w:type="spellEnd"/>
-      <w:r>
-        <w:rPr>
-          <w:iCs/>
-          <w:sz w:val="112"/>
-          <w:szCs w:val="108"/>
-        </w:rPr>
-        <w:t xml:space="preserve"> table </w:t>
-      </w:r>
-      <w:proofErr w:type="spellStart"/>
-      <w:r>
-        <w:rPr>
-          <w:iCs/>
-          <w:sz w:val="112"/>
-          <w:szCs w:val="108"/>
-        </w:rPr>
-        <w:t>jorh</w:t>
-      </w:r>
-      <w:proofErr w:type="spellEnd"/>
-      <w:r>
-        <w:rPr>
-          <w:iCs/>
-          <w:sz w:val="112"/>
-          <w:szCs w:val="108"/>
-        </w:rPr>
-        <w:t xml:space="preserve"> km kana )</w:t>
+        <w:t>DAGHA COPY USE CASE DI New jorha wang dapara ma ishti di(was mazi confirm c, si har usecase gha table jorh km kana )</w:t>
       </w:r>
     </w:p>
     <w:p>
@@ -23285,9 +22821,9 @@
           <w:sz w:val="24"/>
         </w:rPr>
       </w:pPr>
-      <w:bookmarkStart w:id="66" w:name="_Toc60017826"/>
-      <w:bookmarkStart w:id="67" w:name="_Toc60479905"/>
-      <w:bookmarkStart w:id="68" w:name="_Toc152162197"/>
+      <w:bookmarkStart w:id="67" w:name="_Toc60017826"/>
+      <w:bookmarkStart w:id="68" w:name="_Toc60479905"/>
+      <w:bookmarkStart w:id="69" w:name="_Toc152162197"/>
       <w:r>
         <w:t xml:space="preserve">Table </w:t>
       </w:r>
@@ -23324,12 +22860,12 @@
       <w:r>
         <w:t xml:space="preserve"> – </w:t>
       </w:r>
-      <w:bookmarkEnd w:id="66"/>
       <w:bookmarkEnd w:id="67"/>
+      <w:bookmarkEnd w:id="68"/>
       <w:r>
         <w:t>Sample Descriptive Use Case Table</w:t>
       </w:r>
-      <w:bookmarkEnd w:id="68"/>
+      <w:bookmarkEnd w:id="69"/>
     </w:p>
     <w:tbl>
       <w:tblPr>
@@ -23926,12 +23462,12 @@
       <w:pPr>
         <w:pStyle w:val="Heading2"/>
       </w:pPr>
-      <w:bookmarkStart w:id="69" w:name="_Toc152162145"/>
+      <w:bookmarkStart w:id="70" w:name="_Toc152162145"/>
       <w:r>
         <w:lastRenderedPageBreak/>
         <w:t>Activity Diagram of System</w:t>
       </w:r>
-      <w:bookmarkEnd w:id="69"/>
+      <w:bookmarkEnd w:id="70"/>
     </w:p>
     <w:p>
       <w:pPr>
@@ -23986,7 +23522,7 @@
           <w:i w:val="0"/>
         </w:rPr>
       </w:pPr>
-      <w:bookmarkStart w:id="70" w:name="_Toc152162158"/>
+      <w:bookmarkStart w:id="71" w:name="_Toc152162158"/>
       <w:r>
         <w:t xml:space="preserve">Figure </w:t>
       </w:r>
@@ -24023,7 +23559,7 @@
       <w:r>
         <w:t xml:space="preserve"> Activity Diagram -1</w:t>
       </w:r>
-      <w:bookmarkEnd w:id="70"/>
+      <w:bookmarkEnd w:id="71"/>
     </w:p>
     <w:p>
       <w:r>
@@ -24123,7 +23659,7 @@
       <w:pPr>
         <w:pStyle w:val="Caption"/>
       </w:pPr>
-      <w:bookmarkStart w:id="71" w:name="_Toc152162159"/>
+      <w:bookmarkStart w:id="72" w:name="_Toc152162159"/>
       <w:r>
         <w:t xml:space="preserve">Figure </w:t>
       </w:r>
@@ -24160,7 +23696,7 @@
       <w:r>
         <w:t xml:space="preserve"> Activity Diagram -2</w:t>
       </w:r>
-      <w:bookmarkEnd w:id="71"/>
+      <w:bookmarkEnd w:id="72"/>
     </w:p>
     <w:p>
       <w:pPr>
@@ -24186,23 +23722,23 @@
       <w:pPr>
         <w:pStyle w:val="Heading2"/>
       </w:pPr>
-      <w:bookmarkStart w:id="72" w:name="_Toc152162146"/>
+      <w:bookmarkStart w:id="73" w:name="_Toc152162146"/>
       <w:r>
         <w:lastRenderedPageBreak/>
         <w:t>Data Flow Diagrams</w:t>
       </w:r>
-      <w:bookmarkEnd w:id="72"/>
+      <w:bookmarkEnd w:id="73"/>
     </w:p>
     <w:p>
       <w:pPr>
         <w:pStyle w:val="Heading3"/>
         <w:ind w:left="426"/>
       </w:pPr>
-      <w:bookmarkStart w:id="73" w:name="_Toc152162147"/>
+      <w:bookmarkStart w:id="74" w:name="_Toc152162147"/>
       <w:r>
         <w:t>Context Level Diagram</w:t>
       </w:r>
-      <w:bookmarkEnd w:id="73"/>
+      <w:bookmarkEnd w:id="74"/>
     </w:p>
     <w:p>
       <w:pPr>
@@ -24264,7 +23800,7 @@
       <w:pPr>
         <w:pStyle w:val="Caption"/>
       </w:pPr>
-      <w:bookmarkStart w:id="74" w:name="_Toc152162160"/>
+      <w:bookmarkStart w:id="75" w:name="_Toc152162160"/>
       <w:r>
         <w:t xml:space="preserve">Figure </w:t>
       </w:r>
@@ -24307,18 +23843,18 @@
       <w:r>
         <w:t xml:space="preserve"> 0 DFD</w:t>
       </w:r>
-      <w:bookmarkEnd w:id="74"/>
+      <w:bookmarkEnd w:id="75"/>
     </w:p>
     <w:p>
       <w:pPr>
         <w:pStyle w:val="Heading3"/>
         <w:ind w:left="426"/>
       </w:pPr>
-      <w:bookmarkStart w:id="75" w:name="_Toc152162148"/>
+      <w:bookmarkStart w:id="76" w:name="_Toc152162148"/>
       <w:r>
         <w:t>Level 1 DFDs</w:t>
       </w:r>
-      <w:bookmarkEnd w:id="75"/>
+      <w:bookmarkEnd w:id="76"/>
     </w:p>
     <w:p>
       <w:pPr>
@@ -24380,7 +23916,7 @@
       <w:pPr>
         <w:pStyle w:val="Caption"/>
       </w:pPr>
-      <w:bookmarkStart w:id="76" w:name="_Toc152162161"/>
+      <w:bookmarkStart w:id="77" w:name="_Toc152162161"/>
       <w:r>
         <w:t xml:space="preserve">Figure </w:t>
       </w:r>
@@ -24423,7 +23959,7 @@
       <w:r>
         <w:t xml:space="preserve"> 1 DFD</w:t>
       </w:r>
-      <w:bookmarkEnd w:id="76"/>
+      <w:bookmarkEnd w:id="77"/>
     </w:p>
     <w:p>
       <w:pPr>
@@ -24441,22 +23977,22 @@
       <w:pPr>
         <w:pStyle w:val="Heading2"/>
       </w:pPr>
-      <w:bookmarkStart w:id="77" w:name="_Toc152162149"/>
+      <w:bookmarkStart w:id="78" w:name="_Toc152162149"/>
       <w:r>
         <w:t>Sequence Diagram</w:t>
       </w:r>
-      <w:bookmarkEnd w:id="77"/>
+      <w:bookmarkEnd w:id="78"/>
     </w:p>
     <w:p>
       <w:pPr>
         <w:pStyle w:val="Heading3"/>
         <w:ind w:left="426"/>
       </w:pPr>
-      <w:bookmarkStart w:id="78" w:name="_Toc152162150"/>
+      <w:bookmarkStart w:id="79" w:name="_Toc152162150"/>
       <w:r>
         <w:t>Sequence Diagram – Digitally Fuel Transaction</w:t>
       </w:r>
-      <w:bookmarkEnd w:id="78"/>
+      <w:bookmarkEnd w:id="79"/>
     </w:p>
     <w:p>
       <w:pPr>
@@ -24512,7 +24048,7 @@
           <w:i w:val="0"/>
         </w:rPr>
       </w:pPr>
-      <w:bookmarkStart w:id="79" w:name="_Toc152162162"/>
+      <w:bookmarkStart w:id="80" w:name="_Toc152162162"/>
       <w:r>
         <w:t xml:space="preserve">Figure </w:t>
       </w:r>
@@ -24549,7 +24085,7 @@
       <w:r>
         <w:t>- Fuel Transaction - Sequence Diagram</w:t>
       </w:r>
-      <w:bookmarkEnd w:id="79"/>
+      <w:bookmarkEnd w:id="80"/>
     </w:p>
     <w:p>
       <w:pPr>
@@ -24949,11 +24485,11 @@
         <w:pStyle w:val="Heading3"/>
         <w:ind w:left="426"/>
       </w:pPr>
-      <w:bookmarkStart w:id="80" w:name="_Toc152162151"/>
+      <w:bookmarkStart w:id="81" w:name="_Toc152162151"/>
       <w:r>
         <w:t>Sequence Diagram –Loyalty Program System.</w:t>
       </w:r>
-      <w:bookmarkEnd w:id="80"/>
+      <w:bookmarkEnd w:id="81"/>
     </w:p>
     <w:p>
       <w:pPr>
@@ -25008,7 +24544,7 @@
           <w:i w:val="0"/>
         </w:rPr>
       </w:pPr>
-      <w:bookmarkStart w:id="81" w:name="_Toc152162163"/>
+      <w:bookmarkStart w:id="82" w:name="_Toc152162163"/>
       <w:r>
         <w:t xml:space="preserve">Figure </w:t>
       </w:r>
@@ -25042,18 +24578,13 @@
         </w:rPr>
         <w:fldChar w:fldCharType="end"/>
       </w:r>
-      <w:proofErr w:type="gramStart"/>
       <w:r>
         <w:t xml:space="preserve">- </w:t>
       </w:r>
       <w:r>
-        <w:t xml:space="preserve"> Loyalty</w:t>
-      </w:r>
-      <w:proofErr w:type="gramEnd"/>
-      <w:r>
-        <w:t xml:space="preserve"> Program-Sequence Diagram</w:t>
-      </w:r>
-      <w:bookmarkEnd w:id="81"/>
+        <w:t xml:space="preserve"> Loyalty Program-Sequence Diagram</w:t>
+      </w:r>
+      <w:bookmarkEnd w:id="82"/>
     </w:p>
     <w:p>
       <w:pPr>
@@ -25302,12 +24833,12 @@
       <w:pPr>
         <w:pStyle w:val="Heading2"/>
       </w:pPr>
-      <w:bookmarkStart w:id="82" w:name="_Toc152162152"/>
+      <w:bookmarkStart w:id="83" w:name="_Toc152162152"/>
       <w:r>
         <w:lastRenderedPageBreak/>
         <w:t>Entity Relationship Diagram</w:t>
       </w:r>
-      <w:bookmarkEnd w:id="82"/>
+      <w:bookmarkEnd w:id="83"/>
     </w:p>
     <w:p>
       <w:pPr>
@@ -25337,8 +24868,6 @@
           <w:i/>
         </w:rPr>
       </w:pPr>
-      <w:bookmarkStart w:id="83" w:name="_GoBack"/>
-      <w:bookmarkEnd w:id="83"/>
     </w:p>
     <w:p>
       <w:pPr>
@@ -25454,7 +24983,7 @@
         <w:i w:val="0"/>
         <w:noProof/>
       </w:rPr>
-      <w:t>29</w:t>
+      <w:t>1</w:t>
     </w:r>
     <w:r>
       <w:rPr>
@@ -33222,6 +32751,126 @@
 </file>
 
 <file path=customXml/itemProps1.xml><?xml version="1.0" encoding="utf-8"?>
+<ds:datastoreItem xmlns:ds="http://schemas.openxmlformats.org/officeDocument/2006/customXml" ds:itemID="{61E12692-C8A3-4846-9E1B-80E0DD038B74}">
+  <ds:schemaRefs>
+    <ds:schemaRef ds:uri="http://www.wps.cn/android/officeDocument/2013/mofficeCustomData"/>
+  </ds:schemaRefs>
+</ds:datastoreItem>
+</file>
+
+<file path=customXml/itemProps10.xml><?xml version="1.0" encoding="utf-8"?>
+<ds:datastoreItem xmlns:ds="http://schemas.openxmlformats.org/officeDocument/2006/customXml" ds:itemID="{5AAAAEF0-0CDA-4F46-BC4B-788DB11A8E58}">
+  <ds:schemaRefs>
+    <ds:schemaRef ds:uri="http://www.wps.cn/android/officeDocument/2013/mofficeCustomData"/>
+  </ds:schemaRefs>
+</ds:datastoreItem>
+</file>
+
+<file path=customXml/itemProps11.xml><?xml version="1.0" encoding="utf-8"?>
+<ds:datastoreItem xmlns:ds="http://schemas.openxmlformats.org/officeDocument/2006/customXml" ds:itemID="{3A9E0D1F-2A0A-4559-9D3A-EABA2C17CCC4}">
+  <ds:schemaRefs>
+    <ds:schemaRef ds:uri="http://www.wps.cn/android/officeDocument/2013/mofficeCustomData"/>
+  </ds:schemaRefs>
+</ds:datastoreItem>
+</file>
+
+<file path=customXml/itemProps12.xml><?xml version="1.0" encoding="utf-8"?>
+<ds:datastoreItem xmlns:ds="http://schemas.openxmlformats.org/officeDocument/2006/customXml" ds:itemID="{B1A768EA-6BEC-4409-AE81-BDFD19D1AE57}">
+  <ds:schemaRefs>
+    <ds:schemaRef ds:uri="http://www.wps.cn/android/officeDocument/2013/mofficeCustomData"/>
+  </ds:schemaRefs>
+</ds:datastoreItem>
+</file>
+
+<file path=customXml/itemProps13.xml><?xml version="1.0" encoding="utf-8"?>
+<ds:datastoreItem xmlns:ds="http://schemas.openxmlformats.org/officeDocument/2006/customXml" ds:itemID="{FB298A29-A440-492C-9C69-C0757C0FCFF5}">
+  <ds:schemaRefs>
+    <ds:schemaRef ds:uri="http://www.wps.cn/android/officeDocument/2013/mofficeCustomData"/>
+  </ds:schemaRefs>
+</ds:datastoreItem>
+</file>
+
+<file path=customXml/itemProps14.xml><?xml version="1.0" encoding="utf-8"?>
+<ds:datastoreItem xmlns:ds="http://schemas.openxmlformats.org/officeDocument/2006/customXml" ds:itemID="{D70DCBEC-BB77-4A23-B1F6-D7B01A95F79B}">
+  <ds:schemaRefs>
+    <ds:schemaRef ds:uri="http://www.wps.cn/android/officeDocument/2013/mofficeCustomData"/>
+  </ds:schemaRefs>
+</ds:datastoreItem>
+</file>
+
+<file path=customXml/itemProps15.xml><?xml version="1.0" encoding="utf-8"?>
+<ds:datastoreItem xmlns:ds="http://schemas.openxmlformats.org/officeDocument/2006/customXml" ds:itemID="{430A56C0-4486-4A8F-9211-45E399B35D1C}">
+  <ds:schemaRefs>
+    <ds:schemaRef ds:uri="http://www.wps.cn/android/officeDocument/2013/mofficeCustomData"/>
+  </ds:schemaRefs>
+</ds:datastoreItem>
+</file>
+
+<file path=customXml/itemProps16.xml><?xml version="1.0" encoding="utf-8"?>
+<ds:datastoreItem xmlns:ds="http://schemas.openxmlformats.org/officeDocument/2006/customXml" ds:itemID="{7D3D4358-D215-4D8D-9BBF-09F2A7759C08}">
+  <ds:schemaRefs>
+    <ds:schemaRef ds:uri="http://www.wps.cn/android/officeDocument/2013/mofficeCustomData"/>
+  </ds:schemaRefs>
+</ds:datastoreItem>
+</file>
+
+<file path=customXml/itemProps17.xml><?xml version="1.0" encoding="utf-8"?>
+<ds:datastoreItem xmlns:ds="http://schemas.openxmlformats.org/officeDocument/2006/customXml" ds:itemID="{F8C5FAB1-B107-4C1E-AE84-531B0A706E54}">
+  <ds:schemaRefs>
+    <ds:schemaRef ds:uri="http://www.wps.cn/android/officeDocument/2013/mofficeCustomData"/>
+  </ds:schemaRefs>
+</ds:datastoreItem>
+</file>
+
+<file path=customXml/itemProps18.xml><?xml version="1.0" encoding="utf-8"?>
+<ds:datastoreItem xmlns:ds="http://schemas.openxmlformats.org/officeDocument/2006/customXml" ds:itemID="{A03210FA-081D-4781-9DBF-4B12201FF9E0}">
+  <ds:schemaRefs>
+    <ds:schemaRef ds:uri="http://schemas.openxmlformats.org/officeDocument/2006/bibliography"/>
+  </ds:schemaRefs>
+</ds:datastoreItem>
+</file>
+
+<file path=customXml/itemProps2.xml><?xml version="1.0" encoding="utf-8"?>
+<ds:datastoreItem xmlns:ds="http://schemas.openxmlformats.org/officeDocument/2006/customXml" ds:itemID="{D1BBE362-C839-4D88-A96E-27D288E77835}">
+  <ds:schemaRefs>
+    <ds:schemaRef ds:uri="http://www.wps.cn/android/officeDocument/2013/mofficeCustomData"/>
+  </ds:schemaRefs>
+</ds:datastoreItem>
+</file>
+
+<file path=customXml/itemProps3.xml><?xml version="1.0" encoding="utf-8"?>
+<ds:datastoreItem xmlns:ds="http://schemas.openxmlformats.org/officeDocument/2006/customXml" ds:itemID="{6BBED59D-F0FE-4CBA-A443-5F339D3E9B30}">
+  <ds:schemaRefs>
+    <ds:schemaRef ds:uri="http://www.wps.cn/android/officeDocument/2013/mofficeCustomData"/>
+  </ds:schemaRefs>
+</ds:datastoreItem>
+</file>
+
+<file path=customXml/itemProps4.xml><?xml version="1.0" encoding="utf-8"?>
+<ds:datastoreItem xmlns:ds="http://schemas.openxmlformats.org/officeDocument/2006/customXml" ds:itemID="{3C058D65-5864-4E3B-A04F-C12326107F0B}">
+  <ds:schemaRefs>
+    <ds:schemaRef ds:uri="http://www.wps.cn/android/officeDocument/2013/mofficeCustomData"/>
+  </ds:schemaRefs>
+</ds:datastoreItem>
+</file>
+
+<file path=customXml/itemProps5.xml><?xml version="1.0" encoding="utf-8"?>
+<ds:datastoreItem xmlns:ds="http://schemas.openxmlformats.org/officeDocument/2006/customXml" ds:itemID="{4D7F039D-143E-4944-AB5C-576D3D5370DA}">
+  <ds:schemaRefs>
+    <ds:schemaRef ds:uri="http://www.wps.cn/android/officeDocument/2013/mofficeCustomData"/>
+  </ds:schemaRefs>
+</ds:datastoreItem>
+</file>
+
+<file path=customXml/itemProps6.xml><?xml version="1.0" encoding="utf-8"?>
+<ds:datastoreItem xmlns:ds="http://schemas.openxmlformats.org/officeDocument/2006/customXml" ds:itemID="{31F541DE-2CF7-4543-A8C9-6BBB2C610F1A}">
+  <ds:schemaRefs>
+    <ds:schemaRef ds:uri="http://www.wps.cn/android/officeDocument/2013/mofficeCustomData"/>
+  </ds:schemaRefs>
+</ds:datastoreItem>
+</file>
+
+<file path=customXml/itemProps7.xml><?xml version="1.0" encoding="utf-8"?>
 <ds:datastoreItem xmlns:ds="http://schemas.openxmlformats.org/officeDocument/2006/customXml" ds:itemID="{B7953747-F187-4ED1-B075-06B608CD8046}">
   <ds:schemaRefs>
     <ds:schemaRef ds:uri="http://www.wps.cn/android/officeDocument/2013/mofficeCustomData"/>
@@ -33229,111 +32878,7 @@
 </ds:datastoreItem>
 </file>
 
-<file path=customXml/itemProps10.xml><?xml version="1.0" encoding="utf-8"?>
-<ds:datastoreItem xmlns:ds="http://schemas.openxmlformats.org/officeDocument/2006/customXml" ds:itemID="{B1A768EA-6BEC-4409-AE81-BDFD19D1AE57}">
-  <ds:schemaRefs>
-    <ds:schemaRef ds:uri="http://www.wps.cn/android/officeDocument/2013/mofficeCustomData"/>
-  </ds:schemaRefs>
-</ds:datastoreItem>
-</file>
-
-<file path=customXml/itemProps11.xml><?xml version="1.0" encoding="utf-8"?>
-<ds:datastoreItem xmlns:ds="http://schemas.openxmlformats.org/officeDocument/2006/customXml" ds:itemID="{4A157C91-92AB-4A86-A6CB-ED5C6CCDE337}">
-  <ds:schemaRefs>
-    <ds:schemaRef ds:uri="http://www.wps.cn/android/officeDocument/2013/mofficeCustomData"/>
-  </ds:schemaRefs>
-</ds:datastoreItem>
-</file>
-
-<file path=customXml/itemProps12.xml><?xml version="1.0" encoding="utf-8"?>
-<ds:datastoreItem xmlns:ds="http://schemas.openxmlformats.org/officeDocument/2006/customXml" ds:itemID="{6BBED59D-F0FE-4CBA-A443-5F339D3E9B30}">
-  <ds:schemaRefs>
-    <ds:schemaRef ds:uri="http://www.wps.cn/android/officeDocument/2013/mofficeCustomData"/>
-  </ds:schemaRefs>
-</ds:datastoreItem>
-</file>
-
-<file path=customXml/itemProps13.xml><?xml version="1.0" encoding="utf-8"?>
-<ds:datastoreItem xmlns:ds="http://schemas.openxmlformats.org/officeDocument/2006/customXml" ds:itemID="{F8C5FAB1-B107-4C1E-AE84-531B0A706E54}">
-  <ds:schemaRefs>
-    <ds:schemaRef ds:uri="http://www.wps.cn/android/officeDocument/2013/mofficeCustomData"/>
-  </ds:schemaRefs>
-</ds:datastoreItem>
-</file>
-
-<file path=customXml/itemProps14.xml><?xml version="1.0" encoding="utf-8"?>
-<ds:datastoreItem xmlns:ds="http://schemas.openxmlformats.org/officeDocument/2006/customXml" ds:itemID="{430A56C0-4486-4A8F-9211-45E399B35D1C}">
-  <ds:schemaRefs>
-    <ds:schemaRef ds:uri="http://www.wps.cn/android/officeDocument/2013/mofficeCustomData"/>
-  </ds:schemaRefs>
-</ds:datastoreItem>
-</file>
-
-<file path=customXml/itemProps15.xml><?xml version="1.0" encoding="utf-8"?>
-<ds:datastoreItem xmlns:ds="http://schemas.openxmlformats.org/officeDocument/2006/customXml" ds:itemID="{3A9E0D1F-2A0A-4559-9D3A-EABA2C17CCC4}">
-  <ds:schemaRefs>
-    <ds:schemaRef ds:uri="http://www.wps.cn/android/officeDocument/2013/mofficeCustomData"/>
-  </ds:schemaRefs>
-</ds:datastoreItem>
-</file>
-
-<file path=customXml/itemProps16.xml><?xml version="1.0" encoding="utf-8"?>
-<ds:datastoreItem xmlns:ds="http://schemas.openxmlformats.org/officeDocument/2006/customXml" ds:itemID="{31F541DE-2CF7-4543-A8C9-6BBB2C610F1A}">
-  <ds:schemaRefs>
-    <ds:schemaRef ds:uri="http://www.wps.cn/android/officeDocument/2013/mofficeCustomData"/>
-  </ds:schemaRefs>
-</ds:datastoreItem>
-</file>
-
-<file path=customXml/itemProps17.xml><?xml version="1.0" encoding="utf-8"?>
-<ds:datastoreItem xmlns:ds="http://schemas.openxmlformats.org/officeDocument/2006/customXml" ds:itemID="{3C058D65-5864-4E3B-A04F-C12326107F0B}">
-  <ds:schemaRefs>
-    <ds:schemaRef ds:uri="http://www.wps.cn/android/officeDocument/2013/mofficeCustomData"/>
-  </ds:schemaRefs>
-</ds:datastoreItem>
-</file>
-
-<file path=customXml/itemProps18.xml><?xml version="1.0" encoding="utf-8"?>
-<ds:datastoreItem xmlns:ds="http://schemas.openxmlformats.org/officeDocument/2006/customXml" ds:itemID="{4899FD04-9436-4A92-B087-E1F55E804B48}">
-  <ds:schemaRefs>
-    <ds:schemaRef ds:uri="http://schemas.openxmlformats.org/officeDocument/2006/bibliography"/>
-  </ds:schemaRefs>
-</ds:datastoreItem>
-</file>
-
-<file path=customXml/itemProps2.xml><?xml version="1.0" encoding="utf-8"?>
-<ds:datastoreItem xmlns:ds="http://schemas.openxmlformats.org/officeDocument/2006/customXml" ds:itemID="{4D7F039D-143E-4944-AB5C-576D3D5370DA}">
-  <ds:schemaRefs>
-    <ds:schemaRef ds:uri="http://www.wps.cn/android/officeDocument/2013/mofficeCustomData"/>
-  </ds:schemaRefs>
-</ds:datastoreItem>
-</file>
-
-<file path=customXml/itemProps3.xml><?xml version="1.0" encoding="utf-8"?>
-<ds:datastoreItem xmlns:ds="http://schemas.openxmlformats.org/officeDocument/2006/customXml" ds:itemID="{61E12692-C8A3-4846-9E1B-80E0DD038B74}">
-  <ds:schemaRefs>
-    <ds:schemaRef ds:uri="http://www.wps.cn/android/officeDocument/2013/mofficeCustomData"/>
-  </ds:schemaRefs>
-</ds:datastoreItem>
-</file>
-
-<file path=customXml/itemProps4.xml><?xml version="1.0" encoding="utf-8"?>
-<ds:datastoreItem xmlns:ds="http://schemas.openxmlformats.org/officeDocument/2006/customXml" ds:itemID="{FB298A29-A440-492C-9C69-C0757C0FCFF5}">
-  <ds:schemaRefs>
-    <ds:schemaRef ds:uri="http://www.wps.cn/android/officeDocument/2013/mofficeCustomData"/>
-  </ds:schemaRefs>
-</ds:datastoreItem>
-</file>
-
-<file path=customXml/itemProps5.xml><?xml version="1.0" encoding="utf-8"?>
-<ds:datastoreItem xmlns:ds="http://schemas.openxmlformats.org/officeDocument/2006/customXml" ds:itemID="{5AAAAEF0-0CDA-4F46-BC4B-788DB11A8E58}">
-  <ds:schemaRefs>
-    <ds:schemaRef ds:uri="http://www.wps.cn/android/officeDocument/2013/mofficeCustomData"/>
-  </ds:schemaRefs>
-</ds:datastoreItem>
-</file>
-
-<file path=customXml/itemProps6.xml><?xml version="1.0" encoding="utf-8"?>
+<file path=customXml/itemProps8.xml><?xml version="1.0" encoding="utf-8"?>
 <ds:datastoreItem xmlns:ds="http://schemas.openxmlformats.org/officeDocument/2006/customXml" ds:itemID="{74FBAE57-4818-457E-888E-2BCB389092C0}">
   <ds:schemaRefs>
     <ds:schemaRef ds:uri="http://www.wps.cn/android/officeDocument/2013/mofficeCustomData"/>
@@ -33341,24 +32886,8 @@
 </ds:datastoreItem>
 </file>
 
-<file path=customXml/itemProps7.xml><?xml version="1.0" encoding="utf-8"?>
-<ds:datastoreItem xmlns:ds="http://schemas.openxmlformats.org/officeDocument/2006/customXml" ds:itemID="{D1BBE362-C839-4D88-A96E-27D288E77835}">
-  <ds:schemaRefs>
-    <ds:schemaRef ds:uri="http://www.wps.cn/android/officeDocument/2013/mofficeCustomData"/>
-  </ds:schemaRefs>
-</ds:datastoreItem>
-</file>
-
-<file path=customXml/itemProps8.xml><?xml version="1.0" encoding="utf-8"?>
-<ds:datastoreItem xmlns:ds="http://schemas.openxmlformats.org/officeDocument/2006/customXml" ds:itemID="{7D3D4358-D215-4D8D-9BBF-09F2A7759C08}">
-  <ds:schemaRefs>
-    <ds:schemaRef ds:uri="http://www.wps.cn/android/officeDocument/2013/mofficeCustomData"/>
-  </ds:schemaRefs>
-</ds:datastoreItem>
-</file>
-
 <file path=customXml/itemProps9.xml><?xml version="1.0" encoding="utf-8"?>
-<ds:datastoreItem xmlns:ds="http://schemas.openxmlformats.org/officeDocument/2006/customXml" ds:itemID="{D70DCBEC-BB77-4A23-B1F6-D7B01A95F79B}">
+<ds:datastoreItem xmlns:ds="http://schemas.openxmlformats.org/officeDocument/2006/customXml" ds:itemID="{4A157C91-92AB-4A86-A6CB-ED5C6CCDE337}">
   <ds:schemaRefs>
     <ds:schemaRef ds:uri="http://www.wps.cn/android/officeDocument/2013/mofficeCustomData"/>
   </ds:schemaRefs>

</xml_diff>

<commit_message>
Changes made which sir asked for.
</commit_message>
<xml_diff>
--- a/Pak Fuel SRS Document.docx
+++ b/Pak Fuel SRS Document.docx
@@ -1,6 +1,6 @@
 
 <file path=word/document.xml><?xml version="1.0" encoding="utf-8"?>
-<w:document xmlns:wpc="http://schemas.microsoft.com/office/word/2010/wordprocessingCanvas" xmlns:mc="http://schemas.openxmlformats.org/markup-compatibility/2006" xmlns:o="urn:schemas-microsoft-com:office:office" xmlns:r="http://schemas.openxmlformats.org/officeDocument/2006/relationships" xmlns:m="http://schemas.openxmlformats.org/officeDocument/2006/math" xmlns:v="urn:schemas-microsoft-com:vml" xmlns:wp14="http://schemas.microsoft.com/office/word/2010/wordprocessingDrawing" xmlns:wp="http://schemas.openxmlformats.org/drawingml/2006/wordprocessingDrawing" xmlns:w10="urn:schemas-microsoft-com:office:word" xmlns:w="http://schemas.openxmlformats.org/wordprocessingml/2006/main" xmlns:w14="http://schemas.microsoft.com/office/word/2010/wordml" xmlns:w15="http://schemas.microsoft.com/office/word/2012/wordml" xmlns:wpg="http://schemas.microsoft.com/office/word/2010/wordprocessingGroup" xmlns:wpi="http://schemas.microsoft.com/office/word/2010/wordprocessingInk" xmlns:wne="http://schemas.microsoft.com/office/word/2006/wordml" xmlns:wps="http://schemas.microsoft.com/office/word/2010/wordprocessingShape" mc:Ignorable="w14 w15 wp14">
+<w:document xmlns:wpc="http://schemas.microsoft.com/office/word/2010/wordprocessingCanvas" xmlns:cx="http://schemas.microsoft.com/office/drawing/2014/chartex" xmlns:cx1="http://schemas.microsoft.com/office/drawing/2015/9/8/chartex" xmlns:cx2="http://schemas.microsoft.com/office/drawing/2015/10/21/chartex" xmlns:cx3="http://schemas.microsoft.com/office/drawing/2016/5/9/chartex" xmlns:cx4="http://schemas.microsoft.com/office/drawing/2016/5/10/chartex" xmlns:cx5="http://schemas.microsoft.com/office/drawing/2016/5/11/chartex" xmlns:cx6="http://schemas.microsoft.com/office/drawing/2016/5/12/chartex" xmlns:cx7="http://schemas.microsoft.com/office/drawing/2016/5/13/chartex" xmlns:cx8="http://schemas.microsoft.com/office/drawing/2016/5/14/chartex" xmlns:mc="http://schemas.openxmlformats.org/markup-compatibility/2006" xmlns:aink="http://schemas.microsoft.com/office/drawing/2016/ink" xmlns:am3d="http://schemas.microsoft.com/office/drawing/2017/model3d" xmlns:o="urn:schemas-microsoft-com:office:office" xmlns:oel="http://schemas.microsoft.com/office/2019/extlst" xmlns:r="http://schemas.openxmlformats.org/officeDocument/2006/relationships" xmlns:m="http://schemas.openxmlformats.org/officeDocument/2006/math" xmlns:v="urn:schemas-microsoft-com:vml" xmlns:wp14="http://schemas.microsoft.com/office/word/2010/wordprocessingDrawing" xmlns:wp="http://schemas.openxmlformats.org/drawingml/2006/wordprocessingDrawing" xmlns:w10="urn:schemas-microsoft-com:office:word" xmlns:w="http://schemas.openxmlformats.org/wordprocessingml/2006/main" xmlns:w14="http://schemas.microsoft.com/office/word/2010/wordml" xmlns:w15="http://schemas.microsoft.com/office/word/2012/wordml" xmlns:w16cex="http://schemas.microsoft.com/office/word/2018/wordml/cex" xmlns:w16cid="http://schemas.microsoft.com/office/word/2016/wordml/cid" xmlns:w16="http://schemas.microsoft.com/office/word/2018/wordml" xmlns:w16sdtdh="http://schemas.microsoft.com/office/word/2020/wordml/sdtdatahash" xmlns:w16se="http://schemas.microsoft.com/office/word/2015/wordml/symex" xmlns:wpg="http://schemas.microsoft.com/office/word/2010/wordprocessingGroup" xmlns:wpi="http://schemas.microsoft.com/office/word/2010/wordprocessingInk" xmlns:wne="http://schemas.microsoft.com/office/word/2006/wordml" xmlns:wps="http://schemas.microsoft.com/office/word/2010/wordprocessingShape" mc:Ignorable="w14 w15 w16se w16cid w16 w16cex w16sdtdh wp14">
   <w:body>
     <w:p>
       <w:pPr>
@@ -23,7 +23,7 @@
         <mc:AlternateContent>
           <mc:Choice Requires="wpg">
             <w:drawing>
-              <wp:inline distT="0" distB="0" distL="0" distR="0">
+              <wp:inline distT="0" distB="0" distL="0" distR="0" wp14:anchorId="44EFE035" wp14:editId="41793176">
                 <wp:extent cx="5984240" cy="57150"/>
                 <wp:effectExtent l="28575" t="1270" r="35560" b="8255"/>
                 <wp:docPr id="1026" name="Group 7"/>
@@ -404,7 +404,6 @@
           <w:szCs w:val="28"/>
         </w:rPr>
       </w:pPr>
-      <w:proofErr w:type="spellStart"/>
       <w:r>
         <w:rPr>
           <w:b/>
@@ -412,17 +411,7 @@
           <w:sz w:val="28"/>
           <w:szCs w:val="28"/>
         </w:rPr>
-        <w:t>Balochistan</w:t>
-      </w:r>
-      <w:proofErr w:type="spellEnd"/>
-      <w:r>
-        <w:rPr>
-          <w:b/>
-          <w:spacing w:val="-1"/>
-          <w:sz w:val="28"/>
-          <w:szCs w:val="28"/>
-        </w:rPr>
-        <w:t xml:space="preserve"> University of Information Technology, Engineering &amp; Management Sciences</w:t>
+        <w:t>Balochistan University of Information Technology, Engineering &amp; Management Sciences</w:t>
       </w:r>
     </w:p>
     <w:p>
@@ -6567,9 +6556,11 @@
           <w:b/>
           <w:bCs/>
         </w:rPr>
-        <w:t>"</w:t>
-      </w:r>
-      <w:proofErr w:type="spellStart"/>
+        <w:t>"PakFuel,"</w:t>
+      </w:r>
+      <w:r>
+        <w:t xml:space="preserve"> a digitalized payment and service system for vehicle fueling. The purpose of this document is to provide a comprehensive understanding of the software requirements, guiding the development team and stakeholders throughout the project lifecycle. This SRS covers the entire scope of the </w:t>
+      </w:r>
       <w:r>
         <w:rPr>
           <w:b/>
@@ -6577,26 +6568,6 @@
         </w:rPr>
         <w:t>PakFuel</w:t>
       </w:r>
-      <w:proofErr w:type="spellEnd"/>
-      <w:r>
-        <w:rPr>
-          <w:b/>
-          <w:bCs/>
-        </w:rPr>
-        <w:t>,"</w:t>
-      </w:r>
-      <w:r>
-        <w:t xml:space="preserve"> a digitalized payment and service system for vehicle fueling. The purpose of this document is to provide a comprehensive understanding of the software requirements, guiding the development team and stakeholders throughout the project lifecycle. This SRS covers the entire scope of the </w:t>
-      </w:r>
-      <w:proofErr w:type="spellStart"/>
-      <w:r>
-        <w:rPr>
-          <w:b/>
-          <w:bCs/>
-        </w:rPr>
-        <w:t>PakFuel</w:t>
-      </w:r>
-      <w:proofErr w:type="spellEnd"/>
       <w:r>
         <w:t xml:space="preserve"> system, detailing both hardware and software components, with a focus on enhancing the user experience and optimizing operational efficiency.</w:t>
       </w:r>
@@ -6620,7 +6591,7 @@
         </w:numPr>
       </w:pPr>
       <w:r>
-        <w:t>This document has font style Times New Roman with size between from 12 to 14</w:t>
+        <w:t>This document has the Times New Roman font style with a size ranging from 12 to 14.</w:t>
       </w:r>
     </w:p>
     <w:p>
@@ -6632,7 +6603,13 @@
         </w:numPr>
       </w:pPr>
       <w:r>
-        <w:t>The headings in this document are bold with font size 14.</w:t>
+        <w:t>The headings in this document are bold with</w:t>
+      </w:r>
+      <w:r>
+        <w:t xml:space="preserve"> a </w:t>
+      </w:r>
+      <w:r>
+        <w:t>font size 14.</w:t>
       </w:r>
     </w:p>
     <w:p>
@@ -6647,7 +6624,31 @@
     </w:p>
     <w:p>
       <w:r>
-        <w:t>The document targets a diverse audience, including developers, project managers, marketing staff, users, testers, and documentation writers. For an optimal understanding, readers are advised to begin with the overview sections and proceed to role-specific segments. The document follows a logical flow, providing comprehensive coverage from the project's purpose to detailed technical specifications.</w:t>
+        <w:t>The document targets</w:t>
+      </w:r>
+      <w:r>
+        <w:t xml:space="preserve"> </w:t>
+      </w:r>
+      <w:r>
+        <w:t xml:space="preserve">developers, </w:t>
+      </w:r>
+      <w:r>
+        <w:t>FYP Supervisor</w:t>
+      </w:r>
+      <w:r>
+        <w:t>,</w:t>
+      </w:r>
+      <w:r>
+        <w:t xml:space="preserve"> and</w:t>
+      </w:r>
+      <w:r>
+        <w:t xml:space="preserve"> </w:t>
+      </w:r>
+      <w:r>
+        <w:t>FYP Coordinator</w:t>
+      </w:r>
+      <w:r>
+        <w:t>. For an optimal understanding, readers are advised to begin with the overview sections and proceed to role-specific segments. The document follows a logical flow, providing comprehensive coverage from the project's purpose to detailed technical specifications.</w:t>
       </w:r>
     </w:p>
     <w:p>
@@ -6661,7 +6662,6 @@
       <w:bookmarkEnd w:id="9"/>
     </w:p>
     <w:p>
-      <w:proofErr w:type="spellStart"/>
       <w:r>
         <w:rPr>
           <w:b/>
@@ -6681,30 +6681,16 @@
           <w:b/>
           <w:bCs/>
         </w:rPr>
-        <w:t>uel</w:t>
-      </w:r>
-      <w:proofErr w:type="spellEnd"/>
-      <w:r>
-        <w:rPr>
-          <w:b/>
-          <w:bCs/>
-        </w:rPr>
-        <w:t xml:space="preserve">, </w:t>
-      </w:r>
-      <w:r>
-        <w:t xml:space="preserve">is </w:t>
-      </w:r>
-      <w:r>
-        <w:t>an</w:t>
-      </w:r>
-      <w:r>
-        <w:t xml:space="preserve"> </w:t>
-      </w:r>
-      <w:r>
-        <w:t xml:space="preserve">exaggeration </w:t>
-      </w:r>
-      <w:r>
-        <w:t xml:space="preserve">system designed to simplify the purchase of </w:t>
+        <w:t xml:space="preserve">uel, </w:t>
+      </w:r>
+      <w:r>
+        <w:t>is</w:t>
+      </w:r>
+      <w:r>
+        <w:t xml:space="preserve"> a</w:t>
+      </w:r>
+      <w:r>
+        <w:t xml:space="preserve"> system designed to simplify the purchase of </w:t>
       </w:r>
       <w:r>
         <w:t>fuel</w:t>
@@ -6747,7 +6733,7 @@
         </w:rPr>
         <w:lastRenderedPageBreak/>
         <w:drawing>
-          <wp:inline distT="0" distB="0" distL="0" distR="0">
+          <wp:inline distT="0" distB="0" distL="0" distR="0" wp14:anchorId="616B5E65" wp14:editId="6F11436C">
             <wp:extent cx="5914390" cy="5810250"/>
             <wp:effectExtent l="0" t="0" r="0" b="0"/>
             <wp:docPr id="1029" name="Picture 4"/>
@@ -6938,16 +6924,45 @@
           <w:bCs/>
           <w:iCs/>
         </w:rPr>
-        <w:t>"</w:t>
-      </w:r>
-      <w:proofErr w:type="spellStart"/>
+        <w:t>"Pak</w:t>
+      </w:r>
       <w:r>
         <w:rPr>
           <w:b/>
           <w:bCs/>
           <w:iCs/>
         </w:rPr>
-        <w:t>Pak</w:t>
+        <w:t>Fuel"</w:t>
+      </w:r>
+      <w:r>
+        <w:rPr>
+          <w:iCs/>
+        </w:rPr>
+        <w:t xml:space="preserve"> offers a simplified, user-friendly mobile platform for digital </w:t>
+      </w:r>
+      <w:r>
+        <w:rPr>
+          <w:iCs/>
+        </w:rPr>
+        <w:t>fuel</w:t>
+      </w:r>
+      <w:r>
+        <w:rPr>
+          <w:iCs/>
+        </w:rPr>
+        <w:t xml:space="preserve"> purchases. </w:t>
+      </w:r>
+      <w:r>
+        <w:rPr>
+          <w:iCs/>
+        </w:rPr>
+        <w:t>Pump Station Owner</w:t>
+      </w:r>
+      <w:r>
+        <w:rPr>
+          <w:iCs/>
+        </w:rPr>
+        <w:t xml:space="preserve">s benefit from an intuitive interface, empowering them with effective business oversight. Positioned as a market leader, </w:t>
       </w:r>
       <w:r>
         <w:rPr>
@@ -6955,46 +6970,62 @@
           <w:bCs/>
           <w:iCs/>
         </w:rPr>
-        <w:t>Fuel</w:t>
-      </w:r>
-      <w:proofErr w:type="spellEnd"/>
+        <w:t>"PakFuel"</w:t>
+      </w:r>
+      <w:r>
+        <w:rPr>
+          <w:iCs/>
+        </w:rPr>
+        <w:t xml:space="preserve"> distinguishes itself through unique features such as a customer loyalty program and real-time transaction logs, marking a departure from traditional </w:t>
+      </w:r>
+      <w:r>
+        <w:rPr>
+          <w:iCs/>
+        </w:rPr>
+        <w:t>Pump Station</w:t>
+      </w:r>
+      <w:r>
+        <w:rPr>
+          <w:iCs/>
+        </w:rPr>
+        <w:t xml:space="preserve"> systems. In crux, </w:t>
+      </w:r>
       <w:r>
         <w:rPr>
           <w:b/>
           <w:bCs/>
           <w:iCs/>
         </w:rPr>
-        <w:t>"</w:t>
-      </w:r>
-      <w:r>
-        <w:rPr>
-          <w:iCs/>
-        </w:rPr>
-        <w:t xml:space="preserve"> offers a simplified, user-friendly mobile platform for digital </w:t>
-      </w:r>
-      <w:r>
-        <w:rPr>
-          <w:iCs/>
-        </w:rPr>
-        <w:t>fuel</w:t>
-      </w:r>
-      <w:r>
-        <w:rPr>
-          <w:iCs/>
-        </w:rPr>
-        <w:t xml:space="preserve"> purchases. </w:t>
-      </w:r>
-      <w:r>
-        <w:rPr>
-          <w:iCs/>
-        </w:rPr>
-        <w:t>Pump Station Owner</w:t>
-      </w:r>
-      <w:r>
-        <w:rPr>
-          <w:iCs/>
-        </w:rPr>
-        <w:t xml:space="preserve">s benefit from an intuitive interface, empowering them with effective business oversight. Positioned as a market leader, </w:t>
+        <w:t xml:space="preserve">"PakFuel" </w:t>
+      </w:r>
+      <w:r>
+        <w:rPr>
+          <w:iCs/>
+        </w:rPr>
+        <w:t>is not just an app; it's a transformative solution that combines autonomy and integration, reshaping the landscape of digital fuel transactions.</w:t>
+      </w:r>
+    </w:p>
+    <w:p>
+      <w:pPr>
+        <w:pStyle w:val="Heading2"/>
+      </w:pPr>
+      <w:bookmarkStart w:id="14" w:name="_Toc152162112"/>
+      <w:r>
+        <w:t>Product Functions</w:t>
+      </w:r>
+      <w:bookmarkEnd w:id="14"/>
+    </w:p>
+    <w:p>
+      <w:pPr>
+        <w:rPr>
+          <w:iCs/>
+        </w:rPr>
+      </w:pPr>
+      <w:r>
+        <w:rPr>
+          <w:iCs/>
+        </w:rPr>
+        <w:t xml:space="preserve">In this section, we present a brief overview of the core functionalities that </w:t>
       </w:r>
       <w:r>
         <w:rPr>
@@ -7002,124 +7033,7 @@
           <w:bCs/>
           <w:iCs/>
         </w:rPr>
-        <w:t>"</w:t>
-      </w:r>
-      <w:proofErr w:type="spellStart"/>
-      <w:r>
-        <w:rPr>
-          <w:b/>
-          <w:bCs/>
-          <w:iCs/>
-        </w:rPr>
-        <w:t>PakFuel</w:t>
-      </w:r>
-      <w:proofErr w:type="spellEnd"/>
-      <w:r>
-        <w:rPr>
-          <w:b/>
-          <w:bCs/>
-          <w:iCs/>
-        </w:rPr>
-        <w:t>"</w:t>
-      </w:r>
-      <w:r>
-        <w:rPr>
-          <w:iCs/>
-        </w:rPr>
-        <w:t xml:space="preserve"> distinguishes itself through unique features such as a customer loyalty program and real-time transaction logs, marking a departure from traditional </w:t>
-      </w:r>
-      <w:r>
-        <w:rPr>
-          <w:iCs/>
-        </w:rPr>
-        <w:t>Pump Station</w:t>
-      </w:r>
-      <w:r>
-        <w:rPr>
-          <w:iCs/>
-        </w:rPr>
-        <w:t xml:space="preserve"> systems. In crux, </w:t>
-      </w:r>
-      <w:r>
-        <w:rPr>
-          <w:b/>
-          <w:bCs/>
-          <w:iCs/>
-        </w:rPr>
-        <w:t>"</w:t>
-      </w:r>
-      <w:proofErr w:type="spellStart"/>
-      <w:r>
-        <w:rPr>
-          <w:b/>
-          <w:bCs/>
-          <w:iCs/>
-        </w:rPr>
-        <w:t>PakFuel</w:t>
-      </w:r>
-      <w:proofErr w:type="spellEnd"/>
-      <w:r>
-        <w:rPr>
-          <w:b/>
-          <w:bCs/>
-          <w:iCs/>
-        </w:rPr>
-        <w:t xml:space="preserve">" </w:t>
-      </w:r>
-      <w:r>
-        <w:rPr>
-          <w:iCs/>
-        </w:rPr>
-        <w:t>is not just an app; it's a transformative solution that combines autonomy and integration, reshaping the landscape of digital fuel transactions.</w:t>
-      </w:r>
-    </w:p>
-    <w:p>
-      <w:pPr>
-        <w:pStyle w:val="Heading2"/>
-      </w:pPr>
-      <w:bookmarkStart w:id="14" w:name="_Toc152162112"/>
-      <w:r>
-        <w:t>Product Functions</w:t>
-      </w:r>
-      <w:bookmarkEnd w:id="14"/>
-    </w:p>
-    <w:p>
-      <w:pPr>
-        <w:rPr>
-          <w:iCs/>
-        </w:rPr>
-      </w:pPr>
-      <w:r>
-        <w:rPr>
-          <w:iCs/>
-        </w:rPr>
-        <w:t xml:space="preserve">In this section, we present a brief overview of the core functionalities that </w:t>
-      </w:r>
-      <w:r>
-        <w:rPr>
-          <w:b/>
-          <w:bCs/>
-          <w:iCs/>
-        </w:rPr>
-        <w:t>"</w:t>
-      </w:r>
-      <w:proofErr w:type="spellStart"/>
-      <w:r>
-        <w:rPr>
-          <w:b/>
-          <w:bCs/>
-          <w:iCs/>
-        </w:rPr>
-        <w:t>PakFuel</w:t>
-      </w:r>
-      <w:proofErr w:type="spellEnd"/>
-      <w:r>
-        <w:rPr>
-          <w:b/>
-          <w:bCs/>
-          <w:iCs/>
-        </w:rPr>
-        <w:t xml:space="preserve">" </w:t>
+        <w:t xml:space="preserve">"PakFuel" </w:t>
       </w:r>
       <w:r>
         <w:rPr>
@@ -7346,7 +7260,6 @@
         </w:rPr>
         <w:t>Within the user landscape of "</w:t>
       </w:r>
-      <w:proofErr w:type="spellStart"/>
       <w:r>
         <w:rPr>
           <w:b/>
@@ -7355,7 +7268,6 @@
         </w:rPr>
         <w:t>PakFuel</w:t>
       </w:r>
-      <w:proofErr w:type="spellEnd"/>
       <w:r>
         <w:rPr>
           <w:iCs/>
@@ -7406,7 +7318,7 @@
           <w:bCs/>
           <w:iCs/>
         </w:rPr>
-        <w:t>Pump Station Owner</w:t>
+        <w:t>Loyalty Program Manager</w:t>
       </w:r>
       <w:r>
         <w:rPr>
@@ -7414,19 +7326,49 @@
           <w:bCs/>
           <w:iCs/>
         </w:rPr>
-        <w:t>s:</w:t>
-      </w:r>
-      <w:r>
-        <w:rPr>
-          <w:iCs/>
-        </w:rPr>
-        <w:t xml:space="preserve"> S</w:t>
-      </w:r>
-      <w:r>
-        <w:rPr>
-          <w:iCs/>
-        </w:rPr>
-        <w:t>tation owners use the app to run special programs and manage their business better. They really like the loyalty features, which help them keep customers happy and attract new ones. By using these tools, owners make their stations stand out, offering not just fuel but also special perks that customer’s love. It's a smart way for owners to grow their business and make customers feel appreciated.</w:t>
+        <w:t>:</w:t>
+      </w:r>
+      <w:r>
+        <w:rPr>
+          <w:iCs/>
+        </w:rPr>
+        <w:t xml:space="preserve"> </w:t>
+      </w:r>
+      <w:r>
+        <w:rPr>
+          <w:iCs/>
+        </w:rPr>
+        <w:t xml:space="preserve">Loyalty Program Manager </w:t>
+      </w:r>
+      <w:r>
+        <w:rPr>
+          <w:iCs/>
+        </w:rPr>
+        <w:t xml:space="preserve">use the app to run special programs and manage their business better. They really like the loyalty features, which help them keep customers happy and attract new ones. By using these tools, </w:t>
+      </w:r>
+      <w:r>
+        <w:rPr>
+          <w:iCs/>
+        </w:rPr>
+        <w:t>managers</w:t>
+      </w:r>
+      <w:r>
+        <w:rPr>
+          <w:iCs/>
+        </w:rPr>
+        <w:t xml:space="preserve"> make their stations stand out, offering not just fuel but also special perks that customer’s love. It's a smart way for </w:t>
+      </w:r>
+      <w:r>
+        <w:rPr>
+          <w:iCs/>
+        </w:rPr>
+        <w:t>Oil Companies</w:t>
+      </w:r>
+      <w:r>
+        <w:rPr>
+          <w:iCs/>
+        </w:rPr>
+        <w:t xml:space="preserve"> to grow their business and make customers feel appreciated.</w:t>
       </w:r>
     </w:p>
     <w:p>
@@ -7446,25 +7388,7 @@
           <w:bCs/>
           <w:iCs/>
         </w:rPr>
-        <w:t xml:space="preserve">Service Personnel: </w:t>
-      </w:r>
-      <w:r>
-        <w:rPr>
-          <w:iCs/>
-        </w:rPr>
-        <w:t xml:space="preserve">These individuals are crucial for the app. They scan QR codes during user transactions at </w:t>
-      </w:r>
-      <w:r>
-        <w:rPr>
-          <w:iCs/>
-        </w:rPr>
-        <w:t>Pump Station</w:t>
-      </w:r>
-      <w:r>
-        <w:rPr>
-          <w:iCs/>
-        </w:rPr>
-        <w:t xml:space="preserve">s. Their role is important for smooth and secure transactions. They deal with the </w:t>
+        <w:t>Refueler</w:t>
       </w:r>
       <w:r>
         <w:rPr>
@@ -7472,9 +7396,38 @@
           <w:bCs/>
           <w:iCs/>
         </w:rPr>
-        <w:t>“</w:t>
-      </w:r>
-      <w:proofErr w:type="spellStart"/>
+        <w:t xml:space="preserve">: </w:t>
+      </w:r>
+      <w:r>
+        <w:rPr>
+          <w:iCs/>
+        </w:rPr>
+        <w:t xml:space="preserve">These individuals are crucial for the app. They scan QR codes during user transactions at </w:t>
+      </w:r>
+      <w:r>
+        <w:rPr>
+          <w:iCs/>
+        </w:rPr>
+        <w:t>Pump Station</w:t>
+      </w:r>
+      <w:r>
+        <w:rPr>
+          <w:iCs/>
+        </w:rPr>
+        <w:t xml:space="preserve">s. Their role is important for smooth and secure transactions. They </w:t>
+      </w:r>
+      <w:r>
+        <w:rPr>
+          <w:iCs/>
+        </w:rPr>
+        <w:t>use</w:t>
+      </w:r>
+      <w:r>
+        <w:rPr>
+          <w:iCs/>
+        </w:rPr>
+        <w:t xml:space="preserve"> </w:t>
+      </w:r>
       <w:r>
         <w:rPr>
           <w:b/>
@@ -7483,38 +7436,19 @@
         </w:rPr>
         <w:t>PakFuel</w:t>
       </w:r>
-      <w:proofErr w:type="spellEnd"/>
       <w:r>
         <w:rPr>
           <w:b/>
           <w:bCs/>
           <w:iCs/>
         </w:rPr>
-        <w:t>”</w:t>
-      </w:r>
-      <w:r>
-        <w:rPr>
-          <w:iCs/>
-        </w:rPr>
-        <w:t xml:space="preserve"> for pumps app,</w:t>
-      </w:r>
-      <w:r>
-        <w:rPr>
-          <w:iCs/>
-        </w:rPr>
-        <w:t xml:space="preserve"> making sure it works well for both general users and </w:t>
-      </w:r>
-      <w:r>
-        <w:rPr>
-          <w:iCs/>
-        </w:rPr>
-        <w:t>Pump Station Owner</w:t>
-      </w:r>
-      <w:r>
-        <w:rPr>
-          <w:iCs/>
-        </w:rPr>
-        <w:t>s.</w:t>
+        <w:t>’s</w:t>
+      </w:r>
+      <w:r>
+        <w:rPr>
+          <w:iCs/>
+        </w:rPr>
+        <w:t xml:space="preserve"> second app.</w:t>
       </w:r>
     </w:p>
     <w:p>
@@ -7540,7 +7474,25 @@
         <w:rPr>
           <w:iCs/>
         </w:rPr>
-        <w:t xml:space="preserve"> The admin oversees and manages the entire system, with authority to add or remove </w:t>
+        <w:t xml:space="preserve"> The admin oversees and manages the</w:t>
+      </w:r>
+      <w:r>
+        <w:rPr>
+          <w:iCs/>
+        </w:rPr>
+        <w:t xml:space="preserve"> </w:t>
+      </w:r>
+      <w:r>
+        <w:rPr>
+          <w:iCs/>
+        </w:rPr>
+        <w:t xml:space="preserve">system, with authority to add or </w:t>
+      </w:r>
+      <w:r>
+        <w:rPr>
+          <w:iCs/>
+        </w:rPr>
+        <w:t xml:space="preserve">authorize </w:t>
       </w:r>
       <w:r>
         <w:rPr>
@@ -7552,7 +7504,19 @@
         <w:rPr>
           <w:iCs/>
         </w:rPr>
-        <w:t>s. They ensure the robust functioning of the application, handling system-level management tasks, overseeing security measures, and maintaining system integrity.</w:t>
+        <w:t>s. They ensure the robust functioning of the application, handling</w:t>
+      </w:r>
+      <w:r>
+        <w:rPr>
+          <w:iCs/>
+        </w:rPr>
+        <w:t xml:space="preserve"> </w:t>
+      </w:r>
+      <w:r>
+        <w:rPr>
+          <w:iCs/>
+        </w:rPr>
+        <w:t>management tasks, overseeing security measures, and maintaining system integrity.</w:t>
       </w:r>
     </w:p>
     <w:p>
@@ -7569,24 +7533,27 @@
       <w:r>
         <w:t>For the seamless operation of “</w:t>
       </w:r>
-      <w:proofErr w:type="spellStart"/>
       <w:r>
         <w:rPr>
           <w:b/>
           <w:bCs/>
         </w:rPr>
-        <w:t>PakFuel</w:t>
-      </w:r>
-      <w:proofErr w:type="spellEnd"/>
+        <w:t>PakFuel,"</w:t>
+      </w:r>
+      <w:r>
+        <w:t xml:space="preserve"> the following system requirements must be met:</w:t>
+      </w:r>
+    </w:p>
+    <w:p>
       <w:r>
         <w:rPr>
           <w:b/>
           <w:bCs/>
         </w:rPr>
-        <w:t>,"</w:t>
-      </w:r>
-      <w:r>
-        <w:t xml:space="preserve"> the following system requirements must be met:</w:t>
+        <w:t>Operating System (OS):</w:t>
+      </w:r>
+      <w:r>
+        <w:t xml:space="preserve"> The application is compatible with both Android (version 6.0 and above) and iOS (version 12 and above) platforms.</w:t>
       </w:r>
     </w:p>
     <w:p>
@@ -7595,10 +7562,16 @@
           <w:b/>
           <w:bCs/>
         </w:rPr>
-        <w:t>Operating System (OS):</w:t>
-      </w:r>
-      <w:r>
-        <w:t xml:space="preserve"> The application is compatible with both Android (version 6.0 and above) and iOS (version 12 and above) platforms.</w:t>
+        <w:t>Hardware Platform:</w:t>
+      </w:r>
+      <w:r>
+        <w:t xml:space="preserve"> The app is optimized for Smart phones and tablets devices</w:t>
+      </w:r>
+      <w:r>
+        <w:t>.</w:t>
+      </w:r>
+      <w:r>
+        <w:t xml:space="preserve"> </w:t>
       </w:r>
     </w:p>
     <w:p>
@@ -7607,10 +7580,10 @@
           <w:b/>
           <w:bCs/>
         </w:rPr>
-        <w:t>Hardware Platform:</w:t>
-      </w:r>
-      <w:r>
-        <w:t xml:space="preserve"> The app is optimized for Smart phones and tablets devices </w:t>
+        <w:t>Internet Connectivity:</w:t>
+      </w:r>
+      <w:r>
+        <w:t xml:space="preserve"> A stable internet connection is crucial for real-time transaction processing.</w:t>
       </w:r>
     </w:p>
     <w:p>
@@ -7619,10 +7592,10 @@
           <w:b/>
           <w:bCs/>
         </w:rPr>
-        <w:t>Internet Connectivity:</w:t>
-      </w:r>
-      <w:r>
-        <w:t xml:space="preserve"> A stable internet connection is crucial for real-time transaction processing.</w:t>
+        <w:t>Mobile App Platform:</w:t>
+      </w:r>
+      <w:r>
+        <w:t xml:space="preserve"> The application will be available on Google Play Store for Android users and the Apple App Store for iOS users.</w:t>
       </w:r>
     </w:p>
     <w:p>
@@ -7631,219 +7604,143 @@
           <w:b/>
           <w:bCs/>
         </w:rPr>
-        <w:t>Mobile App Platform:</w:t>
-      </w:r>
-      <w:r>
-        <w:t xml:space="preserve"> The application will be available on Google Play Store for Android users and the Apple App Store for iOS users.</w:t>
-      </w:r>
-    </w:p>
-    <w:p>
+        <w:t xml:space="preserve">App Version: </w:t>
+      </w:r>
+      <w:r>
+        <w:t xml:space="preserve">Users need to install the latest version of the </w:t>
+      </w:r>
       <w:r>
         <w:rPr>
           <w:b/>
           <w:bCs/>
         </w:rPr>
-        <w:t xml:space="preserve">App Version: </w:t>
-      </w:r>
-      <w:r>
-        <w:t xml:space="preserve">Users need to install the latest version of the </w:t>
+        <w:t>"PakFuel"</w:t>
+      </w:r>
+      <w:r>
+        <w:t xml:space="preserve"> app to access all features and ensure compatibility.</w:t>
+      </w:r>
+    </w:p>
+    <w:p>
+      <w:pPr>
+        <w:pStyle w:val="Heading2"/>
+      </w:pPr>
+      <w:bookmarkStart w:id="17" w:name="_Toc152162115"/>
+      <w:r>
+        <w:lastRenderedPageBreak/>
+        <w:t>Design and Implementation Constraints</w:t>
+      </w:r>
+      <w:bookmarkEnd w:id="17"/>
+    </w:p>
+    <w:p>
+      <w:pPr>
+        <w:rPr>
+          <w:iCs/>
+        </w:rPr>
+      </w:pPr>
+      <w:r>
+        <w:rPr>
+          <w:iCs/>
+        </w:rPr>
+        <w:t xml:space="preserve">We follow to specific principles and collaborative guidelines within our small team to ensure a cohesive and effective development process </w:t>
+      </w:r>
+      <w:r>
+        <w:rPr>
+          <w:iCs/>
+        </w:rPr>
+        <w:t>of</w:t>
       </w:r>
       <w:r>
         <w:rPr>
           <w:b/>
           <w:bCs/>
-        </w:rPr>
-        <w:t>"</w:t>
-      </w:r>
-      <w:proofErr w:type="spellStart"/>
+          <w:iCs/>
+        </w:rPr>
+        <w:t xml:space="preserve"> “PakFuel” </w:t>
+      </w:r>
+      <w:r>
+        <w:rPr>
+          <w:iCs/>
+        </w:rPr>
+        <w:t>application</w:t>
+      </w:r>
+      <w:r>
+        <w:rPr>
+          <w:iCs/>
+        </w:rPr>
+        <w:t>. Evaluating the app's performance aligns with the capabilities of users' devices, factoring in timing and memory restrictions for a seamless experience. Achieving seamless compatibility with other applications is a nuanced task, addressing common standards, while managing differing protocols and functionalities introduces complexities in integration.</w:t>
+      </w:r>
+    </w:p>
+    <w:p>
+      <w:pPr>
+        <w:rPr>
+          <w:iCs/>
+        </w:rPr>
+      </w:pPr>
+      <w:r>
+        <w:rPr>
+          <w:iCs/>
+        </w:rPr>
+        <w:t>Our technology selection, includes React Native and JavaScript, alongside tools like integrated development environments (IDEs) and MongoDB, aligns precisely with the project's needs, ensuring a cohesive and efficient development process. When various app components function concurrently, careful planning prevents conflicts, maintaining smooth operation. Establishing and adhering to specific communication protocols ensures effective connectivity between app parts.</w:t>
+      </w:r>
+    </w:p>
+    <w:p>
+      <w:pPr>
+        <w:rPr>
+          <w:iCs/>
+        </w:rPr>
+      </w:pPr>
+      <w:r>
+        <w:rPr>
+          <w:iCs/>
+        </w:rPr>
+        <w:t>Strict measures safeguard user data and guarantee secure transactions, following consistent design and programming practices to create a comprehensible and maintainable codebase. These considerations collectively guide the development of a reliable, secure, and user-friendly "</w:t>
+      </w:r>
       <w:r>
         <w:rPr>
           <w:b/>
           <w:bCs/>
-        </w:rPr>
-        <w:t>PakFuel</w:t>
-      </w:r>
-      <w:proofErr w:type="spellEnd"/>
+          <w:iCs/>
+        </w:rPr>
+        <w:t>PakFuel"</w:t>
+      </w:r>
+      <w:r>
+        <w:rPr>
+          <w:iCs/>
+        </w:rPr>
+        <w:t xml:space="preserve"> application, meeting the highest standards.</w:t>
+      </w:r>
+    </w:p>
+    <w:p>
+      <w:pPr>
+        <w:rPr>
+          <w:iCs/>
+        </w:rPr>
+      </w:pPr>
+      <w:r>
+        <w:rPr>
+          <w:iCs/>
+        </w:rPr>
+        <w:t xml:space="preserve">These considerations guide us in creating a reliable, secure, and user-friendly </w:t>
+      </w:r>
       <w:r>
         <w:rPr>
           <w:b/>
           <w:bCs/>
-        </w:rPr>
-        <w:t>"</w:t>
-      </w:r>
-      <w:r>
-        <w:t xml:space="preserve"> app to access all features and ensure compatibility.</w:t>
+          <w:iCs/>
+        </w:rPr>
+        <w:t>"PakFuel"</w:t>
+      </w:r>
+      <w:r>
+        <w:rPr>
+          <w:iCs/>
+        </w:rPr>
+        <w:t xml:space="preserve"> application. Each one plays a part in making sure the app works well and meets the highest standards.</w:t>
       </w:r>
     </w:p>
     <w:p>
       <w:pPr>
         <w:pStyle w:val="Heading2"/>
       </w:pPr>
-      <w:bookmarkStart w:id="17" w:name="_Toc152162115"/>
-      <w:r>
-        <w:lastRenderedPageBreak/>
-        <w:t>Design and Implementation Constraints</w:t>
-      </w:r>
-      <w:bookmarkEnd w:id="17"/>
-    </w:p>
-    <w:p>
-      <w:pPr>
-        <w:rPr>
-          <w:iCs/>
-        </w:rPr>
-      </w:pPr>
-      <w:r>
-        <w:rPr>
-          <w:iCs/>
-        </w:rPr>
-        <w:t xml:space="preserve">We follow to specific principles and collaborative guidelines within our small team to ensure a cohesive and effective development process for </w:t>
-      </w:r>
-      <w:r>
-        <w:rPr>
-          <w:b/>
-          <w:bCs/>
-          <w:iCs/>
-        </w:rPr>
-        <w:t>the</w:t>
-      </w:r>
-      <w:r>
-        <w:rPr>
-          <w:b/>
-          <w:bCs/>
-          <w:iCs/>
-        </w:rPr>
-        <w:t xml:space="preserve"> “</w:t>
-      </w:r>
-      <w:proofErr w:type="spellStart"/>
-      <w:r>
-        <w:rPr>
-          <w:b/>
-          <w:bCs/>
-          <w:iCs/>
-        </w:rPr>
-        <w:t>PakFuel</w:t>
-      </w:r>
-      <w:proofErr w:type="spellEnd"/>
-      <w:r>
-        <w:rPr>
-          <w:b/>
-          <w:bCs/>
-          <w:iCs/>
-        </w:rPr>
-        <w:t xml:space="preserve">” </w:t>
-      </w:r>
-      <w:r>
-        <w:rPr>
-          <w:iCs/>
-        </w:rPr>
-        <w:t>application</w:t>
-      </w:r>
-      <w:r>
-        <w:rPr>
-          <w:iCs/>
-        </w:rPr>
-        <w:t>. Evaluating the app's performance aligns with the capabilities of users' devices, factoring in timing and memory restrictions for a seamless experience. Achieving seamless compatibility with other applications is a nuanced task, addressing common standards, while managing differing protocols and functionalities introduces complexities in integration.</w:t>
-      </w:r>
-    </w:p>
-    <w:p>
-      <w:pPr>
-        <w:rPr>
-          <w:iCs/>
-        </w:rPr>
-      </w:pPr>
-      <w:r>
-        <w:rPr>
-          <w:iCs/>
-        </w:rPr>
-        <w:t>Our technology selection, includes React Native and JavaScript, alongside tools like integrated development environments (IDEs) and MongoDB, aligns precisely with the project's needs, ensuring a cohesive and efficient development process. When various app components function concurrently, careful planning prevents conflicts, maintaining smooth operation. Establishing and adhering to specific communication protocols ensures effective connectivity between app parts.</w:t>
-      </w:r>
-    </w:p>
-    <w:p>
-      <w:pPr>
-        <w:rPr>
-          <w:iCs/>
-        </w:rPr>
-      </w:pPr>
-      <w:r>
-        <w:rPr>
-          <w:iCs/>
-        </w:rPr>
-        <w:t>Strict measures safeguard user data and guarantee secure transactions, following consistent design and programming practices to create a comprehensible and maintainable codebase. These considerations collectively guide the development of a reliable, secure, and user-friendly "</w:t>
-      </w:r>
-      <w:proofErr w:type="spellStart"/>
-      <w:r>
-        <w:rPr>
-          <w:b/>
-          <w:bCs/>
-          <w:iCs/>
-        </w:rPr>
-        <w:t>PakFuel</w:t>
-      </w:r>
-      <w:proofErr w:type="spellEnd"/>
-      <w:r>
-        <w:rPr>
-          <w:b/>
-          <w:bCs/>
-          <w:iCs/>
-        </w:rPr>
-        <w:t>"</w:t>
-      </w:r>
-      <w:r>
-        <w:rPr>
-          <w:iCs/>
-        </w:rPr>
-        <w:t xml:space="preserve"> application, meeting the highest standards.</w:t>
-      </w:r>
-    </w:p>
-    <w:p>
-      <w:pPr>
-        <w:rPr>
-          <w:iCs/>
-        </w:rPr>
-      </w:pPr>
-      <w:r>
-        <w:rPr>
-          <w:iCs/>
-        </w:rPr>
-        <w:t xml:space="preserve">These considerations guide us in creating a reliable, secure, and user-friendly </w:t>
-      </w:r>
-      <w:r>
-        <w:rPr>
-          <w:b/>
-          <w:bCs/>
-          <w:iCs/>
-        </w:rPr>
-        <w:t>"</w:t>
-      </w:r>
-      <w:proofErr w:type="spellStart"/>
-      <w:r>
-        <w:rPr>
-          <w:b/>
-          <w:bCs/>
-          <w:iCs/>
-        </w:rPr>
-        <w:t>PakFuel</w:t>
-      </w:r>
-      <w:proofErr w:type="spellEnd"/>
-      <w:r>
-        <w:rPr>
-          <w:b/>
-          <w:bCs/>
-          <w:iCs/>
-        </w:rPr>
-        <w:t>"</w:t>
-      </w:r>
-      <w:r>
-        <w:rPr>
-          <w:iCs/>
-        </w:rPr>
-        <w:t xml:space="preserve"> application. Each one plays a part in making sure the app works well and meets the highest standards.</w:t>
-      </w:r>
-    </w:p>
-    <w:p>
-      <w:pPr>
-        <w:pStyle w:val="Heading2"/>
-      </w:pPr>
       <w:bookmarkStart w:id="18" w:name="_Toc152162116"/>
       <w:r>
         <w:t>User Documentation</w:t>
@@ -7852,7 +7749,13 @@
     </w:p>
     <w:p>
       <w:r>
-        <w:t>Clear and concise guides directly accessible in the app, providing step-by-step instructions on using its features.</w:t>
+        <w:t xml:space="preserve">Clear and concise </w:t>
+      </w:r>
+      <w:r>
+        <w:t xml:space="preserve">frequently asked questions are </w:t>
+      </w:r>
+      <w:r>
+        <w:t>directly accessible in the app, providing step-by-step instructions on using its features.</w:t>
       </w:r>
     </w:p>
     <w:p/>
@@ -8153,7 +8056,19 @@
         <w:rPr>
           <w:iCs/>
         </w:rPr>
-        <w:t>The project is dependent on the sustained support and compatibility of external APIs for real-time data integration, forming a critical component of the application's functionality.</w:t>
+        <w:t>The project is dependent on the sustained support and compatibility of external APIs for real-time data integration,</w:t>
+      </w:r>
+      <w:r>
+        <w:rPr>
+          <w:iCs/>
+        </w:rPr>
+        <w:t xml:space="preserve"> and map services for </w:t>
+      </w:r>
+      <w:r>
+        <w:rPr>
+          <w:iCs/>
+        </w:rPr>
+        <w:t>application's functionality.</w:t>
       </w:r>
     </w:p>
     <w:p>
@@ -8352,23 +8267,7 @@
           <w:b/>
           <w:bCs/>
         </w:rPr>
-        <w:t>"</w:t>
-      </w:r>
-      <w:proofErr w:type="spellStart"/>
-      <w:r>
-        <w:rPr>
-          <w:b/>
-          <w:bCs/>
-        </w:rPr>
-        <w:t>PakFuel</w:t>
-      </w:r>
-      <w:proofErr w:type="spellEnd"/>
-      <w:r>
-        <w:rPr>
-          <w:b/>
-          <w:bCs/>
-        </w:rPr>
-        <w:t>"</w:t>
+        <w:t>"PakFuel"</w:t>
       </w:r>
       <w:r>
         <w:t xml:space="preserve"> application prioritizes a seamless and intuitive experience. Sample screen images and layouts adhere to established GUI standards, ensuring a consistent look and feel. Screen layouts are designed for optimal user interaction, with standard buttons maintaining uniformity across all screens. The logical characteristics include:</w:t>
@@ -8422,21 +8321,7 @@
     </w:p>
     <w:p>
       <w:r>
-        <w:t>Mobile Devices: The primary target for users includes smartphones running Android and iOS operating systems. The application is optimized for various screen sizes and resolutions commonly found in modern mobile devices.</w:t>
-      </w:r>
-    </w:p>
-    <w:p>
-      <w:r>
-        <w:t>Pump Station Owner</w:t>
-      </w:r>
-      <w:r>
-        <w:t xml:space="preserve"> Devices: </w:t>
-      </w:r>
-      <w:r>
-        <w:t>Pump Station Owner</w:t>
-      </w:r>
-      <w:r>
-        <w:t>s will utilize the app for administrative functions related to transaction management and incentive program administration.</w:t>
+        <w:t>Mobile Devices: The primary target for users includes smartphones running Android and iOS operating systems. The application is optimized for various screen sizes and resolutions commonly found in modern mobile devices..</w:t>
       </w:r>
     </w:p>
     <w:p>
@@ -8484,25 +8369,7 @@
           <w:bCs/>
           <w:iCs/>
         </w:rPr>
-        <w:t>"</w:t>
-      </w:r>
-      <w:proofErr w:type="spellStart"/>
-      <w:r>
-        <w:rPr>
-          <w:b/>
-          <w:bCs/>
-          <w:iCs/>
-        </w:rPr>
-        <w:t>PakFuel</w:t>
-      </w:r>
-      <w:proofErr w:type="spellEnd"/>
-      <w:r>
-        <w:rPr>
-          <w:b/>
-          <w:bCs/>
-          <w:iCs/>
-        </w:rPr>
-        <w:t xml:space="preserve">" </w:t>
+        <w:t xml:space="preserve">"PakFuel" </w:t>
       </w:r>
       <w:r>
         <w:rPr>
@@ -8613,7 +8480,13 @@
         <w:rPr>
           <w:iCs/>
         </w:rPr>
-        <w:t xml:space="preserve"> business reports</w:t>
+        <w:t xml:space="preserve"> </w:t>
+      </w:r>
+      <w:r>
+        <w:rPr>
+          <w:iCs/>
+        </w:rPr>
+        <w:t>data</w:t>
       </w:r>
     </w:p>
     <w:p>
@@ -8703,7 +8576,6 @@
           <w:bCs/>
           <w:iCs/>
         </w:rPr>
-        <w:lastRenderedPageBreak/>
         <w:t>Purpose:</w:t>
       </w:r>
       <w:r>
@@ -8712,6 +8584,13 @@
         </w:rPr>
         <w:t xml:space="preserve"> The database interface facilitates the storage and retrieval of essential data for seamless user experiences and effective business management.</w:t>
       </w:r>
+    </w:p>
+    <w:p>
+      <w:pPr>
+        <w:rPr>
+          <w:iCs/>
+        </w:rPr>
+      </w:pPr>
     </w:p>
     <w:p>
       <w:pPr>
@@ -8727,6 +8606,7 @@
           <w:bCs/>
           <w:iCs/>
         </w:rPr>
+        <w:lastRenderedPageBreak/>
         <w:t>Operating System Interface</w:t>
       </w:r>
     </w:p>
@@ -9021,6 +8901,12 @@
         </w:rPr>
         <w:t>The application incorporates external libraries for specific functionalities.</w:t>
       </w:r>
+      <w:r>
+        <w:rPr>
+          <w:iCs/>
+        </w:rPr>
+        <w:t xml:space="preserve"> React Native Bar Code Scanner for scanning and generating of QR codes. Lucide React Native for Various Icons Used in the App. GlueStack UI for aesthetic React Native Components.</w:t>
+      </w:r>
     </w:p>
     <w:p>
       <w:pPr>
@@ -9042,6 +8928,12 @@
         </w:rPr>
         <w:t xml:space="preserve"> React Native library for mobile app development</w:t>
       </w:r>
+      <w:r>
+        <w:rPr>
+          <w:iCs/>
+        </w:rPr>
+        <w:t>. React Navigation for in app Navigations.</w:t>
+      </w:r>
     </w:p>
     <w:p>
       <w:pPr>
@@ -9082,15 +8974,7 @@
     </w:p>
     <w:p>
       <w:r>
-        <w:t>The "</w:t>
-      </w:r>
-      <w:proofErr w:type="spellStart"/>
-      <w:r>
-        <w:t>PakFuel</w:t>
-      </w:r>
-      <w:proofErr w:type="spellEnd"/>
-      <w:r>
-        <w:t>" application incorporates various communication interfaces to ensure efficient and secure interactions. The communication functions play a pivotal role in facilitating seamless transactions, data exchange, and overall connectivity within the system.</w:t>
+        <w:t>The "PakFuel" application incorporates various communication interfaces to ensure efficient and secure interactions. The communication functions play a pivotal role in facilitating seamless transactions, data exchange, and overall connectivity within the system.</w:t>
       </w:r>
     </w:p>
     <w:p>
@@ -9121,12 +9005,10 @@
         <w:jc w:val="center"/>
       </w:pPr>
       <w:bookmarkStart w:id="25" w:name="_Toc152162123"/>
-      <w:proofErr w:type="spellStart"/>
       <w:r>
         <w:lastRenderedPageBreak/>
         <w:t>PakFuel</w:t>
       </w:r>
-      <w:proofErr w:type="spellEnd"/>
       <w:r>
         <w:t xml:space="preserve"> Features</w:t>
       </w:r>
@@ -9150,25 +9032,7 @@
           <w:bCs/>
           <w:iCs/>
         </w:rPr>
-        <w:t>"</w:t>
-      </w:r>
-      <w:proofErr w:type="spellStart"/>
-      <w:r>
-        <w:rPr>
-          <w:b/>
-          <w:bCs/>
-          <w:iCs/>
-        </w:rPr>
-        <w:t>PakFuel</w:t>
-      </w:r>
-      <w:proofErr w:type="spellEnd"/>
-      <w:r>
-        <w:rPr>
-          <w:b/>
-          <w:bCs/>
-          <w:iCs/>
-        </w:rPr>
-        <w:t>"</w:t>
+        <w:t>"PakFuel"</w:t>
       </w:r>
       <w:r>
         <w:rPr>
@@ -9429,20 +9293,6 @@
     </w:p>
     <w:p>
       <w:pPr>
-        <w:rPr>
-          <w:iCs/>
-        </w:rPr>
-      </w:pPr>
-    </w:p>
-    <w:p>
-      <w:pPr>
-        <w:rPr>
-          <w:iCs/>
-        </w:rPr>
-      </w:pPr>
-    </w:p>
-    <w:p>
-      <w:pPr>
         <w:pStyle w:val="Heading2"/>
       </w:pPr>
       <w:bookmarkStart w:id="30" w:name="_Toc152162128"/>
@@ -9494,13 +9344,13 @@
         <w:rPr>
           <w:iCs/>
         </w:rPr>
-        <w:t>Pump Station Owner</w:t>
-      </w:r>
-      <w:r>
-        <w:rPr>
-          <w:iCs/>
-        </w:rPr>
-        <w:t xml:space="preserve">s. </w:t>
+        <w:t>Loyalty Program Manager</w:t>
+      </w:r>
+      <w:r>
+        <w:rPr>
+          <w:iCs/>
+        </w:rPr>
+        <w:t xml:space="preserve">. </w:t>
       </w:r>
     </w:p>
     <w:p>
@@ -9543,13 +9393,19 @@
         <w:rPr>
           <w:iCs/>
         </w:rPr>
-        <w:t>Pump Station Owner</w:t>
-      </w:r>
-      <w:r>
-        <w:rPr>
-          <w:iCs/>
-        </w:rPr>
-        <w:t xml:space="preserve"> accesses the loyalty program management interface.</w:t>
+        <w:t>Loyalty Program Manager</w:t>
+      </w:r>
+      <w:r>
+        <w:rPr>
+          <w:iCs/>
+        </w:rPr>
+        <w:t xml:space="preserve"> </w:t>
+      </w:r>
+      <w:r>
+        <w:rPr>
+          <w:iCs/>
+        </w:rPr>
+        <w:t>accesses the loyalty program management interface.</w:t>
       </w:r>
     </w:p>
     <w:p>
@@ -9585,7 +9441,19 @@
         <w:rPr>
           <w:iCs/>
         </w:rPr>
-        <w:t>Stimulus: Owner modifies loyalty program parameters.</w:t>
+        <w:t xml:space="preserve">Stimulus: </w:t>
+      </w:r>
+      <w:r>
+        <w:rPr>
+          <w:iCs/>
+        </w:rPr>
+        <w:t>Manager</w:t>
+      </w:r>
+      <w:r>
+        <w:rPr>
+          <w:iCs/>
+        </w:rPr>
+        <w:t xml:space="preserve"> modifies loyalty program parameters.</w:t>
       </w:r>
     </w:p>
     <w:p>
@@ -9603,7 +9471,6 @@
         <w:rPr>
           <w:iCs/>
         </w:rPr>
-        <w:lastRenderedPageBreak/>
         <w:t>Response: System updates the program settings and notifies users of changes</w:t>
       </w:r>
     </w:p>
@@ -9614,6 +9481,7 @@
       </w:pPr>
       <w:bookmarkStart w:id="33" w:name="_Toc152162131"/>
       <w:r>
+        <w:lastRenderedPageBreak/>
         <w:t>Functional Requirements</w:t>
       </w:r>
       <w:bookmarkEnd w:id="33"/>
@@ -9651,7 +9519,19 @@
         <w:rPr>
           <w:iCs/>
         </w:rPr>
-        <w:t>REQ-2: Allow owners to customize loyalty program parameters.</w:t>
+        <w:t xml:space="preserve">REQ-2: Allow </w:t>
+      </w:r>
+      <w:r>
+        <w:rPr>
+          <w:iCs/>
+        </w:rPr>
+        <w:t>managers</w:t>
+      </w:r>
+      <w:r>
+        <w:rPr>
+          <w:iCs/>
+        </w:rPr>
+        <w:t xml:space="preserve"> to customize loyalty program parameters.</w:t>
       </w:r>
     </w:p>
     <w:p>
@@ -9756,13 +9636,6 @@
     </w:p>
     <w:p>
       <w:pPr>
-        <w:rPr>
-          <w:iCs/>
-        </w:rPr>
-      </w:pPr>
-    </w:p>
-    <w:p>
-      <w:pPr>
         <w:pStyle w:val="Heading2"/>
       </w:pPr>
       <w:bookmarkStart w:id="37" w:name="_Toc152162135"/>
@@ -9786,13 +9659,6 @@
     </w:p>
     <w:p>
       <w:pPr>
-        <w:rPr>
-          <w:iCs/>
-        </w:rPr>
-      </w:pPr>
-    </w:p>
-    <w:p>
-      <w:pPr>
         <w:pStyle w:val="Heading2"/>
       </w:pPr>
       <w:bookmarkStart w:id="38" w:name="_Toc152162136"/>
@@ -9813,13 +9679,6 @@
         </w:rPr>
         <w:t>The product is designed with a focus on key quality attributes such as usability, reliability, and adaptability. These attributes are quantified and verified to meet customer expectations. While emphasizing user-friendly interfaces, the product maintains a balance with robustness and reliability.</w:t>
       </w:r>
-    </w:p>
-    <w:p>
-      <w:pPr>
-        <w:rPr>
-          <w:iCs/>
-        </w:rPr>
-      </w:pPr>
     </w:p>
     <w:p>
       <w:pPr>
@@ -9855,11 +9714,9 @@
         <w:t xml:space="preserve">Logical Designs of </w:t>
       </w:r>
       <w:bookmarkEnd w:id="40"/>
-      <w:proofErr w:type="spellStart"/>
       <w:r>
         <w:t>PakFuel</w:t>
       </w:r>
-      <w:proofErr w:type="spellEnd"/>
     </w:p>
     <w:p>
       <w:pPr>
@@ -9922,25 +9779,7 @@
           <w:bCs/>
           <w:iCs/>
         </w:rPr>
-        <w:t>"</w:t>
-      </w:r>
-      <w:proofErr w:type="spellStart"/>
-      <w:r>
-        <w:rPr>
-          <w:b/>
-          <w:bCs/>
-          <w:iCs/>
-        </w:rPr>
-        <w:t>PakFuel</w:t>
-      </w:r>
-      <w:proofErr w:type="spellEnd"/>
-      <w:r>
-        <w:rPr>
-          <w:b/>
-          <w:bCs/>
-          <w:iCs/>
-        </w:rPr>
-        <w:t>"</w:t>
+        <w:t>"PakFuel"</w:t>
       </w:r>
       <w:r>
         <w:rPr>
@@ -9959,7 +9798,7 @@
           <w:noProof/>
         </w:rPr>
         <w:drawing>
-          <wp:inline distT="0" distB="0" distL="0" distR="0" wp14:anchorId="64B195F1" wp14:editId="7C9F9A4E">
+          <wp:inline distT="0" distB="0" distL="0" distR="0" wp14:anchorId="0454744F" wp14:editId="36FEA7BB">
             <wp:extent cx="3009750" cy="6272228"/>
             <wp:effectExtent l="0" t="0" r="635" b="0"/>
             <wp:docPr id="3" name="Picture 3"/>
@@ -10100,7 +9939,7 @@
           <w:noProof/>
         </w:rPr>
         <w:drawing>
-          <wp:inline distT="0" distB="0" distL="0" distR="0" wp14:anchorId="54A14077" wp14:editId="3F12EF7C">
+          <wp:inline distT="0" distB="0" distL="0" distR="0" wp14:anchorId="62759124" wp14:editId="534DF49C">
             <wp:extent cx="5914390" cy="2815590"/>
             <wp:effectExtent l="0" t="0" r="0" b="3810"/>
             <wp:docPr id="2" name="Picture 2"/>
@@ -10224,7 +10063,7 @@
           <w:noProof/>
         </w:rPr>
         <w:drawing>
-          <wp:inline distT="0" distB="0" distL="0" distR="0" wp14:anchorId="00D990E6" wp14:editId="2AC5C59B">
+          <wp:inline distT="0" distB="0" distL="0" distR="0" wp14:anchorId="70ADD90A" wp14:editId="586C42B4">
             <wp:extent cx="5914390" cy="2902585"/>
             <wp:effectExtent l="0" t="0" r="0" b="0"/>
             <wp:docPr id="4" name="Picture 4"/>
@@ -10364,7 +10203,7 @@
           <w:noProof/>
         </w:rPr>
         <w:drawing>
-          <wp:inline distT="0" distB="0" distL="0" distR="0" wp14:anchorId="0E09FBD3" wp14:editId="59C646F2">
+          <wp:inline distT="0" distB="0" distL="0" distR="0" wp14:anchorId="4C47C6C9" wp14:editId="78A1ED39">
             <wp:extent cx="4624258" cy="2937146"/>
             <wp:effectExtent l="0" t="0" r="5080" b="0"/>
             <wp:docPr id="5" name="Picture 5"/>
@@ -13900,7 +13739,6 @@
         <w:rPr>
           <w:iCs/>
         </w:rPr>
-        <w:lastRenderedPageBreak/>
         <w:t>Users redeem loyalty points for rewards or discounts, encouraging user retention and loyalty.</w:t>
       </w:r>
     </w:p>
@@ -13951,6 +13789,7 @@
                 <w:color w:val="000000"/>
                 <w:szCs w:val="24"/>
               </w:rPr>
+              <w:lastRenderedPageBreak/>
               <w:t>ID:</w:t>
             </w:r>
           </w:p>
@@ -20639,12 +20478,6 @@
           <w:iCs/>
         </w:rPr>
       </w:pPr>
-      <w:r>
-        <w:rPr>
-          <w:iCs/>
-        </w:rPr>
-        <w:br w:type="page"/>
-      </w:r>
     </w:p>
     <w:p>
       <w:pPr>
@@ -20652,217 +20485,8 @@
         <w:jc w:val="left"/>
         <w:rPr>
           <w:iCs/>
-          <w:sz w:val="112"/>
-          <w:szCs w:val="108"/>
-        </w:rPr>
-      </w:pPr>
-      <w:r>
-        <w:rPr>
-          <w:iCs/>
-          <w:sz w:val="112"/>
-          <w:szCs w:val="108"/>
-        </w:rPr>
-        <w:lastRenderedPageBreak/>
-        <w:t xml:space="preserve">DAGHA COPY USE CASE DI New </w:t>
-      </w:r>
-      <w:proofErr w:type="spellStart"/>
-      <w:r>
-        <w:rPr>
-          <w:iCs/>
-          <w:sz w:val="112"/>
-          <w:szCs w:val="108"/>
-        </w:rPr>
-        <w:t>jorha</w:t>
-      </w:r>
-      <w:proofErr w:type="spellEnd"/>
-      <w:r>
-        <w:rPr>
-          <w:iCs/>
-          <w:sz w:val="112"/>
-          <w:szCs w:val="108"/>
-        </w:rPr>
-        <w:t xml:space="preserve"> </w:t>
-      </w:r>
-      <w:proofErr w:type="spellStart"/>
-      <w:r>
-        <w:rPr>
-          <w:iCs/>
-          <w:sz w:val="112"/>
-          <w:szCs w:val="108"/>
-        </w:rPr>
-        <w:t>wang</w:t>
-      </w:r>
-      <w:proofErr w:type="spellEnd"/>
-      <w:r>
-        <w:rPr>
-          <w:iCs/>
-          <w:sz w:val="112"/>
-          <w:szCs w:val="108"/>
-        </w:rPr>
-        <w:t xml:space="preserve"> </w:t>
-      </w:r>
-      <w:proofErr w:type="spellStart"/>
-      <w:r>
-        <w:rPr>
-          <w:iCs/>
-          <w:sz w:val="112"/>
-          <w:szCs w:val="108"/>
-        </w:rPr>
-        <w:t>dapara</w:t>
-      </w:r>
-      <w:proofErr w:type="spellEnd"/>
-      <w:r>
-        <w:rPr>
-          <w:iCs/>
-          <w:sz w:val="112"/>
-          <w:szCs w:val="108"/>
-        </w:rPr>
-        <w:t xml:space="preserve"> ma </w:t>
-      </w:r>
-      <w:proofErr w:type="spellStart"/>
-      <w:r>
-        <w:rPr>
-          <w:iCs/>
-          <w:sz w:val="112"/>
-          <w:szCs w:val="108"/>
-        </w:rPr>
-        <w:t>ishti</w:t>
-      </w:r>
-      <w:proofErr w:type="spellEnd"/>
-      <w:r>
-        <w:rPr>
-          <w:iCs/>
-          <w:sz w:val="112"/>
-          <w:szCs w:val="108"/>
-        </w:rPr>
-        <w:t xml:space="preserve"> </w:t>
-      </w:r>
-      <w:proofErr w:type="gramStart"/>
-      <w:r>
-        <w:rPr>
-          <w:iCs/>
-          <w:sz w:val="112"/>
-          <w:szCs w:val="108"/>
-        </w:rPr>
-        <w:t>di(</w:t>
-      </w:r>
-      <w:proofErr w:type="gramEnd"/>
-      <w:r>
-        <w:rPr>
-          <w:iCs/>
-          <w:sz w:val="112"/>
-          <w:szCs w:val="108"/>
-        </w:rPr>
-        <w:t xml:space="preserve">was </w:t>
-      </w:r>
-      <w:proofErr w:type="spellStart"/>
-      <w:r>
-        <w:rPr>
-          <w:iCs/>
-          <w:sz w:val="112"/>
-          <w:szCs w:val="108"/>
-        </w:rPr>
-        <w:t>mazi</w:t>
-      </w:r>
-      <w:proofErr w:type="spellEnd"/>
-      <w:r>
-        <w:rPr>
-          <w:iCs/>
-          <w:sz w:val="112"/>
-          <w:szCs w:val="108"/>
-        </w:rPr>
-        <w:t xml:space="preserve"> confirm c, </w:t>
-      </w:r>
-      <w:proofErr w:type="spellStart"/>
-      <w:r>
-        <w:rPr>
-          <w:iCs/>
-          <w:sz w:val="112"/>
-          <w:szCs w:val="108"/>
-        </w:rPr>
-        <w:t>si</w:t>
-      </w:r>
-      <w:proofErr w:type="spellEnd"/>
-      <w:r>
-        <w:rPr>
-          <w:iCs/>
-          <w:sz w:val="112"/>
-          <w:szCs w:val="108"/>
-        </w:rPr>
-        <w:t xml:space="preserve"> </w:t>
-      </w:r>
-      <w:proofErr w:type="spellStart"/>
-      <w:r>
-        <w:rPr>
-          <w:iCs/>
-          <w:sz w:val="112"/>
-          <w:szCs w:val="108"/>
-        </w:rPr>
-        <w:t>har</w:t>
-      </w:r>
-      <w:proofErr w:type="spellEnd"/>
-      <w:r>
-        <w:rPr>
-          <w:iCs/>
-          <w:sz w:val="112"/>
-          <w:szCs w:val="108"/>
-        </w:rPr>
-        <w:t xml:space="preserve"> </w:t>
-      </w:r>
-      <w:proofErr w:type="spellStart"/>
-      <w:r>
-        <w:rPr>
-          <w:iCs/>
-          <w:sz w:val="112"/>
-          <w:szCs w:val="108"/>
-        </w:rPr>
-        <w:t>usecase</w:t>
-      </w:r>
-      <w:proofErr w:type="spellEnd"/>
-      <w:r>
-        <w:rPr>
-          <w:iCs/>
-          <w:sz w:val="112"/>
-          <w:szCs w:val="108"/>
-        </w:rPr>
-        <w:t xml:space="preserve"> </w:t>
-      </w:r>
-      <w:proofErr w:type="spellStart"/>
-      <w:r>
-        <w:rPr>
-          <w:iCs/>
-          <w:sz w:val="112"/>
-          <w:szCs w:val="108"/>
-        </w:rPr>
-        <w:t>gha</w:t>
-      </w:r>
-      <w:proofErr w:type="spellEnd"/>
-      <w:r>
-        <w:rPr>
-          <w:iCs/>
-          <w:sz w:val="112"/>
-          <w:szCs w:val="108"/>
-        </w:rPr>
-        <w:t xml:space="preserve"> table </w:t>
-      </w:r>
-      <w:proofErr w:type="spellStart"/>
-      <w:r>
-        <w:rPr>
-          <w:iCs/>
-          <w:sz w:val="112"/>
-          <w:szCs w:val="108"/>
-        </w:rPr>
-        <w:t>jorh</w:t>
-      </w:r>
-      <w:proofErr w:type="spellEnd"/>
-      <w:r>
-        <w:rPr>
-          <w:iCs/>
-          <w:sz w:val="112"/>
-          <w:szCs w:val="108"/>
-        </w:rPr>
-        <w:t xml:space="preserve"> km kana )</w:t>
-      </w:r>
+        </w:rPr>
+      </w:pPr>
     </w:p>
     <w:p>
       <w:pPr>
@@ -20872,6 +20496,70 @@
           <w:iCs/>
         </w:rPr>
       </w:pPr>
+    </w:p>
+    <w:p>
+      <w:pPr>
+        <w:spacing w:line="240" w:lineRule="auto"/>
+        <w:jc w:val="left"/>
+        <w:rPr>
+          <w:iCs/>
+        </w:rPr>
+      </w:pPr>
+    </w:p>
+    <w:p>
+      <w:pPr>
+        <w:spacing w:line="240" w:lineRule="auto"/>
+        <w:jc w:val="left"/>
+        <w:rPr>
+          <w:iCs/>
+        </w:rPr>
+      </w:pPr>
+    </w:p>
+    <w:p>
+      <w:pPr>
+        <w:spacing w:line="240" w:lineRule="auto"/>
+        <w:jc w:val="left"/>
+        <w:rPr>
+          <w:iCs/>
+        </w:rPr>
+      </w:pPr>
+    </w:p>
+    <w:p>
+      <w:pPr>
+        <w:spacing w:line="240" w:lineRule="auto"/>
+        <w:jc w:val="left"/>
+        <w:rPr>
+          <w:iCs/>
+        </w:rPr>
+      </w:pPr>
+    </w:p>
+    <w:p>
+      <w:pPr>
+        <w:spacing w:line="240" w:lineRule="auto"/>
+        <w:jc w:val="left"/>
+        <w:rPr>
+          <w:iCs/>
+          <w:sz w:val="28"/>
+          <w:szCs w:val="24"/>
+        </w:rPr>
+      </w:pPr>
+      <w:r>
+        <w:rPr>
+          <w:iCs/>
+          <w:sz w:val="28"/>
+          <w:szCs w:val="24"/>
+        </w:rPr>
+        <w:lastRenderedPageBreak/>
+        <w:t>COPY</w:t>
+      </w:r>
+      <w:r>
+        <w:rPr>
+          <w:iCs/>
+          <w:sz w:val="28"/>
+          <w:szCs w:val="24"/>
+        </w:rPr>
+        <w:t xml:space="preserve"> Use Case</w:t>
+      </w:r>
     </w:p>
     <w:p>
       <w:pPr>
@@ -21380,7 +21068,6 @@
                 <w:color w:val="000000"/>
                 <w:szCs w:val="24"/>
               </w:rPr>
-              <w:lastRenderedPageBreak/>
               <w:t>Alternative Scenario:</w:t>
             </w:r>
           </w:p>
@@ -22430,6 +22117,7 @@
                 <w:color w:val="000000"/>
                 <w:szCs w:val="24"/>
               </w:rPr>
+              <w:lastRenderedPageBreak/>
               <w:t>Post conditions:</w:t>
             </w:r>
           </w:p>
@@ -22848,7 +22536,6 @@
                 <w:color w:val="000000"/>
                 <w:szCs w:val="24"/>
               </w:rPr>
-              <w:lastRenderedPageBreak/>
               <w:t>Description:</w:t>
             </w:r>
           </w:p>
@@ -23944,7 +23631,7 @@
           <w:noProof/>
         </w:rPr>
         <w:drawing>
-          <wp:inline distT="0" distB="0" distL="0" distR="0">
+          <wp:inline distT="0" distB="0" distL="0" distR="0" wp14:anchorId="7716AC99" wp14:editId="3BE86464">
             <wp:extent cx="5914390" cy="6118225"/>
             <wp:effectExtent l="0" t="0" r="0" b="0"/>
             <wp:docPr id="1034" name="Picture 19"/>
@@ -24032,7 +23719,7 @@
         </w:rPr>
         <w:lastRenderedPageBreak/>
         <w:drawing>
-          <wp:inline distT="0" distB="0" distL="0" distR="0">
+          <wp:inline distT="0" distB="0" distL="0" distR="0" wp14:anchorId="5D601F14" wp14:editId="4B95186F">
             <wp:extent cx="5914390" cy="2990850"/>
             <wp:effectExtent l="0" t="0" r="0" b="0"/>
             <wp:docPr id="1035" name="Picture 22"/>
@@ -24084,7 +23771,7 @@
           <w:noProof/>
         </w:rPr>
         <w:drawing>
-          <wp:inline distT="0" distB="0" distL="0" distR="0">
+          <wp:inline distT="0" distB="0" distL="0" distR="0" wp14:anchorId="31D72FD2" wp14:editId="2752486F">
             <wp:extent cx="5914390" cy="4342130"/>
             <wp:effectExtent l="0" t="0" r="0" b="1270"/>
             <wp:docPr id="1036" name="Picture 6"/>
@@ -24218,7 +23905,7 @@
           <w:noProof/>
         </w:rPr>
         <w:drawing>
-          <wp:inline distT="0" distB="0" distL="0" distR="0" wp14:anchorId="08D61968" wp14:editId="26E67469">
+          <wp:inline distT="0" distB="0" distL="0" distR="0" wp14:anchorId="1AB18632" wp14:editId="2775E4A9">
             <wp:extent cx="4202918" cy="3778294"/>
             <wp:effectExtent l="0" t="0" r="7620" b="0"/>
             <wp:docPr id="8" name="Picture 8"/>
@@ -24334,7 +24021,7 @@
           <w:noProof/>
         </w:rPr>
         <w:drawing>
-          <wp:inline distT="0" distB="0" distL="0" distR="0" wp14:anchorId="03567DF6" wp14:editId="661DC577">
+          <wp:inline distT="0" distB="0" distL="0" distR="0" wp14:anchorId="70D1FF95" wp14:editId="4346EF50">
             <wp:extent cx="4606326" cy="3431252"/>
             <wp:effectExtent l="0" t="0" r="3810" b="0"/>
             <wp:docPr id="9" name="Picture 9"/>
@@ -24470,7 +24157,7 @@
           <w:noProof/>
         </w:rPr>
         <w:drawing>
-          <wp:inline distT="0" distB="0" distL="0" distR="0">
+          <wp:inline distT="0" distB="0" distL="0" distR="0" wp14:anchorId="1357B764" wp14:editId="27233D50">
             <wp:extent cx="5017312" cy="5153600"/>
             <wp:effectExtent l="0" t="0" r="0" b="9525"/>
             <wp:docPr id="1039" name="Picture 20"/>
@@ -24639,11 +24326,15 @@
           <w:numId w:val="37"/>
         </w:numPr>
         <w:rPr>
-          <w:iCs/>
-        </w:rPr>
-      </w:pPr>
-      <w:r>
-        <w:rPr>
+          <w:b/>
+          <w:bCs/>
+          <w:iCs/>
+        </w:rPr>
+      </w:pPr>
+      <w:r>
+        <w:rPr>
+          <w:b/>
+          <w:bCs/>
           <w:iCs/>
         </w:rPr>
         <w:t>Fuel Selection:</w:t>
@@ -24843,7 +24534,13 @@
         <w:rPr>
           <w:iCs/>
         </w:rPr>
-        <w:t>User initiates payment by scanning the QR code.</w:t>
+        <w:t xml:space="preserve">Refueler confirms </w:t>
+      </w:r>
+      <w:r>
+        <w:rPr>
+          <w:iCs/>
+        </w:rPr>
+        <w:t>payment by scanning the QR code.</w:t>
       </w:r>
     </w:p>
     <w:p>
@@ -24861,24 +24558,6 @@
         <w:rPr>
           <w:iCs/>
         </w:rPr>
-        <w:t>Payment Gateway processes the payment.</w:t>
-      </w:r>
-    </w:p>
-    <w:p>
-      <w:pPr>
-        <w:pStyle w:val="ListParagraph"/>
-        <w:numPr>
-          <w:ilvl w:val="0"/>
-          <w:numId w:val="41"/>
-        </w:numPr>
-        <w:rPr>
-          <w:iCs/>
-        </w:rPr>
-      </w:pPr>
-      <w:r>
-        <w:rPr>
-          <w:iCs/>
-        </w:rPr>
         <w:t>If there is a sufficient balance, the payment is successful; otherwise, an insufficient balance message is displayed.</w:t>
       </w:r>
     </w:p>
@@ -24966,7 +24645,7 @@
           <w:noProof/>
         </w:rPr>
         <w:drawing>
-          <wp:inline distT="0" distB="0" distL="0" distR="0">
+          <wp:inline distT="0" distB="0" distL="0" distR="0" wp14:anchorId="0DF3F291" wp14:editId="62AD699C">
             <wp:extent cx="5084036" cy="4523454"/>
             <wp:effectExtent l="0" t="0" r="2540" b="0"/>
             <wp:docPr id="1040" name="Picture 21"/>
@@ -25042,16 +24721,11 @@
         </w:rPr>
         <w:fldChar w:fldCharType="end"/>
       </w:r>
-      <w:proofErr w:type="gramStart"/>
       <w:r>
         <w:t xml:space="preserve">- </w:t>
       </w:r>
       <w:r>
-        <w:t xml:space="preserve"> Loyalty</w:t>
-      </w:r>
-      <w:proofErr w:type="gramEnd"/>
-      <w:r>
-        <w:t xml:space="preserve"> Program-Sequence Diagram</w:t>
+        <w:t xml:space="preserve"> Loyalty Program-Sequence Diagram</w:t>
       </w:r>
       <w:bookmarkEnd w:id="81"/>
     </w:p>
@@ -25096,10 +24770,21 @@
         </w:numPr>
       </w:pPr>
       <w:r>
-        <w:t>UI requests loyalty points from Loyalty Program Management.</w:t>
-      </w:r>
-    </w:p>
-    <w:p/>
+        <w:t xml:space="preserve">UI requests loyalty </w:t>
+      </w:r>
+      <w:r>
+        <w:t>p</w:t>
+      </w:r>
+      <w:r>
+        <w:t xml:space="preserve">oints from </w:t>
+      </w:r>
+      <w:r>
+        <w:t>Database</w:t>
+      </w:r>
+      <w:r>
+        <w:t>.</w:t>
+      </w:r>
+    </w:p>
     <w:p>
       <w:pPr>
         <w:pStyle w:val="ListParagraph"/>
@@ -25143,7 +24828,6 @@
         <w:t>UI displays loyalty points to the user.</w:t>
       </w:r>
     </w:p>
-    <w:p/>
     <w:p>
       <w:pPr>
         <w:pStyle w:val="ListParagraph"/>
@@ -25337,51 +25021,49 @@
           <w:i/>
         </w:rPr>
       </w:pPr>
-      <w:bookmarkStart w:id="83" w:name="_GoBack"/>
+    </w:p>
+    <w:p>
+      <w:pPr>
+        <w:pStyle w:val="Caption"/>
+      </w:pPr>
+      <w:bookmarkStart w:id="83" w:name="_Toc152162164"/>
+      <w:r>
+        <w:t xml:space="preserve">Figure </w:t>
+      </w:r>
+      <w:r>
+        <w:rPr>
+          <w:noProof/>
+        </w:rPr>
+        <w:fldChar w:fldCharType="begin"/>
+      </w:r>
+      <w:r>
+        <w:rPr>
+          <w:noProof/>
+        </w:rPr>
+        <w:instrText xml:space="preserve"> SEQ Figure \* ARABIC </w:instrText>
+      </w:r>
+      <w:r>
+        <w:rPr>
+          <w:noProof/>
+        </w:rPr>
+        <w:fldChar w:fldCharType="separate"/>
+      </w:r>
+      <w:r>
+        <w:rPr>
+          <w:noProof/>
+        </w:rPr>
+        <w:t>12</w:t>
+      </w:r>
+      <w:r>
+        <w:rPr>
+          <w:noProof/>
+        </w:rPr>
+        <w:fldChar w:fldCharType="end"/>
+      </w:r>
+      <w:r>
+        <w:t xml:space="preserve"> – Sample Entity-Relationship Diagram</w:t>
+      </w:r>
       <w:bookmarkEnd w:id="83"/>
-    </w:p>
-    <w:p>
-      <w:pPr>
-        <w:pStyle w:val="Caption"/>
-      </w:pPr>
-      <w:bookmarkStart w:id="84" w:name="_Toc152162164"/>
-      <w:r>
-        <w:t xml:space="preserve">Figure </w:t>
-      </w:r>
-      <w:r>
-        <w:rPr>
-          <w:noProof/>
-        </w:rPr>
-        <w:fldChar w:fldCharType="begin"/>
-      </w:r>
-      <w:r>
-        <w:rPr>
-          <w:noProof/>
-        </w:rPr>
-        <w:instrText xml:space="preserve"> SEQ Figure \* ARABIC </w:instrText>
-      </w:r>
-      <w:r>
-        <w:rPr>
-          <w:noProof/>
-        </w:rPr>
-        <w:fldChar w:fldCharType="separate"/>
-      </w:r>
-      <w:r>
-        <w:rPr>
-          <w:noProof/>
-        </w:rPr>
-        <w:t>12</w:t>
-      </w:r>
-      <w:r>
-        <w:rPr>
-          <w:noProof/>
-        </w:rPr>
-        <w:fldChar w:fldCharType="end"/>
-      </w:r>
-      <w:r>
-        <w:t xml:space="preserve"> – Sample Entity-Relationship Diagram</w:t>
-      </w:r>
-      <w:bookmarkEnd w:id="84"/>
     </w:p>
     <w:sectPr>
       <w:headerReference w:type="default" r:id="rId39"/>
@@ -25397,7 +25079,7 @@
 </file>
 
 <file path=word/endnotes.xml><?xml version="1.0" encoding="utf-8"?>
-<w:endnotes xmlns:wpc="http://schemas.microsoft.com/office/word/2010/wordprocessingCanvas" xmlns:mc="http://schemas.openxmlformats.org/markup-compatibility/2006" xmlns:o="urn:schemas-microsoft-com:office:office" xmlns:r="http://schemas.openxmlformats.org/officeDocument/2006/relationships" xmlns:m="http://schemas.openxmlformats.org/officeDocument/2006/math" xmlns:v="urn:schemas-microsoft-com:vml" xmlns:wp14="http://schemas.microsoft.com/office/word/2010/wordprocessingDrawing" xmlns:wp="http://schemas.openxmlformats.org/drawingml/2006/wordprocessingDrawing" xmlns:w10="urn:schemas-microsoft-com:office:word" xmlns:w="http://schemas.openxmlformats.org/wordprocessingml/2006/main" xmlns:w14="http://schemas.microsoft.com/office/word/2010/wordml" xmlns:w15="http://schemas.microsoft.com/office/word/2012/wordml" xmlns:wpg="http://schemas.microsoft.com/office/word/2010/wordprocessingGroup" xmlns:wpi="http://schemas.microsoft.com/office/word/2010/wordprocessingInk" xmlns:wne="http://schemas.microsoft.com/office/word/2006/wordml" xmlns:wps="http://schemas.microsoft.com/office/word/2010/wordprocessingShape" mc:Ignorable="w14 w15 wp14">
+<w:endnotes xmlns:wpc="http://schemas.microsoft.com/office/word/2010/wordprocessingCanvas" xmlns:cx="http://schemas.microsoft.com/office/drawing/2014/chartex" xmlns:cx1="http://schemas.microsoft.com/office/drawing/2015/9/8/chartex" xmlns:cx2="http://schemas.microsoft.com/office/drawing/2015/10/21/chartex" xmlns:cx3="http://schemas.microsoft.com/office/drawing/2016/5/9/chartex" xmlns:cx4="http://schemas.microsoft.com/office/drawing/2016/5/10/chartex" xmlns:cx5="http://schemas.microsoft.com/office/drawing/2016/5/11/chartex" xmlns:cx6="http://schemas.microsoft.com/office/drawing/2016/5/12/chartex" xmlns:cx7="http://schemas.microsoft.com/office/drawing/2016/5/13/chartex" xmlns:cx8="http://schemas.microsoft.com/office/drawing/2016/5/14/chartex" xmlns:mc="http://schemas.openxmlformats.org/markup-compatibility/2006" xmlns:aink="http://schemas.microsoft.com/office/drawing/2016/ink" xmlns:am3d="http://schemas.microsoft.com/office/drawing/2017/model3d" xmlns:o="urn:schemas-microsoft-com:office:office" xmlns:oel="http://schemas.microsoft.com/office/2019/extlst" xmlns:r="http://schemas.openxmlformats.org/officeDocument/2006/relationships" xmlns:m="http://schemas.openxmlformats.org/officeDocument/2006/math" xmlns:v="urn:schemas-microsoft-com:vml" xmlns:wp14="http://schemas.microsoft.com/office/word/2010/wordprocessingDrawing" xmlns:wp="http://schemas.openxmlformats.org/drawingml/2006/wordprocessingDrawing" xmlns:w10="urn:schemas-microsoft-com:office:word" xmlns:w="http://schemas.openxmlformats.org/wordprocessingml/2006/main" xmlns:w14="http://schemas.microsoft.com/office/word/2010/wordml" xmlns:w15="http://schemas.microsoft.com/office/word/2012/wordml" xmlns:w16cex="http://schemas.microsoft.com/office/word/2018/wordml/cex" xmlns:w16cid="http://schemas.microsoft.com/office/word/2016/wordml/cid" xmlns:w16="http://schemas.microsoft.com/office/word/2018/wordml" xmlns:w16sdtdh="http://schemas.microsoft.com/office/word/2020/wordml/sdtdatahash" xmlns:w16se="http://schemas.microsoft.com/office/word/2015/wordml/symex" xmlns:wpg="http://schemas.microsoft.com/office/word/2010/wordprocessingGroup" xmlns:wpi="http://schemas.microsoft.com/office/word/2010/wordprocessingInk" xmlns:wne="http://schemas.microsoft.com/office/word/2006/wordml" xmlns:wps="http://schemas.microsoft.com/office/word/2010/wordprocessingShape" mc:Ignorable="w14 w15 w16se w16cid w16 w16cex w16sdtdh wp14">
   <w:endnote w:type="separator" w:id="-1">
     <w:p>
       <w:pPr>
@@ -25422,7 +25104,7 @@
 </file>
 
 <file path=word/footer1.xml><?xml version="1.0" encoding="utf-8"?>
-<w:ftr xmlns:wpc="http://schemas.microsoft.com/office/word/2010/wordprocessingCanvas" xmlns:mc="http://schemas.openxmlformats.org/markup-compatibility/2006" xmlns:o="urn:schemas-microsoft-com:office:office" xmlns:r="http://schemas.openxmlformats.org/officeDocument/2006/relationships" xmlns:m="http://schemas.openxmlformats.org/officeDocument/2006/math" xmlns:v="urn:schemas-microsoft-com:vml" xmlns:wp14="http://schemas.microsoft.com/office/word/2010/wordprocessingDrawing" xmlns:wp="http://schemas.openxmlformats.org/drawingml/2006/wordprocessingDrawing" xmlns:w10="urn:schemas-microsoft-com:office:word" xmlns:w="http://schemas.openxmlformats.org/wordprocessingml/2006/main" xmlns:w14="http://schemas.microsoft.com/office/word/2010/wordml" xmlns:w15="http://schemas.microsoft.com/office/word/2012/wordml" xmlns:wpg="http://schemas.microsoft.com/office/word/2010/wordprocessingGroup" xmlns:wpi="http://schemas.microsoft.com/office/word/2010/wordprocessingInk" xmlns:wne="http://schemas.microsoft.com/office/word/2006/wordml" xmlns:wps="http://schemas.microsoft.com/office/word/2010/wordprocessingShape" mc:Ignorable="w14 w15 wp14">
+<w:ftr xmlns:wpc="http://schemas.microsoft.com/office/word/2010/wordprocessingCanvas" xmlns:cx="http://schemas.microsoft.com/office/drawing/2014/chartex" xmlns:cx1="http://schemas.microsoft.com/office/drawing/2015/9/8/chartex" xmlns:cx2="http://schemas.microsoft.com/office/drawing/2015/10/21/chartex" xmlns:cx3="http://schemas.microsoft.com/office/drawing/2016/5/9/chartex" xmlns:cx4="http://schemas.microsoft.com/office/drawing/2016/5/10/chartex" xmlns:cx5="http://schemas.microsoft.com/office/drawing/2016/5/11/chartex" xmlns:cx6="http://schemas.microsoft.com/office/drawing/2016/5/12/chartex" xmlns:cx7="http://schemas.microsoft.com/office/drawing/2016/5/13/chartex" xmlns:cx8="http://schemas.microsoft.com/office/drawing/2016/5/14/chartex" xmlns:mc="http://schemas.openxmlformats.org/markup-compatibility/2006" xmlns:aink="http://schemas.microsoft.com/office/drawing/2016/ink" xmlns:am3d="http://schemas.microsoft.com/office/drawing/2017/model3d" xmlns:o="urn:schemas-microsoft-com:office:office" xmlns:oel="http://schemas.microsoft.com/office/2019/extlst" xmlns:r="http://schemas.openxmlformats.org/officeDocument/2006/relationships" xmlns:m="http://schemas.openxmlformats.org/officeDocument/2006/math" xmlns:v="urn:schemas-microsoft-com:vml" xmlns:wp14="http://schemas.microsoft.com/office/word/2010/wordprocessingDrawing" xmlns:wp="http://schemas.openxmlformats.org/drawingml/2006/wordprocessingDrawing" xmlns:w10="urn:schemas-microsoft-com:office:word" xmlns:w="http://schemas.openxmlformats.org/wordprocessingml/2006/main" xmlns:w14="http://schemas.microsoft.com/office/word/2010/wordml" xmlns:w15="http://schemas.microsoft.com/office/word/2012/wordml" xmlns:w16cex="http://schemas.microsoft.com/office/word/2018/wordml/cex" xmlns:w16cid="http://schemas.microsoft.com/office/word/2016/wordml/cid" xmlns:w16="http://schemas.microsoft.com/office/word/2018/wordml" xmlns:w16sdtdh="http://schemas.microsoft.com/office/word/2020/wordml/sdtdatahash" xmlns:w16se="http://schemas.microsoft.com/office/word/2015/wordml/symex" xmlns:wpg="http://schemas.microsoft.com/office/word/2010/wordprocessingGroup" xmlns:wpi="http://schemas.microsoft.com/office/word/2010/wordprocessingInk" xmlns:wne="http://schemas.microsoft.com/office/word/2006/wordml" xmlns:wps="http://schemas.microsoft.com/office/word/2010/wordprocessingShape" mc:Ignorable="w14 w15 w16se w16cid w16 w16cex w16sdtdh wp14">
   <w:p>
     <w:pPr>
       <w:pStyle w:val="Footer"/>
@@ -25468,7 +25150,7 @@
 </file>
 
 <file path=word/footnotes.xml><?xml version="1.0" encoding="utf-8"?>
-<w:footnotes xmlns:wpc="http://schemas.microsoft.com/office/word/2010/wordprocessingCanvas" xmlns:mc="http://schemas.openxmlformats.org/markup-compatibility/2006" xmlns:o="urn:schemas-microsoft-com:office:office" xmlns:r="http://schemas.openxmlformats.org/officeDocument/2006/relationships" xmlns:m="http://schemas.openxmlformats.org/officeDocument/2006/math" xmlns:v="urn:schemas-microsoft-com:vml" xmlns:wp14="http://schemas.microsoft.com/office/word/2010/wordprocessingDrawing" xmlns:wp="http://schemas.openxmlformats.org/drawingml/2006/wordprocessingDrawing" xmlns:w10="urn:schemas-microsoft-com:office:word" xmlns:w="http://schemas.openxmlformats.org/wordprocessingml/2006/main" xmlns:w14="http://schemas.microsoft.com/office/word/2010/wordml" xmlns:w15="http://schemas.microsoft.com/office/word/2012/wordml" xmlns:wpg="http://schemas.microsoft.com/office/word/2010/wordprocessingGroup" xmlns:wpi="http://schemas.microsoft.com/office/word/2010/wordprocessingInk" xmlns:wne="http://schemas.microsoft.com/office/word/2006/wordml" xmlns:wps="http://schemas.microsoft.com/office/word/2010/wordprocessingShape" mc:Ignorable="w14 w15 wp14">
+<w:footnotes xmlns:wpc="http://schemas.microsoft.com/office/word/2010/wordprocessingCanvas" xmlns:cx="http://schemas.microsoft.com/office/drawing/2014/chartex" xmlns:cx1="http://schemas.microsoft.com/office/drawing/2015/9/8/chartex" xmlns:cx2="http://schemas.microsoft.com/office/drawing/2015/10/21/chartex" xmlns:cx3="http://schemas.microsoft.com/office/drawing/2016/5/9/chartex" xmlns:cx4="http://schemas.microsoft.com/office/drawing/2016/5/10/chartex" xmlns:cx5="http://schemas.microsoft.com/office/drawing/2016/5/11/chartex" xmlns:cx6="http://schemas.microsoft.com/office/drawing/2016/5/12/chartex" xmlns:cx7="http://schemas.microsoft.com/office/drawing/2016/5/13/chartex" xmlns:cx8="http://schemas.microsoft.com/office/drawing/2016/5/14/chartex" xmlns:mc="http://schemas.openxmlformats.org/markup-compatibility/2006" xmlns:aink="http://schemas.microsoft.com/office/drawing/2016/ink" xmlns:am3d="http://schemas.microsoft.com/office/drawing/2017/model3d" xmlns:o="urn:schemas-microsoft-com:office:office" xmlns:oel="http://schemas.microsoft.com/office/2019/extlst" xmlns:r="http://schemas.openxmlformats.org/officeDocument/2006/relationships" xmlns:m="http://schemas.openxmlformats.org/officeDocument/2006/math" xmlns:v="urn:schemas-microsoft-com:vml" xmlns:wp14="http://schemas.microsoft.com/office/word/2010/wordprocessingDrawing" xmlns:wp="http://schemas.openxmlformats.org/drawingml/2006/wordprocessingDrawing" xmlns:w10="urn:schemas-microsoft-com:office:word" xmlns:w="http://schemas.openxmlformats.org/wordprocessingml/2006/main" xmlns:w14="http://schemas.microsoft.com/office/word/2010/wordml" xmlns:w15="http://schemas.microsoft.com/office/word/2012/wordml" xmlns:w16cex="http://schemas.microsoft.com/office/word/2018/wordml/cex" xmlns:w16cid="http://schemas.microsoft.com/office/word/2016/wordml/cid" xmlns:w16="http://schemas.microsoft.com/office/word/2018/wordml" xmlns:w16sdtdh="http://schemas.microsoft.com/office/word/2020/wordml/sdtdatahash" xmlns:w16se="http://schemas.microsoft.com/office/word/2015/wordml/symex" xmlns:wpg="http://schemas.microsoft.com/office/word/2010/wordprocessingGroup" xmlns:wpi="http://schemas.microsoft.com/office/word/2010/wordprocessingInk" xmlns:wne="http://schemas.microsoft.com/office/word/2006/wordml" xmlns:wps="http://schemas.microsoft.com/office/word/2010/wordprocessingShape" mc:Ignorable="w14 w15 w16se w16cid w16 w16cex w16sdtdh wp14">
   <w:footnote w:type="separator" w:id="-1">
     <w:p>
       <w:pPr>
@@ -25493,7 +25175,7 @@
 </file>
 
 <file path=word/header1.xml><?xml version="1.0" encoding="utf-8"?>
-<w:hdr xmlns:wpc="http://schemas.microsoft.com/office/word/2010/wordprocessingCanvas" xmlns:mc="http://schemas.openxmlformats.org/markup-compatibility/2006" xmlns:o="urn:schemas-microsoft-com:office:office" xmlns:r="http://schemas.openxmlformats.org/officeDocument/2006/relationships" xmlns:m="http://schemas.openxmlformats.org/officeDocument/2006/math" xmlns:v="urn:schemas-microsoft-com:vml" xmlns:wp14="http://schemas.microsoft.com/office/word/2010/wordprocessingDrawing" xmlns:wp="http://schemas.openxmlformats.org/drawingml/2006/wordprocessingDrawing" xmlns:w10="urn:schemas-microsoft-com:office:word" xmlns:w="http://schemas.openxmlformats.org/wordprocessingml/2006/main" xmlns:w14="http://schemas.microsoft.com/office/word/2010/wordml" xmlns:w15="http://schemas.microsoft.com/office/word/2012/wordml" xmlns:wpg="http://schemas.microsoft.com/office/word/2010/wordprocessingGroup" xmlns:wpi="http://schemas.microsoft.com/office/word/2010/wordprocessingInk" xmlns:wne="http://schemas.microsoft.com/office/word/2006/wordml" xmlns:wps="http://schemas.microsoft.com/office/word/2010/wordprocessingShape" mc:Ignorable="w14 w15 wp14">
+<w:hdr xmlns:wpc="http://schemas.microsoft.com/office/word/2010/wordprocessingCanvas" xmlns:cx="http://schemas.microsoft.com/office/drawing/2014/chartex" xmlns:cx1="http://schemas.microsoft.com/office/drawing/2015/9/8/chartex" xmlns:cx2="http://schemas.microsoft.com/office/drawing/2015/10/21/chartex" xmlns:cx3="http://schemas.microsoft.com/office/drawing/2016/5/9/chartex" xmlns:cx4="http://schemas.microsoft.com/office/drawing/2016/5/10/chartex" xmlns:cx5="http://schemas.microsoft.com/office/drawing/2016/5/11/chartex" xmlns:cx6="http://schemas.microsoft.com/office/drawing/2016/5/12/chartex" xmlns:cx7="http://schemas.microsoft.com/office/drawing/2016/5/13/chartex" xmlns:cx8="http://schemas.microsoft.com/office/drawing/2016/5/14/chartex" xmlns:mc="http://schemas.openxmlformats.org/markup-compatibility/2006" xmlns:aink="http://schemas.microsoft.com/office/drawing/2016/ink" xmlns:am3d="http://schemas.microsoft.com/office/drawing/2017/model3d" xmlns:o="urn:schemas-microsoft-com:office:office" xmlns:oel="http://schemas.microsoft.com/office/2019/extlst" xmlns:r="http://schemas.openxmlformats.org/officeDocument/2006/relationships" xmlns:m="http://schemas.openxmlformats.org/officeDocument/2006/math" xmlns:v="urn:schemas-microsoft-com:vml" xmlns:wp14="http://schemas.microsoft.com/office/word/2010/wordprocessingDrawing" xmlns:wp="http://schemas.openxmlformats.org/drawingml/2006/wordprocessingDrawing" xmlns:w10="urn:schemas-microsoft-com:office:word" xmlns:w="http://schemas.openxmlformats.org/wordprocessingml/2006/main" xmlns:w14="http://schemas.microsoft.com/office/word/2010/wordml" xmlns:w15="http://schemas.microsoft.com/office/word/2012/wordml" xmlns:w16cex="http://schemas.microsoft.com/office/word/2018/wordml/cex" xmlns:w16cid="http://schemas.microsoft.com/office/word/2016/wordml/cid" xmlns:w16="http://schemas.microsoft.com/office/word/2018/wordml" xmlns:w16sdtdh="http://schemas.microsoft.com/office/word/2020/wordml/sdtdatahash" xmlns:w16se="http://schemas.microsoft.com/office/word/2015/wordml/symex" xmlns:wpg="http://schemas.microsoft.com/office/word/2010/wordprocessingGroup" xmlns:wpi="http://schemas.microsoft.com/office/word/2010/wordprocessingInk" xmlns:wne="http://schemas.microsoft.com/office/word/2006/wordml" xmlns:wps="http://schemas.microsoft.com/office/word/2010/wordprocessingShape" mc:Ignorable="w14 w15 w16se w16cid w16 w16cex w16sdtdh wp14">
   <w:p>
     <w:pPr>
       <w:spacing w:before="11"/>
@@ -25511,6 +25193,14 @@
         <w:sz w:val="20"/>
       </w:rPr>
       <w:t>Software Requirements Specification for PAK FU</w:t>
+    </w:r>
+    <w:r>
+      <w:rPr>
+        <w:b/>
+        <w:i/>
+        <w:sz w:val="20"/>
+      </w:rPr>
+      <w:t>EL</w:t>
     </w:r>
     <w:r>
       <w:tab/>
@@ -25523,7 +25213,7 @@
 </file>
 
 <file path=word/header2.xml><?xml version="1.0" encoding="utf-8"?>
-<w:hdr xmlns:wpc="http://schemas.microsoft.com/office/word/2010/wordprocessingCanvas" xmlns:mc="http://schemas.openxmlformats.org/markup-compatibility/2006" xmlns:o="urn:schemas-microsoft-com:office:office" xmlns:r="http://schemas.openxmlformats.org/officeDocument/2006/relationships" xmlns:m="http://schemas.openxmlformats.org/officeDocument/2006/math" xmlns:v="urn:schemas-microsoft-com:vml" xmlns:wp14="http://schemas.microsoft.com/office/word/2010/wordprocessingDrawing" xmlns:wp="http://schemas.openxmlformats.org/drawingml/2006/wordprocessingDrawing" xmlns:w10="urn:schemas-microsoft-com:office:word" xmlns:w="http://schemas.openxmlformats.org/wordprocessingml/2006/main" xmlns:w14="http://schemas.microsoft.com/office/word/2010/wordml" xmlns:w15="http://schemas.microsoft.com/office/word/2012/wordml" xmlns:wpg="http://schemas.microsoft.com/office/word/2010/wordprocessingGroup" xmlns:wpi="http://schemas.microsoft.com/office/word/2010/wordprocessingInk" xmlns:wne="http://schemas.microsoft.com/office/word/2006/wordml" xmlns:wps="http://schemas.microsoft.com/office/word/2010/wordprocessingShape" mc:Ignorable="w14 w15 wp14">
+<w:hdr xmlns:wpc="http://schemas.microsoft.com/office/word/2010/wordprocessingCanvas" xmlns:cx="http://schemas.microsoft.com/office/drawing/2014/chartex" xmlns:cx1="http://schemas.microsoft.com/office/drawing/2015/9/8/chartex" xmlns:cx2="http://schemas.microsoft.com/office/drawing/2015/10/21/chartex" xmlns:cx3="http://schemas.microsoft.com/office/drawing/2016/5/9/chartex" xmlns:cx4="http://schemas.microsoft.com/office/drawing/2016/5/10/chartex" xmlns:cx5="http://schemas.microsoft.com/office/drawing/2016/5/11/chartex" xmlns:cx6="http://schemas.microsoft.com/office/drawing/2016/5/12/chartex" xmlns:cx7="http://schemas.microsoft.com/office/drawing/2016/5/13/chartex" xmlns:cx8="http://schemas.microsoft.com/office/drawing/2016/5/14/chartex" xmlns:mc="http://schemas.openxmlformats.org/markup-compatibility/2006" xmlns:aink="http://schemas.microsoft.com/office/drawing/2016/ink" xmlns:am3d="http://schemas.microsoft.com/office/drawing/2017/model3d" xmlns:o="urn:schemas-microsoft-com:office:office" xmlns:oel="http://schemas.microsoft.com/office/2019/extlst" xmlns:r="http://schemas.openxmlformats.org/officeDocument/2006/relationships" xmlns:m="http://schemas.openxmlformats.org/officeDocument/2006/math" xmlns:v="urn:schemas-microsoft-com:vml" xmlns:wp14="http://schemas.microsoft.com/office/word/2010/wordprocessingDrawing" xmlns:wp="http://schemas.openxmlformats.org/drawingml/2006/wordprocessingDrawing" xmlns:w10="urn:schemas-microsoft-com:office:word" xmlns:w="http://schemas.openxmlformats.org/wordprocessingml/2006/main" xmlns:w14="http://schemas.microsoft.com/office/word/2010/wordml" xmlns:w15="http://schemas.microsoft.com/office/word/2012/wordml" xmlns:w16cex="http://schemas.microsoft.com/office/word/2018/wordml/cex" xmlns:w16cid="http://schemas.microsoft.com/office/word/2016/wordml/cid" xmlns:w16="http://schemas.microsoft.com/office/word/2018/wordml" xmlns:w16sdtdh="http://schemas.microsoft.com/office/word/2020/wordml/sdtdatahash" xmlns:w16se="http://schemas.microsoft.com/office/word/2015/wordml/symex" xmlns:wpg="http://schemas.microsoft.com/office/word/2010/wordprocessingGroup" xmlns:wpi="http://schemas.microsoft.com/office/word/2010/wordprocessingInk" xmlns:wne="http://schemas.microsoft.com/office/word/2006/wordml" xmlns:wps="http://schemas.microsoft.com/office/word/2010/wordprocessingShape" mc:Ignorable="w14 w15 w16se w16cid w16 w16cex w16sdtdh wp14">
   <w:p>
     <w:pPr>
       <w:pStyle w:val="Header"/>
@@ -25544,7 +25234,7 @@
 </file>
 
 <file path=word/numbering.xml><?xml version="1.0" encoding="utf-8"?>
-<w:numbering xmlns:wpc="http://schemas.microsoft.com/office/word/2010/wordprocessingCanvas" xmlns:mc="http://schemas.openxmlformats.org/markup-compatibility/2006" xmlns:o="urn:schemas-microsoft-com:office:office" xmlns:r="http://schemas.openxmlformats.org/officeDocument/2006/relationships" xmlns:m="http://schemas.openxmlformats.org/officeDocument/2006/math" xmlns:v="urn:schemas-microsoft-com:vml" xmlns:wp14="http://schemas.microsoft.com/office/word/2010/wordprocessingDrawing" xmlns:wp="http://schemas.openxmlformats.org/drawingml/2006/wordprocessingDrawing" xmlns:w10="urn:schemas-microsoft-com:office:word" xmlns:w="http://schemas.openxmlformats.org/wordprocessingml/2006/main" xmlns:w14="http://schemas.microsoft.com/office/word/2010/wordml" xmlns:w15="http://schemas.microsoft.com/office/word/2012/wordml" xmlns:wpg="http://schemas.microsoft.com/office/word/2010/wordprocessingGroup" xmlns:wpi="http://schemas.microsoft.com/office/word/2010/wordprocessingInk" xmlns:wne="http://schemas.microsoft.com/office/word/2006/wordml" xmlns:wps="http://schemas.microsoft.com/office/word/2010/wordprocessingShape" mc:Ignorable="w14 w15 wp14">
+<w:numbering xmlns:wpc="http://schemas.microsoft.com/office/word/2010/wordprocessingCanvas" xmlns:cx="http://schemas.microsoft.com/office/drawing/2014/chartex" xmlns:cx1="http://schemas.microsoft.com/office/drawing/2015/9/8/chartex" xmlns:cx2="http://schemas.microsoft.com/office/drawing/2015/10/21/chartex" xmlns:cx3="http://schemas.microsoft.com/office/drawing/2016/5/9/chartex" xmlns:cx4="http://schemas.microsoft.com/office/drawing/2016/5/10/chartex" xmlns:cx5="http://schemas.microsoft.com/office/drawing/2016/5/11/chartex" xmlns:cx6="http://schemas.microsoft.com/office/drawing/2016/5/12/chartex" xmlns:cx7="http://schemas.microsoft.com/office/drawing/2016/5/13/chartex" xmlns:cx8="http://schemas.microsoft.com/office/drawing/2016/5/14/chartex" xmlns:mc="http://schemas.openxmlformats.org/markup-compatibility/2006" xmlns:aink="http://schemas.microsoft.com/office/drawing/2016/ink" xmlns:am3d="http://schemas.microsoft.com/office/drawing/2017/model3d" xmlns:o="urn:schemas-microsoft-com:office:office" xmlns:oel="http://schemas.microsoft.com/office/2019/extlst" xmlns:r="http://schemas.openxmlformats.org/officeDocument/2006/relationships" xmlns:m="http://schemas.openxmlformats.org/officeDocument/2006/math" xmlns:v="urn:schemas-microsoft-com:vml" xmlns:wp14="http://schemas.microsoft.com/office/word/2010/wordprocessingDrawing" xmlns:wp="http://schemas.openxmlformats.org/drawingml/2006/wordprocessingDrawing" xmlns:w10="urn:schemas-microsoft-com:office:word" xmlns:w="http://schemas.openxmlformats.org/wordprocessingml/2006/main" xmlns:w14="http://schemas.microsoft.com/office/word/2010/wordml" xmlns:w15="http://schemas.microsoft.com/office/word/2012/wordml" xmlns:w16cex="http://schemas.microsoft.com/office/word/2018/wordml/cex" xmlns:w16cid="http://schemas.microsoft.com/office/word/2016/wordml/cid" xmlns:w16="http://schemas.microsoft.com/office/word/2018/wordml" xmlns:w16sdtdh="http://schemas.microsoft.com/office/word/2020/wordml/sdtdatahash" xmlns:w16se="http://schemas.microsoft.com/office/word/2015/wordml/symex" xmlns:wpg="http://schemas.microsoft.com/office/word/2010/wordprocessingGroup" xmlns:wpi="http://schemas.microsoft.com/office/word/2010/wordprocessingInk" xmlns:wne="http://schemas.microsoft.com/office/word/2006/wordml" xmlns:wps="http://schemas.microsoft.com/office/word/2010/wordprocessingShape" mc:Ignorable="w14 w15 w16se w16cid w16 w16cex w16sdtdh wp14">
   <w:abstractNum w:abstractNumId="0" w15:restartNumberingAfterBreak="0">
     <w:nsid w:val="00000001"/>
     <w:multiLevelType w:val="hybridMultilevel"/>
@@ -30888,155 +30578,155 @@
       </w:rPr>
     </w:lvl>
   </w:abstractNum>
-  <w:num w:numId="1">
+  <w:num w:numId="1" w16cid:durableId="568853495">
     <w:abstractNumId w:val="47"/>
   </w:num>
-  <w:num w:numId="2">
+  <w:num w:numId="2" w16cid:durableId="1285425750">
     <w:abstractNumId w:val="26"/>
   </w:num>
-  <w:num w:numId="3">
+  <w:num w:numId="3" w16cid:durableId="2011252163">
     <w:abstractNumId w:val="24"/>
   </w:num>
-  <w:num w:numId="4">
+  <w:num w:numId="4" w16cid:durableId="1861696288">
     <w:abstractNumId w:val="5"/>
   </w:num>
-  <w:num w:numId="5">
+  <w:num w:numId="5" w16cid:durableId="1403912527">
     <w:abstractNumId w:val="31"/>
   </w:num>
-  <w:num w:numId="6">
+  <w:num w:numId="6" w16cid:durableId="519976954">
     <w:abstractNumId w:val="42"/>
   </w:num>
-  <w:num w:numId="7">
+  <w:num w:numId="7" w16cid:durableId="1925141525">
     <w:abstractNumId w:val="34"/>
   </w:num>
-  <w:num w:numId="8">
+  <w:num w:numId="8" w16cid:durableId="945119703">
     <w:abstractNumId w:val="14"/>
   </w:num>
-  <w:num w:numId="9">
+  <w:num w:numId="9" w16cid:durableId="1395851796">
     <w:abstractNumId w:val="6"/>
   </w:num>
-  <w:num w:numId="10">
+  <w:num w:numId="10" w16cid:durableId="24186165">
     <w:abstractNumId w:val="8"/>
   </w:num>
-  <w:num w:numId="11">
+  <w:num w:numId="11" w16cid:durableId="195118133">
     <w:abstractNumId w:val="10"/>
   </w:num>
-  <w:num w:numId="12">
+  <w:num w:numId="12" w16cid:durableId="1183592791">
     <w:abstractNumId w:val="0"/>
   </w:num>
-  <w:num w:numId="13">
+  <w:num w:numId="13" w16cid:durableId="949360141">
     <w:abstractNumId w:val="13"/>
   </w:num>
-  <w:num w:numId="14">
+  <w:num w:numId="14" w16cid:durableId="472648917">
     <w:abstractNumId w:val="35"/>
   </w:num>
-  <w:num w:numId="15">
+  <w:num w:numId="15" w16cid:durableId="468980636">
     <w:abstractNumId w:val="29"/>
   </w:num>
-  <w:num w:numId="16">
+  <w:num w:numId="16" w16cid:durableId="1433165862">
     <w:abstractNumId w:val="36"/>
   </w:num>
-  <w:num w:numId="17">
+  <w:num w:numId="17" w16cid:durableId="1949464087">
     <w:abstractNumId w:val="3"/>
   </w:num>
-  <w:num w:numId="18">
+  <w:num w:numId="18" w16cid:durableId="1957903714">
     <w:abstractNumId w:val="37"/>
   </w:num>
-  <w:num w:numId="19">
+  <w:num w:numId="19" w16cid:durableId="304242602">
     <w:abstractNumId w:val="4"/>
   </w:num>
-  <w:num w:numId="20">
+  <w:num w:numId="20" w16cid:durableId="1011105027">
     <w:abstractNumId w:val="7"/>
   </w:num>
-  <w:num w:numId="21">
+  <w:num w:numId="21" w16cid:durableId="29189667">
     <w:abstractNumId w:val="23"/>
   </w:num>
-  <w:num w:numId="22">
+  <w:num w:numId="22" w16cid:durableId="665740968">
     <w:abstractNumId w:val="12"/>
   </w:num>
-  <w:num w:numId="23">
+  <w:num w:numId="23" w16cid:durableId="605121579">
     <w:abstractNumId w:val="43"/>
   </w:num>
-  <w:num w:numId="24">
+  <w:num w:numId="24" w16cid:durableId="1957133234">
     <w:abstractNumId w:val="25"/>
   </w:num>
-  <w:num w:numId="25">
+  <w:num w:numId="25" w16cid:durableId="786386497">
     <w:abstractNumId w:val="19"/>
   </w:num>
-  <w:num w:numId="26">
+  <w:num w:numId="26" w16cid:durableId="2116510233">
     <w:abstractNumId w:val="45"/>
   </w:num>
-  <w:num w:numId="27">
+  <w:num w:numId="27" w16cid:durableId="1279025609">
     <w:abstractNumId w:val="15"/>
   </w:num>
-  <w:num w:numId="28">
+  <w:num w:numId="28" w16cid:durableId="242762323">
     <w:abstractNumId w:val="22"/>
   </w:num>
-  <w:num w:numId="29">
+  <w:num w:numId="29" w16cid:durableId="1558204828">
     <w:abstractNumId w:val="44"/>
   </w:num>
-  <w:num w:numId="30">
+  <w:num w:numId="30" w16cid:durableId="110127190">
     <w:abstractNumId w:val="18"/>
   </w:num>
-  <w:num w:numId="31">
+  <w:num w:numId="31" w16cid:durableId="2038044241">
     <w:abstractNumId w:val="41"/>
   </w:num>
-  <w:num w:numId="32">
+  <w:num w:numId="32" w16cid:durableId="1049453557">
     <w:abstractNumId w:val="46"/>
   </w:num>
-  <w:num w:numId="33">
+  <w:num w:numId="33" w16cid:durableId="616986618">
     <w:abstractNumId w:val="11"/>
   </w:num>
-  <w:num w:numId="34">
+  <w:num w:numId="34" w16cid:durableId="963541348">
     <w:abstractNumId w:val="40"/>
   </w:num>
-  <w:num w:numId="35">
+  <w:num w:numId="35" w16cid:durableId="1764912655">
     <w:abstractNumId w:val="28"/>
   </w:num>
-  <w:num w:numId="36">
+  <w:num w:numId="36" w16cid:durableId="500044615">
     <w:abstractNumId w:val="39"/>
   </w:num>
-  <w:num w:numId="37">
+  <w:num w:numId="37" w16cid:durableId="1601260848">
     <w:abstractNumId w:val="2"/>
   </w:num>
-  <w:num w:numId="38">
+  <w:num w:numId="38" w16cid:durableId="871116065">
     <w:abstractNumId w:val="27"/>
   </w:num>
-  <w:num w:numId="39">
+  <w:num w:numId="39" w16cid:durableId="932205770">
     <w:abstractNumId w:val="38"/>
   </w:num>
-  <w:num w:numId="40">
+  <w:num w:numId="40" w16cid:durableId="791553976">
     <w:abstractNumId w:val="20"/>
   </w:num>
-  <w:num w:numId="41">
+  <w:num w:numId="41" w16cid:durableId="908614962">
     <w:abstractNumId w:val="1"/>
   </w:num>
-  <w:num w:numId="42">
+  <w:num w:numId="42" w16cid:durableId="937716412">
     <w:abstractNumId w:val="17"/>
   </w:num>
-  <w:num w:numId="43">
+  <w:num w:numId="43" w16cid:durableId="2115636828">
     <w:abstractNumId w:val="32"/>
   </w:num>
-  <w:num w:numId="44">
+  <w:num w:numId="44" w16cid:durableId="1050574554">
     <w:abstractNumId w:val="9"/>
   </w:num>
-  <w:num w:numId="45">
+  <w:num w:numId="45" w16cid:durableId="1413549110">
     <w:abstractNumId w:val="30"/>
   </w:num>
-  <w:num w:numId="46">
+  <w:num w:numId="46" w16cid:durableId="2009165915">
     <w:abstractNumId w:val="21"/>
   </w:num>
-  <w:num w:numId="47">
+  <w:num w:numId="47" w16cid:durableId="546912591">
     <w:abstractNumId w:val="33"/>
   </w:num>
-  <w:num w:numId="48">
+  <w:num w:numId="48" w16cid:durableId="1115054900">
     <w:abstractNumId w:val="16"/>
   </w:num>
 </w:numbering>
 </file>
 
 <file path=word/styles.xml><?xml version="1.0" encoding="utf-8"?>
-<w:styles xmlns:mc="http://schemas.openxmlformats.org/markup-compatibility/2006" xmlns:r="http://schemas.openxmlformats.org/officeDocument/2006/relationships" xmlns:w="http://schemas.openxmlformats.org/wordprocessingml/2006/main" xmlns:w14="http://schemas.microsoft.com/office/word/2010/wordml" xmlns:w15="http://schemas.microsoft.com/office/word/2012/wordml" mc:Ignorable="w14 w15">
+<w:styles xmlns:mc="http://schemas.openxmlformats.org/markup-compatibility/2006" xmlns:r="http://schemas.openxmlformats.org/officeDocument/2006/relationships" xmlns:w="http://schemas.openxmlformats.org/wordprocessingml/2006/main" xmlns:w14="http://schemas.microsoft.com/office/word/2010/wordml" xmlns:w15="http://schemas.microsoft.com/office/word/2012/wordml" xmlns:w16cex="http://schemas.microsoft.com/office/word/2018/wordml/cex" xmlns:w16cid="http://schemas.microsoft.com/office/word/2016/wordml/cid" xmlns:w16="http://schemas.microsoft.com/office/word/2018/wordml" xmlns:w16sdtdh="http://schemas.microsoft.com/office/word/2020/wordml/sdtdatahash" xmlns:w16se="http://schemas.microsoft.com/office/word/2015/wordml/symex" mc:Ignorable="w14 w15 w16se w16cid w16 w16cex w16sdtdh">
   <w:docDefaults>
     <w:rPrDefault>
       <w:rPr>
@@ -31046,7 +30736,7 @@
     </w:rPrDefault>
     <w:pPrDefault/>
   </w:docDefaults>
-  <w:latentStyles w:defLockedState="0" w:defUIPriority="99" w:defSemiHidden="0" w:defUnhideWhenUsed="0" w:defQFormat="0" w:count="371">
+  <w:latentStyles w:defLockedState="0" w:defUIPriority="99" w:defSemiHidden="0" w:defUnhideWhenUsed="0" w:defQFormat="0" w:count="376">
     <w:lsdException w:name="Normal" w:uiPriority="0" w:qFormat="1"/>
     <w:lsdException w:name="heading 1" w:uiPriority="9" w:qFormat="1"/>
     <w:lsdException w:name="heading 2" w:semiHidden="1" w:uiPriority="9" w:unhideWhenUsed="1" w:qFormat="1"/>
@@ -31418,6 +31108,11 @@
     <w:lsdException w:name="List Table 5 Dark Accent 6" w:uiPriority="50"/>
     <w:lsdException w:name="List Table 6 Colorful Accent 6" w:uiPriority="51"/>
     <w:lsdException w:name="List Table 7 Colorful Accent 6" w:uiPriority="52"/>
+    <w:lsdException w:name="Mention" w:semiHidden="1" w:unhideWhenUsed="1"/>
+    <w:lsdException w:name="Smart Hyperlink" w:semiHidden="1" w:unhideWhenUsed="1"/>
+    <w:lsdException w:name="Hashtag" w:semiHidden="1" w:unhideWhenUsed="1"/>
+    <w:lsdException w:name="Unresolved Mention" w:semiHidden="1" w:unhideWhenUsed="1"/>
+    <w:lsdException w:name="Smart Link" w:semiHidden="1" w:unhideWhenUsed="1"/>
   </w:latentStyles>
   <w:style w:type="paragraph" w:default="1" w:styleId="Normal">
     <w:name w:val="Normal"/>
@@ -32958,54 +32653,6 @@
 </file>
 
 <file path=customXml/item10.xml><?xml version="1.0" encoding="utf-8"?>
-<mcd:customData xmlns="http://www.wps.cn/android/officeDocument/2013/mofficeCustomData" xmlns:mcd="http://www.wps.cn/android/officeDocument/2013/mofficeCustomData" version="2">
-  <mcd:comments/>
-</mcd:customData>
-</file>
-
-<file path=customXml/item11.xml><?xml version="1.0" encoding="utf-8"?>
-<mcd:customData xmlns="http://www.wps.cn/android/officeDocument/2013/mofficeCustomData" xmlns:mcd="http://www.wps.cn/android/officeDocument/2013/mofficeCustomData" version="2">
-  <mcd:comments/>
-</mcd:customData>
-</file>
-
-<file path=customXml/item12.xml><?xml version="1.0" encoding="utf-8"?>
-<mcd:customData xmlns="http://www.wps.cn/android/officeDocument/2013/mofficeCustomData" xmlns:mcd="http://www.wps.cn/android/officeDocument/2013/mofficeCustomData" version="2">
-  <mcd:comments/>
-</mcd:customData>
-</file>
-
-<file path=customXml/item13.xml><?xml version="1.0" encoding="utf-8"?>
-<mcd:customData xmlns="http://www.wps.cn/android/officeDocument/2013/mofficeCustomData" xmlns:mcd="http://www.wps.cn/android/officeDocument/2013/mofficeCustomData" version="2">
-  <mcd:comments/>
-</mcd:customData>
-</file>
-
-<file path=customXml/item14.xml><?xml version="1.0" encoding="utf-8"?>
-<mcd:customData xmlns="http://www.wps.cn/android/officeDocument/2013/mofficeCustomData" xmlns:mcd="http://www.wps.cn/android/officeDocument/2013/mofficeCustomData" version="2">
-  <mcd:comments/>
-</mcd:customData>
-</file>
-
-<file path=customXml/item15.xml><?xml version="1.0" encoding="utf-8"?>
-<mcd:customData xmlns="http://www.wps.cn/android/officeDocument/2013/mofficeCustomData" xmlns:mcd="http://www.wps.cn/android/officeDocument/2013/mofficeCustomData" version="2">
-  <mcd:comments/>
-</mcd:customData>
-</file>
-
-<file path=customXml/item16.xml><?xml version="1.0" encoding="utf-8"?>
-<mcd:customData xmlns="http://www.wps.cn/android/officeDocument/2013/mofficeCustomData" xmlns:mcd="http://www.wps.cn/android/officeDocument/2013/mofficeCustomData" version="2">
-  <mcd:comments/>
-</mcd:customData>
-</file>
-
-<file path=customXml/item17.xml><?xml version="1.0" encoding="utf-8"?>
-<mcd:customData xmlns="http://www.wps.cn/android/officeDocument/2013/mofficeCustomData" xmlns:mcd="http://www.wps.cn/android/officeDocument/2013/mofficeCustomData" version="2">
-  <mcd:comments/>
-</mcd:customData>
-</file>
-
-<file path=customXml/item18.xml><?xml version="1.0" encoding="utf-8"?>
 <b:Sources xmlns:b="http://schemas.openxmlformats.org/officeDocument/2006/bibliography" xmlns="http://schemas.openxmlformats.org/officeDocument/2006/bibliography" SelectedStyle="\HarvardAnglia2008OfficeOnline.xsl" StyleName="Harvard - Anglia" Version="2008">
   <b:Source>
     <b:Tag>Lib19</b:Tag>
@@ -33173,6 +32820,54 @@
 </b:Sources>
 </file>
 
+<file path=customXml/item11.xml><?xml version="1.0" encoding="utf-8"?>
+<mcd:customData xmlns="http://www.wps.cn/android/officeDocument/2013/mofficeCustomData" xmlns:mcd="http://www.wps.cn/android/officeDocument/2013/mofficeCustomData" version="2">
+  <mcd:comments/>
+</mcd:customData>
+</file>
+
+<file path=customXml/item12.xml><?xml version="1.0" encoding="utf-8"?>
+<mcd:customData xmlns="http://www.wps.cn/android/officeDocument/2013/mofficeCustomData" xmlns:mcd="http://www.wps.cn/android/officeDocument/2013/mofficeCustomData" version="2">
+  <mcd:comments/>
+</mcd:customData>
+</file>
+
+<file path=customXml/item13.xml><?xml version="1.0" encoding="utf-8"?>
+<mcd:customData xmlns="http://www.wps.cn/android/officeDocument/2013/mofficeCustomData" xmlns:mcd="http://www.wps.cn/android/officeDocument/2013/mofficeCustomData" version="2">
+  <mcd:comments/>
+</mcd:customData>
+</file>
+
+<file path=customXml/item14.xml><?xml version="1.0" encoding="utf-8"?>
+<mcd:customData xmlns="http://www.wps.cn/android/officeDocument/2013/mofficeCustomData" xmlns:mcd="http://www.wps.cn/android/officeDocument/2013/mofficeCustomData" version="2">
+  <mcd:comments/>
+</mcd:customData>
+</file>
+
+<file path=customXml/item15.xml><?xml version="1.0" encoding="utf-8"?>
+<mcd:customData xmlns="http://www.wps.cn/android/officeDocument/2013/mofficeCustomData" xmlns:mcd="http://www.wps.cn/android/officeDocument/2013/mofficeCustomData" version="2">
+  <mcd:comments/>
+</mcd:customData>
+</file>
+
+<file path=customXml/item16.xml><?xml version="1.0" encoding="utf-8"?>
+<mcd:customData xmlns="http://www.wps.cn/android/officeDocument/2013/mofficeCustomData" xmlns:mcd="http://www.wps.cn/android/officeDocument/2013/mofficeCustomData" version="2">
+  <mcd:comments/>
+</mcd:customData>
+</file>
+
+<file path=customXml/item17.xml><?xml version="1.0" encoding="utf-8"?>
+<mcd:customData xmlns="http://www.wps.cn/android/officeDocument/2013/mofficeCustomData" xmlns:mcd="http://www.wps.cn/android/officeDocument/2013/mofficeCustomData" version="2">
+  <mcd:comments/>
+</mcd:customData>
+</file>
+
+<file path=customXml/item18.xml><?xml version="1.0" encoding="utf-8"?>
+<mcd:customData xmlns="http://www.wps.cn/android/officeDocument/2013/mofficeCustomData" xmlns:mcd="http://www.wps.cn/android/officeDocument/2013/mofficeCustomData" version="2">
+  <mcd:comments/>
+</mcd:customData>
+</file>
+
 <file path=customXml/item2.xml><?xml version="1.0" encoding="utf-8"?>
 <mcd:customData xmlns="http://www.wps.cn/android/officeDocument/2013/mofficeCustomData" xmlns:mcd="http://www.wps.cn/android/officeDocument/2013/mofficeCustomData" version="2">
   <mcd:comments/>
@@ -33230,9 +32925,9 @@
 </file>
 
 <file path=customXml/itemProps10.xml><?xml version="1.0" encoding="utf-8"?>
-<ds:datastoreItem xmlns:ds="http://schemas.openxmlformats.org/officeDocument/2006/customXml" ds:itemID="{B1A768EA-6BEC-4409-AE81-BDFD19D1AE57}">
+<ds:datastoreItem xmlns:ds="http://schemas.openxmlformats.org/officeDocument/2006/customXml" ds:itemID="{4899FD04-9436-4A92-B087-E1F55E804B48}">
   <ds:schemaRefs>
-    <ds:schemaRef ds:uri="http://www.wps.cn/android/officeDocument/2013/mofficeCustomData"/>
+    <ds:schemaRef ds:uri="http://schemas.openxmlformats.org/officeDocument/2006/bibliography"/>
   </ds:schemaRefs>
 </ds:datastoreItem>
 </file>
@@ -33246,7 +32941,7 @@
 </file>
 
 <file path=customXml/itemProps12.xml><?xml version="1.0" encoding="utf-8"?>
-<ds:datastoreItem xmlns:ds="http://schemas.openxmlformats.org/officeDocument/2006/customXml" ds:itemID="{6BBED59D-F0FE-4CBA-A443-5F339D3E9B30}">
+<ds:datastoreItem xmlns:ds="http://schemas.openxmlformats.org/officeDocument/2006/customXml" ds:itemID="{74FBAE57-4818-457E-888E-2BCB389092C0}">
   <ds:schemaRefs>
     <ds:schemaRef ds:uri="http://www.wps.cn/android/officeDocument/2013/mofficeCustomData"/>
   </ds:schemaRefs>
@@ -33254,7 +32949,7 @@
 </file>
 
 <file path=customXml/itemProps13.xml><?xml version="1.0" encoding="utf-8"?>
-<ds:datastoreItem xmlns:ds="http://schemas.openxmlformats.org/officeDocument/2006/customXml" ds:itemID="{F8C5FAB1-B107-4C1E-AE84-531B0A706E54}">
+<ds:datastoreItem xmlns:ds="http://schemas.openxmlformats.org/officeDocument/2006/customXml" ds:itemID="{D70DCBEC-BB77-4A23-B1F6-D7B01A95F79B}">
   <ds:schemaRefs>
     <ds:schemaRef ds:uri="http://www.wps.cn/android/officeDocument/2013/mofficeCustomData"/>
   </ds:schemaRefs>
@@ -33262,7 +32957,7 @@
 </file>
 
 <file path=customXml/itemProps14.xml><?xml version="1.0" encoding="utf-8"?>
-<ds:datastoreItem xmlns:ds="http://schemas.openxmlformats.org/officeDocument/2006/customXml" ds:itemID="{430A56C0-4486-4A8F-9211-45E399B35D1C}">
+<ds:datastoreItem xmlns:ds="http://schemas.openxmlformats.org/officeDocument/2006/customXml" ds:itemID="{D1BBE362-C839-4D88-A96E-27D288E77835}">
   <ds:schemaRefs>
     <ds:schemaRef ds:uri="http://www.wps.cn/android/officeDocument/2013/mofficeCustomData"/>
   </ds:schemaRefs>
@@ -33270,7 +32965,7 @@
 </file>
 
 <file path=customXml/itemProps15.xml><?xml version="1.0" encoding="utf-8"?>
-<ds:datastoreItem xmlns:ds="http://schemas.openxmlformats.org/officeDocument/2006/customXml" ds:itemID="{3A9E0D1F-2A0A-4559-9D3A-EABA2C17CCC4}">
+<ds:datastoreItem xmlns:ds="http://schemas.openxmlformats.org/officeDocument/2006/customXml" ds:itemID="{FB298A29-A440-492C-9C69-C0757C0FCFF5}">
   <ds:schemaRefs>
     <ds:schemaRef ds:uri="http://www.wps.cn/android/officeDocument/2013/mofficeCustomData"/>
   </ds:schemaRefs>
@@ -33294,15 +32989,15 @@
 </file>
 
 <file path=customXml/itemProps18.xml><?xml version="1.0" encoding="utf-8"?>
-<ds:datastoreItem xmlns:ds="http://schemas.openxmlformats.org/officeDocument/2006/customXml" ds:itemID="{4899FD04-9436-4A92-B087-E1F55E804B48}">
+<ds:datastoreItem xmlns:ds="http://schemas.openxmlformats.org/officeDocument/2006/customXml" ds:itemID="{61E12692-C8A3-4846-9E1B-80E0DD038B74}">
   <ds:schemaRefs>
-    <ds:schemaRef ds:uri="http://schemas.openxmlformats.org/officeDocument/2006/bibliography"/>
+    <ds:schemaRef ds:uri="http://www.wps.cn/android/officeDocument/2013/mofficeCustomData"/>
   </ds:schemaRefs>
 </ds:datastoreItem>
 </file>
 
 <file path=customXml/itemProps2.xml><?xml version="1.0" encoding="utf-8"?>
-<ds:datastoreItem xmlns:ds="http://schemas.openxmlformats.org/officeDocument/2006/customXml" ds:itemID="{4D7F039D-143E-4944-AB5C-576D3D5370DA}">
+<ds:datastoreItem xmlns:ds="http://schemas.openxmlformats.org/officeDocument/2006/customXml" ds:itemID="{B1A768EA-6BEC-4409-AE81-BDFD19D1AE57}">
   <ds:schemaRefs>
     <ds:schemaRef ds:uri="http://www.wps.cn/android/officeDocument/2013/mofficeCustomData"/>
   </ds:schemaRefs>
@@ -33310,7 +33005,7 @@
 </file>
 
 <file path=customXml/itemProps3.xml><?xml version="1.0" encoding="utf-8"?>
-<ds:datastoreItem xmlns:ds="http://schemas.openxmlformats.org/officeDocument/2006/customXml" ds:itemID="{61E12692-C8A3-4846-9E1B-80E0DD038B74}">
+<ds:datastoreItem xmlns:ds="http://schemas.openxmlformats.org/officeDocument/2006/customXml" ds:itemID="{5AAAAEF0-0CDA-4F46-BC4B-788DB11A8E58}">
   <ds:schemaRefs>
     <ds:schemaRef ds:uri="http://www.wps.cn/android/officeDocument/2013/mofficeCustomData"/>
   </ds:schemaRefs>
@@ -33318,7 +33013,7 @@
 </file>
 
 <file path=customXml/itemProps4.xml><?xml version="1.0" encoding="utf-8"?>
-<ds:datastoreItem xmlns:ds="http://schemas.openxmlformats.org/officeDocument/2006/customXml" ds:itemID="{FB298A29-A440-492C-9C69-C0757C0FCFF5}">
+<ds:datastoreItem xmlns:ds="http://schemas.openxmlformats.org/officeDocument/2006/customXml" ds:itemID="{F8C5FAB1-B107-4C1E-AE84-531B0A706E54}">
   <ds:schemaRefs>
     <ds:schemaRef ds:uri="http://www.wps.cn/android/officeDocument/2013/mofficeCustomData"/>
   </ds:schemaRefs>
@@ -33326,7 +33021,7 @@
 </file>
 
 <file path=customXml/itemProps5.xml><?xml version="1.0" encoding="utf-8"?>
-<ds:datastoreItem xmlns:ds="http://schemas.openxmlformats.org/officeDocument/2006/customXml" ds:itemID="{5AAAAEF0-0CDA-4F46-BC4B-788DB11A8E58}">
+<ds:datastoreItem xmlns:ds="http://schemas.openxmlformats.org/officeDocument/2006/customXml" ds:itemID="{6BBED59D-F0FE-4CBA-A443-5F339D3E9B30}">
   <ds:schemaRefs>
     <ds:schemaRef ds:uri="http://www.wps.cn/android/officeDocument/2013/mofficeCustomData"/>
   </ds:schemaRefs>
@@ -33334,7 +33029,7 @@
 </file>
 
 <file path=customXml/itemProps6.xml><?xml version="1.0" encoding="utf-8"?>
-<ds:datastoreItem xmlns:ds="http://schemas.openxmlformats.org/officeDocument/2006/customXml" ds:itemID="{74FBAE57-4818-457E-888E-2BCB389092C0}">
+<ds:datastoreItem xmlns:ds="http://schemas.openxmlformats.org/officeDocument/2006/customXml" ds:itemID="{3A9E0D1F-2A0A-4559-9D3A-EABA2C17CCC4}">
   <ds:schemaRefs>
     <ds:schemaRef ds:uri="http://www.wps.cn/android/officeDocument/2013/mofficeCustomData"/>
   </ds:schemaRefs>
@@ -33342,7 +33037,7 @@
 </file>
 
 <file path=customXml/itemProps7.xml><?xml version="1.0" encoding="utf-8"?>
-<ds:datastoreItem xmlns:ds="http://schemas.openxmlformats.org/officeDocument/2006/customXml" ds:itemID="{D1BBE362-C839-4D88-A96E-27D288E77835}">
+<ds:datastoreItem xmlns:ds="http://schemas.openxmlformats.org/officeDocument/2006/customXml" ds:itemID="{430A56C0-4486-4A8F-9211-45E399B35D1C}">
   <ds:schemaRefs>
     <ds:schemaRef ds:uri="http://www.wps.cn/android/officeDocument/2013/mofficeCustomData"/>
   </ds:schemaRefs>
@@ -33358,7 +33053,7 @@
 </file>
 
 <file path=customXml/itemProps9.xml><?xml version="1.0" encoding="utf-8"?>
-<ds:datastoreItem xmlns:ds="http://schemas.openxmlformats.org/officeDocument/2006/customXml" ds:itemID="{D70DCBEC-BB77-4A23-B1F6-D7B01A95F79B}">
+<ds:datastoreItem xmlns:ds="http://schemas.openxmlformats.org/officeDocument/2006/customXml" ds:itemID="{4D7F039D-143E-4944-AB5C-576D3D5370DA}">
   <ds:schemaRefs>
     <ds:schemaRef ds:uri="http://www.wps.cn/android/officeDocument/2013/mofficeCustomData"/>
   </ds:schemaRefs>

</xml_diff>